<commit_message>
Reporte de tarea 7 completado
</commit_message>
<xml_diff>
--- a/Tareas/Tarea7/Reporte_Tarea7.docx
+++ b/Tareas/Tarea7/Reporte_Tarea7.docx
@@ -25,7 +25,7 @@
           <w:lang w:eastAsia="es-MX"/>
         </w:rPr>
         <w:drawing>
-          <wp:anchor behindDoc="0" distT="0" distB="0" distL="114300" distR="114300" simplePos="0" locked="0" layoutInCell="1" allowOverlap="1" relativeHeight="50">
+          <wp:anchor behindDoc="0" distT="0" distB="0" distL="114300" distR="114300" simplePos="0" locked="0" layoutInCell="1" allowOverlap="1" relativeHeight="48">
             <wp:simplePos x="0" y="0"/>
             <wp:positionH relativeFrom="column">
               <wp:posOffset>5208270</wp:posOffset>
@@ -94,7 +94,7 @@
           <w:lang w:eastAsia="es-MX"/>
         </w:rPr>
         <w:drawing>
-          <wp:anchor behindDoc="0" distT="0" distB="0" distL="114300" distR="114300" simplePos="0" locked="0" layoutInCell="1" allowOverlap="1" relativeHeight="51">
+          <wp:anchor behindDoc="0" distT="0" distB="0" distL="114300" distR="114300" simplePos="0" locked="0" layoutInCell="1" allowOverlap="1" relativeHeight="49">
             <wp:simplePos x="0" y="0"/>
             <wp:positionH relativeFrom="column">
               <wp:posOffset>-405765</wp:posOffset>
@@ -998,45 +998,22 @@
           <w:sz w:val="26"/>
           <w:szCs w:val="26"/>
         </w:rPr>
-        <w:t xml:space="preserve">Una vez creada nuestra máquina virtual de Ubuntu 18.04 con 1GB de RAM, activaremos el puerto 8080 de TCP, esto se hace yendo al apartado “Agregar regla de puerto de entrada” en </w:t>
-      </w:r>
-      <w:r>
-        <w:rPr>
-          <w:sz w:val="26"/>
-          <w:szCs w:val="26"/>
-        </w:rPr>
-        <w:t>e</w:t>
-      </w:r>
-      <w:r>
-        <w:rPr>
-          <w:sz w:val="26"/>
-          <w:szCs w:val="26"/>
-        </w:rPr>
-        <w:t>l menú de “Redes” dentro de la información de nuestro recurso.</w:t>
-      </w:r>
-    </w:p>
-    <w:p>
-      <w:pPr>
-        <w:pStyle w:val="Normal"/>
-        <w:bidi w:val="0"/>
-        <w:jc w:val="left"/>
-        <w:rPr/>
-      </w:pPr>
-      <w:r>
-        <w:rPr/>
+        <w:t xml:space="preserve">Una vez creada nuestra máquina virtual de Ubuntu 18.04 con 1GB de RAM, activaremos el puerto 8080 de TCP, esto se hace yendo al apartado “Agregar regla de puerto de entrada” en el </w:t>
+      </w:r>
+      <w:r>
         <w:drawing>
-          <wp:anchor behindDoc="0" distT="0" distB="0" distL="0" distR="0" simplePos="0" locked="0" layoutInCell="1" allowOverlap="1" relativeHeight="2">
+          <wp:anchor behindDoc="0" distT="0" distB="0" distL="0" distR="0" simplePos="0" locked="0" layoutInCell="1" allowOverlap="1" relativeHeight="4">
             <wp:simplePos x="0" y="0"/>
             <wp:positionH relativeFrom="column">
               <wp:posOffset>0</wp:posOffset>
             </wp:positionH>
             <wp:positionV relativeFrom="paragraph">
-              <wp:posOffset>304800</wp:posOffset>
+              <wp:posOffset>596265</wp:posOffset>
             </wp:positionV>
             <wp:extent cx="6332220" cy="3056255"/>
             <wp:effectExtent l="0" t="0" r="0" b="0"/>
             <wp:wrapSquare wrapText="largest"/>
-            <wp:docPr id="3" name="Imagen4" descr=""/>
+            <wp:docPr id="3" name="Imagen1" descr=""/>
             <wp:cNvGraphicFramePr>
               <a:graphicFrameLocks xmlns:a="http://schemas.openxmlformats.org/drawingml/2006/main" noChangeAspect="1"/>
             </wp:cNvGraphicFramePr>
@@ -1044,7 +1021,7 @@
               <a:graphicData uri="http://schemas.openxmlformats.org/drawingml/2006/picture">
                 <pic:pic xmlns:pic="http://schemas.openxmlformats.org/drawingml/2006/picture">
                   <pic:nvPicPr>
-                    <pic:cNvPr id="3" name="Imagen4" descr=""/>
+                    <pic:cNvPr id="3" name="Imagen1" descr=""/>
                     <pic:cNvPicPr>
                       <a:picLocks noChangeAspect="1" noChangeArrowheads="1"/>
                     </pic:cNvPicPr>
@@ -1069,51 +1046,20 @@
             </a:graphic>
           </wp:anchor>
         </w:drawing>
-        <w:drawing>
-          <wp:anchor behindDoc="0" distT="0" distB="0" distL="0" distR="0" simplePos="0" locked="0" layoutInCell="1" allowOverlap="1" relativeHeight="4">
-            <wp:simplePos x="0" y="0"/>
-            <wp:positionH relativeFrom="column">
-              <wp:posOffset>0</wp:posOffset>
-            </wp:positionH>
-            <wp:positionV relativeFrom="paragraph">
-              <wp:posOffset>264795</wp:posOffset>
-            </wp:positionV>
-            <wp:extent cx="6332220" cy="3056255"/>
-            <wp:effectExtent l="0" t="0" r="0" b="0"/>
-            <wp:wrapSquare wrapText="largest"/>
-            <wp:docPr id="4" name="Imagen1" descr=""/>
-            <wp:cNvGraphicFramePr>
-              <a:graphicFrameLocks xmlns:a="http://schemas.openxmlformats.org/drawingml/2006/main" noChangeAspect="1"/>
-            </wp:cNvGraphicFramePr>
-            <a:graphic xmlns:a="http://schemas.openxmlformats.org/drawingml/2006/main">
-              <a:graphicData uri="http://schemas.openxmlformats.org/drawingml/2006/picture">
-                <pic:pic xmlns:pic="http://schemas.openxmlformats.org/drawingml/2006/picture">
-                  <pic:nvPicPr>
-                    <pic:cNvPr id="4" name="Imagen1" descr=""/>
-                    <pic:cNvPicPr>
-                      <a:picLocks noChangeAspect="1" noChangeArrowheads="1"/>
-                    </pic:cNvPicPr>
-                  </pic:nvPicPr>
-                  <pic:blipFill>
-                    <a:blip r:embed="rId5"/>
-                    <a:stretch>
-                      <a:fillRect/>
-                    </a:stretch>
-                  </pic:blipFill>
-                  <pic:spPr bwMode="auto">
-                    <a:xfrm>
-                      <a:off x="0" y="0"/>
-                      <a:ext cx="6332220" cy="3056255"/>
-                    </a:xfrm>
-                    <a:prstGeom prst="rect">
-                      <a:avLst/>
-                    </a:prstGeom>
-                  </pic:spPr>
-                </pic:pic>
-              </a:graphicData>
-            </a:graphic>
-          </wp:anchor>
-        </w:drawing>
+      </w:r>
+      <w:r>
+        <w:rPr>
+          <w:sz w:val="26"/>
+          <w:szCs w:val="26"/>
+        </w:rPr>
+        <w:t>m</w:t>
+      </w:r>
+      <w:r>
+        <w:rPr>
+          <w:sz w:val="26"/>
+          <w:szCs w:val="26"/>
+        </w:rPr>
+        <w:t>enú de “Redes” dentro de la información de nuestro recurso.</w:t>
       </w:r>
     </w:p>
     <w:p>
@@ -1128,18 +1074,18 @@
         <mc:AlternateContent>
           <mc:Choice Requires="wps">
             <w:drawing>
-              <wp:anchor behindDoc="0" distT="0" distB="0" distL="0" distR="0" simplePos="0" locked="0" layoutInCell="1" allowOverlap="1" relativeHeight="52">
+              <wp:anchor behindDoc="0" distT="0" distB="0" distL="0" distR="0" simplePos="0" locked="0" layoutInCell="1" allowOverlap="1" relativeHeight="50">
                 <wp:simplePos x="0" y="0"/>
                 <wp:positionH relativeFrom="column">
-                  <wp:posOffset>4755515</wp:posOffset>
+                  <wp:posOffset>4776470</wp:posOffset>
                 </wp:positionH>
                 <wp:positionV relativeFrom="paragraph">
-                  <wp:posOffset>1571625</wp:posOffset>
+                  <wp:posOffset>1526540</wp:posOffset>
                 </wp:positionV>
-                <wp:extent cx="1487805" cy="335280"/>
+                <wp:extent cx="1489075" cy="336550"/>
                 <wp:effectExtent l="0" t="0" r="0" b="0"/>
                 <wp:wrapNone/>
-                <wp:docPr id="5" name="Forma1_0"/>
+                <wp:docPr id="4" name="Forma1_0"/>
                 <a:graphic xmlns:a="http://schemas.openxmlformats.org/drawingml/2006/main">
                   <a:graphicData uri="http://schemas.microsoft.com/office/word/2010/wordprocessingShape">
                     <wps:wsp>
@@ -1147,7 +1093,7 @@
                       <wps:spPr>
                         <a:xfrm>
                           <a:off x="0" y="0"/>
-                          <a:ext cx="1487160" cy="334800"/>
+                          <a:ext cx="1488600" cy="335880"/>
                         </a:xfrm>
                         <a:prstGeom prst="rect">
                           <a:avLst/>
@@ -1175,7 +1121,7 @@
           </mc:Choice>
           <mc:Fallback>
             <w:pict>
-              <v:rect id="shape_0" ID="Forma1_0" stroked="t" style="position:absolute;margin-left:374.45pt;margin-top:123.75pt;width:117.05pt;height:26.3pt">
+              <v:rect id="shape_0" ID="Forma1_0" stroked="t" style="position:absolute;margin-left:376.1pt;margin-top:120.2pt;width:117.15pt;height:26.4pt">
                 <w10:wrap type="none"/>
                 <v:fill o:detectmouseclick="t" on="false"/>
                 <v:stroke color="red" weight="71640" joinstyle="round" endcap="flat"/>
@@ -1186,18 +1132,18 @@
         <mc:AlternateContent>
           <mc:Choice Requires="wps">
             <w:drawing>
-              <wp:anchor behindDoc="0" distT="0" distB="0" distL="0" distR="0" simplePos="0" locked="0" layoutInCell="1" allowOverlap="1" relativeHeight="53">
+              <wp:anchor behindDoc="0" distT="0" distB="0" distL="0" distR="0" simplePos="0" locked="0" layoutInCell="1" allowOverlap="1" relativeHeight="51">
                 <wp:simplePos x="0" y="0"/>
                 <wp:positionH relativeFrom="column">
                   <wp:posOffset>0</wp:posOffset>
                 </wp:positionH>
                 <wp:positionV relativeFrom="paragraph">
-                  <wp:posOffset>1809750</wp:posOffset>
+                  <wp:posOffset>1745615</wp:posOffset>
                 </wp:positionV>
-                <wp:extent cx="588645" cy="293370"/>
+                <wp:extent cx="589915" cy="294640"/>
                 <wp:effectExtent l="0" t="0" r="0" b="0"/>
                 <wp:wrapNone/>
-                <wp:docPr id="6" name="Forma1_1"/>
+                <wp:docPr id="5" name="Forma1_1"/>
                 <a:graphic xmlns:a="http://schemas.openxmlformats.org/drawingml/2006/main">
                   <a:graphicData uri="http://schemas.microsoft.com/office/word/2010/wordprocessingShape">
                     <wps:wsp>
@@ -1205,7 +1151,7 @@
                       <wps:spPr>
                         <a:xfrm>
                           <a:off x="0" y="0"/>
-                          <a:ext cx="587880" cy="292680"/>
+                          <a:ext cx="589320" cy="294120"/>
                         </a:xfrm>
                         <a:prstGeom prst="rect">
                           <a:avLst/>
@@ -1233,7 +1179,7 @@
           </mc:Choice>
           <mc:Fallback>
             <w:pict>
-              <v:rect id="shape_0" ID="Forma1_1" stroked="t" style="position:absolute;margin-left:0pt;margin-top:142.5pt;width:46.25pt;height:23pt">
+              <v:rect id="shape_0" ID="Forma1_1" stroked="t" style="position:absolute;margin-left:0pt;margin-top:137.45pt;width:46.35pt;height:23.1pt">
                 <w10:wrap type="none"/>
                 <v:fill o:detectmouseclick="t" on="false"/>
                 <v:stroke color="red" weight="71640" joinstyle="round" endcap="flat"/>
@@ -1241,6 +1187,62 @@
             </w:pict>
           </mc:Fallback>
         </mc:AlternateContent>
+        <w:drawing>
+          <wp:anchor behindDoc="0" distT="0" distB="0" distL="0" distR="0" simplePos="0" locked="0" layoutInCell="1" allowOverlap="1" relativeHeight="2">
+            <wp:simplePos x="0" y="0"/>
+            <wp:positionH relativeFrom="column">
+              <wp:posOffset>0</wp:posOffset>
+            </wp:positionH>
+            <wp:positionV relativeFrom="paragraph">
+              <wp:posOffset>304800</wp:posOffset>
+            </wp:positionV>
+            <wp:extent cx="6332220" cy="3056255"/>
+            <wp:effectExtent l="0" t="0" r="0" b="0"/>
+            <wp:wrapSquare wrapText="largest"/>
+            <wp:docPr id="6" name="Imagen4" descr=""/>
+            <wp:cNvGraphicFramePr>
+              <a:graphicFrameLocks xmlns:a="http://schemas.openxmlformats.org/drawingml/2006/main" noChangeAspect="1"/>
+            </wp:cNvGraphicFramePr>
+            <a:graphic xmlns:a="http://schemas.openxmlformats.org/drawingml/2006/main">
+              <a:graphicData uri="http://schemas.openxmlformats.org/drawingml/2006/picture">
+                <pic:pic xmlns:pic="http://schemas.openxmlformats.org/drawingml/2006/picture">
+                  <pic:nvPicPr>
+                    <pic:cNvPr id="6" name="Imagen4" descr=""/>
+                    <pic:cNvPicPr>
+                      <a:picLocks noChangeAspect="1" noChangeArrowheads="1"/>
+                    </pic:cNvPicPr>
+                  </pic:nvPicPr>
+                  <pic:blipFill>
+                    <a:blip r:embed="rId5"/>
+                    <a:stretch>
+                      <a:fillRect/>
+                    </a:stretch>
+                  </pic:blipFill>
+                  <pic:spPr bwMode="auto">
+                    <a:xfrm>
+                      <a:off x="0" y="0"/>
+                      <a:ext cx="6332220" cy="3056255"/>
+                    </a:xfrm>
+                    <a:prstGeom prst="rect">
+                      <a:avLst/>
+                    </a:prstGeom>
+                  </pic:spPr>
+                </pic:pic>
+              </a:graphicData>
+            </a:graphic>
+          </wp:anchor>
+        </w:drawing>
+      </w:r>
+    </w:p>
+    <w:p>
+      <w:pPr>
+        <w:pStyle w:val="Normal"/>
+        <w:bidi w:val="0"/>
+        <w:jc w:val="left"/>
+        <w:rPr/>
+      </w:pPr>
+      <w:r>
+        <w:rPr/>
       </w:r>
     </w:p>
     <w:p>
@@ -1273,7 +1275,7 @@
         <mc:AlternateContent>
           <mc:Choice Requires="wps">
             <w:drawing>
-              <wp:anchor behindDoc="0" distT="0" distB="0" distL="0" distR="0" simplePos="0" locked="0" layoutInCell="1" allowOverlap="1" relativeHeight="54">
+              <wp:anchor behindDoc="0" distT="0" distB="0" distL="0" distR="0" simplePos="0" locked="0" layoutInCell="1" allowOverlap="1" relativeHeight="52">
                 <wp:simplePos x="0" y="0"/>
                 <wp:positionH relativeFrom="column">
                   <wp:posOffset>3638550</wp:posOffset>
@@ -1281,7 +1283,7 @@
                 <wp:positionV relativeFrom="paragraph">
                   <wp:posOffset>1660525</wp:posOffset>
                 </wp:positionV>
-                <wp:extent cx="1438910" cy="840105"/>
+                <wp:extent cx="1440180" cy="841375"/>
                 <wp:effectExtent l="0" t="0" r="0" b="0"/>
                 <wp:wrapNone/>
                 <wp:docPr id="7" name="Forma1_2"/>
@@ -1292,7 +1294,7 @@
                       <wps:spPr>
                         <a:xfrm>
                           <a:off x="0" y="0"/>
-                          <a:ext cx="1438200" cy="839520"/>
+                          <a:ext cx="1439640" cy="840600"/>
                         </a:xfrm>
                         <a:prstGeom prst="rect">
                           <a:avLst/>
@@ -1320,7 +1322,7 @@
           </mc:Choice>
           <mc:Fallback>
             <w:pict>
-              <v:rect id="shape_0" ID="Forma1_2" stroked="t" style="position:absolute;margin-left:286.5pt;margin-top:130.75pt;width:113.2pt;height:66.05pt">
+              <v:rect id="shape_0" ID="Forma1_2" stroked="t" style="position:absolute;margin-left:286.5pt;margin-top:130.75pt;width:113.3pt;height:66.15pt">
                 <w10:wrap type="none"/>
                 <v:fill o:detectmouseclick="t" on="false"/>
                 <v:stroke color="red" weight="71640" joinstyle="round" endcap="flat"/>
@@ -1401,17 +1403,6 @@
       <w:pPr>
         <w:pStyle w:val="Normal"/>
         <w:bidi w:val="0"/>
-        <w:jc w:val="left"/>
-        <w:rPr/>
-      </w:pPr>
-      <w:r>
-        <w:rPr/>
-      </w:r>
-    </w:p>
-    <w:p>
-      <w:pPr>
-        <w:pStyle w:val="Normal"/>
-        <w:bidi w:val="0"/>
         <w:jc w:val="both"/>
         <w:rPr/>
       </w:pPr>
@@ -1706,11 +1697,20 @@
       </w:hyperlink>
       <w:r>
         <w:rPr>
-          <w:color w:val="000000"/>
-          <w:sz w:val="26"/>
-          <w:szCs w:val="26"/>
-        </w:rPr>
-        <w:t xml:space="preserve"> hacia la url donde se encuentra el recurso .zip de tomcat y </w:t>
+          <w:rStyle w:val="EnlacedeInternet"/>
+          <w:color w:val="000000"/>
+          <w:sz w:val="26"/>
+          <w:szCs w:val="26"/>
+        </w:rPr>
+        <w:t xml:space="preserve"> </w:t>
+      </w:r>
+      <w:r>
+        <w:rPr>
+          <w:color w:val="000000"/>
+          <w:sz w:val="26"/>
+          <w:szCs w:val="26"/>
+        </w:rPr>
+        <w:t xml:space="preserve">hacia la url donde se encuentra el recurso .zip de tomcat y </w:t>
       </w:r>
       <w:r>
         <w:rPr>
@@ -1836,30 +1836,19 @@
       </w:pPr>
       <w:r>
         <w:rPr/>
-      </w:r>
-    </w:p>
-    <w:p>
-      <w:pPr>
-        <w:pStyle w:val="Normal"/>
-        <w:bidi w:val="0"/>
-        <w:jc w:val="left"/>
-        <w:rPr/>
-      </w:pPr>
-      <w:r>
-        <w:rPr/>
         <w:drawing>
-          <wp:anchor behindDoc="0" distT="0" distB="0" distL="0" distR="0" simplePos="0" locked="0" layoutInCell="1" allowOverlap="1" relativeHeight="8">
+          <wp:anchor behindDoc="0" distT="0" distB="0" distL="0" distR="0" simplePos="0" locked="0" layoutInCell="1" allowOverlap="1" relativeHeight="54">
             <wp:simplePos x="0" y="0"/>
             <wp:positionH relativeFrom="column">
-              <wp:posOffset>643890</wp:posOffset>
+              <wp:posOffset>774700</wp:posOffset>
             </wp:positionH>
             <wp:positionV relativeFrom="paragraph">
-              <wp:posOffset>635</wp:posOffset>
+              <wp:posOffset>14605</wp:posOffset>
             </wp:positionV>
-            <wp:extent cx="4981575" cy="3401060"/>
+            <wp:extent cx="4324350" cy="1155065"/>
             <wp:effectExtent l="0" t="0" r="0" b="0"/>
             <wp:wrapSquare wrapText="largest"/>
-            <wp:docPr id="12" name="Imagen8" descr=""/>
+            <wp:docPr id="12" name="Imagen9" descr=""/>
             <wp:cNvGraphicFramePr>
               <a:graphicFrameLocks xmlns:a="http://schemas.openxmlformats.org/drawingml/2006/main" noChangeAspect="1"/>
             </wp:cNvGraphicFramePr>
@@ -1867,14 +1856,14 @@
               <a:graphicData uri="http://schemas.openxmlformats.org/drawingml/2006/picture">
                 <pic:pic xmlns:pic="http://schemas.openxmlformats.org/drawingml/2006/picture">
                   <pic:nvPicPr>
-                    <pic:cNvPr id="12" name="Imagen8" descr=""/>
+                    <pic:cNvPr id="12" name="Imagen9" descr=""/>
                     <pic:cNvPicPr>
                       <a:picLocks noChangeAspect="1" noChangeArrowheads="1"/>
                     </pic:cNvPicPr>
                   </pic:nvPicPr>
                   <pic:blipFill>
                     <a:blip r:embed="rId12"/>
-                    <a:srcRect l="0" t="0" r="0" b="2709"/>
+                    <a:srcRect l="0" t="4550" r="0" b="3108"/>
                     <a:stretch>
                       <a:fillRect/>
                     </a:stretch>
@@ -1882,7 +1871,7 @@
                   <pic:spPr bwMode="auto">
                     <a:xfrm>
                       <a:off x="0" y="0"/>
-                      <a:ext cx="4981575" cy="3401060"/>
+                      <a:ext cx="4324350" cy="1155065"/>
                     </a:xfrm>
                     <a:prstGeom prst="rect">
                       <a:avLst/>
@@ -1915,58 +1904,56 @@
       </w:pPr>
       <w:r>
         <w:rPr/>
-        <w:drawing>
-          <wp:anchor behindDoc="0" distT="0" distB="0" distL="0" distR="0" simplePos="0" locked="0" layoutInCell="1" allowOverlap="1" relativeHeight="9">
-            <wp:simplePos x="0" y="0"/>
-            <wp:positionH relativeFrom="column">
-              <wp:posOffset>622300</wp:posOffset>
-            </wp:positionH>
-            <wp:positionV relativeFrom="paragraph">
-              <wp:posOffset>85090</wp:posOffset>
-            </wp:positionV>
-            <wp:extent cx="5004435" cy="1381760"/>
-            <wp:effectExtent l="0" t="0" r="0" b="0"/>
-            <wp:wrapSquare wrapText="largest"/>
-            <wp:docPr id="13" name="Imagen9" descr=""/>
-            <wp:cNvGraphicFramePr>
-              <a:graphicFrameLocks xmlns:a="http://schemas.openxmlformats.org/drawingml/2006/main" noChangeAspect="1"/>
-            </wp:cNvGraphicFramePr>
-            <a:graphic xmlns:a="http://schemas.openxmlformats.org/drawingml/2006/main">
-              <a:graphicData uri="http://schemas.openxmlformats.org/drawingml/2006/picture">
-                <pic:pic xmlns:pic="http://schemas.openxmlformats.org/drawingml/2006/picture">
-                  <pic:nvPicPr>
-                    <pic:cNvPr id="13" name="Imagen9" descr=""/>
-                    <pic:cNvPicPr>
-                      <a:picLocks noChangeAspect="1" noChangeArrowheads="1"/>
-                    </pic:cNvPicPr>
-                  </pic:nvPicPr>
-                  <pic:blipFill>
-                    <a:blip r:embed="rId13"/>
-                    <a:srcRect l="0" t="4550" r="0" b="0"/>
-                    <a:stretch>
-                      <a:fillRect/>
-                    </a:stretch>
-                  </pic:blipFill>
-                  <pic:spPr bwMode="auto">
-                    <a:xfrm>
-                      <a:off x="0" y="0"/>
-                      <a:ext cx="5004435" cy="1381760"/>
-                    </a:xfrm>
-                    <a:prstGeom prst="rect">
-                      <a:avLst/>
-                    </a:prstGeom>
-                  </pic:spPr>
-                </pic:pic>
-              </a:graphicData>
-            </a:graphic>
-          </wp:anchor>
-        </w:drawing>
       </w:r>
     </w:p>
     <w:p>
       <w:pPr>
         <w:pStyle w:val="Normal"/>
         <w:bidi w:val="0"/>
+        <w:jc w:val="left"/>
+        <w:rPr/>
+      </w:pPr>
+      <w:r>
+        <w:rPr/>
+      </w:r>
+    </w:p>
+    <w:p>
+      <w:pPr>
+        <w:pStyle w:val="Normal"/>
+        <w:bidi w:val="0"/>
+        <w:jc w:val="left"/>
+        <w:rPr/>
+      </w:pPr>
+      <w:r>
+        <w:rPr/>
+      </w:r>
+    </w:p>
+    <w:p>
+      <w:pPr>
+        <w:pStyle w:val="Normal"/>
+        <w:bidi w:val="0"/>
+        <w:jc w:val="left"/>
+        <w:rPr/>
+      </w:pPr>
+      <w:r>
+        <w:rPr/>
+      </w:r>
+    </w:p>
+    <w:p>
+      <w:pPr>
+        <w:pStyle w:val="Normal"/>
+        <w:bidi w:val="0"/>
+        <w:jc w:val="left"/>
+        <w:rPr/>
+      </w:pPr>
+      <w:r>
+        <w:rPr/>
+      </w:r>
+    </w:p>
+    <w:p>
+      <w:pPr>
+        <w:pStyle w:val="Normal"/>
+        <w:bidi w:val="0"/>
         <w:jc w:val="both"/>
         <w:rPr>
           <w:rFonts w:ascii="Liberation Sans" w:hAnsi="Liberation Sans"/>
@@ -1992,7 +1979,7 @@
         </w:rPr>
         <w:t xml:space="preserve">Descargar la biblioteca "Jersey" de la siguiente URL. Jersey es una implementación de JAX-RS lo cual permite ejecutar servicios web estilo REST sobre Tomcat con el comando wget </w:t>
       </w:r>
-      <w:hyperlink r:id="rId14">
+      <w:hyperlink r:id="rId13">
         <w:r>
           <w:rPr>
             <w:rStyle w:val="EnlacedeInternet"/>
@@ -2011,6 +1998,7 @@
       </w:hyperlink>
       <w:r>
         <w:rPr>
+          <w:rStyle w:val="EnlacedeInternet"/>
           <w:rFonts w:ascii="Liberation Sans" w:hAnsi="Liberation Sans"/>
           <w:b w:val="false"/>
           <w:i w:val="false"/>
@@ -2034,7 +2022,7 @@
       <w:r>
         <w:rPr/>
         <w:drawing>
-          <wp:anchor behindDoc="0" distT="0" distB="0" distL="0" distR="0" simplePos="0" locked="0" layoutInCell="1" allowOverlap="1" relativeHeight="10">
+          <wp:anchor behindDoc="0" distT="0" distB="0" distL="0" distR="0" simplePos="0" locked="0" layoutInCell="1" allowOverlap="1" relativeHeight="8">
             <wp:simplePos x="0" y="0"/>
             <wp:positionH relativeFrom="column">
               <wp:posOffset>42545</wp:posOffset>
@@ -2045,7 +2033,7 @@
             <wp:extent cx="6332220" cy="3288030"/>
             <wp:effectExtent l="0" t="0" r="0" b="0"/>
             <wp:wrapSquare wrapText="largest"/>
-            <wp:docPr id="14" name="Imagen10" descr=""/>
+            <wp:docPr id="13" name="Imagen10" descr=""/>
             <wp:cNvGraphicFramePr>
               <a:graphicFrameLocks xmlns:a="http://schemas.openxmlformats.org/drawingml/2006/main" noChangeAspect="1"/>
             </wp:cNvGraphicFramePr>
@@ -2053,13 +2041,13 @@
               <a:graphicData uri="http://schemas.openxmlformats.org/drawingml/2006/picture">
                 <pic:pic xmlns:pic="http://schemas.openxmlformats.org/drawingml/2006/picture">
                   <pic:nvPicPr>
-                    <pic:cNvPr id="14" name="Imagen10" descr=""/>
+                    <pic:cNvPr id="13" name="Imagen10" descr=""/>
                     <pic:cNvPicPr>
                       <a:picLocks noChangeAspect="1" noChangeArrowheads="1"/>
                     </pic:cNvPicPr>
                   </pic:nvPicPr>
                   <pic:blipFill>
-                    <a:blip r:embed="rId15"/>
+                    <a:blip r:embed="rId14"/>
                     <a:stretch>
                       <a:fillRect/>
                     </a:stretch>
@@ -2095,189 +2083,28 @@
       <w:pPr>
         <w:pStyle w:val="Normal"/>
         <w:bidi w:val="0"/>
-        <w:jc w:val="left"/>
-        <w:rPr/>
-      </w:pPr>
-      <w:r>
-        <w:rPr/>
-      </w:r>
-    </w:p>
-    <w:p>
-      <w:pPr>
-        <w:pStyle w:val="Normal"/>
-        <w:bidi w:val="0"/>
-        <w:jc w:val="left"/>
-        <w:rPr/>
-      </w:pPr>
-      <w:r>
-        <w:rPr/>
-      </w:r>
-    </w:p>
-    <w:p>
-      <w:pPr>
-        <w:pStyle w:val="Normal"/>
-        <w:bidi w:val="0"/>
-        <w:jc w:val="left"/>
-        <w:rPr/>
-      </w:pPr>
-      <w:r>
-        <w:rPr/>
-      </w:r>
-    </w:p>
-    <w:p>
-      <w:pPr>
-        <w:pStyle w:val="Normal"/>
-        <w:bidi w:val="0"/>
-        <w:jc w:val="left"/>
-        <w:rPr/>
-      </w:pPr>
-      <w:r>
-        <w:rPr/>
-      </w:r>
-    </w:p>
-    <w:p>
-      <w:pPr>
-        <w:pStyle w:val="Normal"/>
-        <w:bidi w:val="0"/>
-        <w:jc w:val="left"/>
-        <w:rPr/>
-      </w:pPr>
-      <w:r>
-        <w:rPr/>
-      </w:r>
-    </w:p>
-    <w:p>
-      <w:pPr>
-        <w:pStyle w:val="Normal"/>
-        <w:bidi w:val="0"/>
-        <w:jc w:val="left"/>
-        <w:rPr/>
-      </w:pPr>
-      <w:r>
-        <w:rPr/>
-      </w:r>
-    </w:p>
-    <w:p>
-      <w:pPr>
-        <w:pStyle w:val="Normal"/>
-        <w:bidi w:val="0"/>
-        <w:jc w:val="left"/>
-        <w:rPr/>
-      </w:pPr>
-      <w:r>
-        <w:rPr/>
-      </w:r>
-    </w:p>
-    <w:p>
-      <w:pPr>
-        <w:pStyle w:val="Normal"/>
-        <w:bidi w:val="0"/>
-        <w:jc w:val="left"/>
-        <w:rPr/>
-      </w:pPr>
-      <w:r>
-        <w:rPr/>
-      </w:r>
-    </w:p>
-    <w:p>
-      <w:pPr>
-        <w:pStyle w:val="Normal"/>
-        <w:bidi w:val="0"/>
-        <w:jc w:val="left"/>
-        <w:rPr/>
-      </w:pPr>
-      <w:r>
-        <w:rPr/>
-      </w:r>
-    </w:p>
-    <w:p>
-      <w:pPr>
-        <w:pStyle w:val="Normal"/>
-        <w:bidi w:val="0"/>
-        <w:jc w:val="left"/>
-        <w:rPr/>
-      </w:pPr>
-      <w:r>
-        <w:rPr/>
-      </w:r>
-    </w:p>
-    <w:p>
-      <w:pPr>
-        <w:pStyle w:val="Normal"/>
-        <w:bidi w:val="0"/>
-        <w:jc w:val="left"/>
-        <w:rPr/>
-      </w:pPr>
-      <w:r>
-        <w:rPr/>
-      </w:r>
-    </w:p>
-    <w:p>
-      <w:pPr>
-        <w:pStyle w:val="Normal"/>
-        <w:bidi w:val="0"/>
-        <w:jc w:val="left"/>
-        <w:rPr/>
-      </w:pPr>
-      <w:r>
-        <w:rPr/>
-      </w:r>
-    </w:p>
-    <w:p>
-      <w:pPr>
-        <w:pStyle w:val="Normal"/>
-        <w:bidi w:val="0"/>
-        <w:jc w:val="left"/>
-        <w:rPr/>
-      </w:pPr>
-      <w:r>
-        <w:rPr/>
-      </w:r>
-    </w:p>
-    <w:p>
-      <w:pPr>
-        <w:pStyle w:val="Normal"/>
-        <w:bidi w:val="0"/>
-        <w:jc w:val="left"/>
-        <w:rPr/>
-      </w:pPr>
-      <w:r>
-        <w:rPr/>
-      </w:r>
-    </w:p>
-    <w:p>
-      <w:pPr>
-        <w:pStyle w:val="Normal"/>
-        <w:bidi w:val="0"/>
-        <w:jc w:val="left"/>
-        <w:rPr/>
-      </w:pPr>
-      <w:r>
-        <w:rPr/>
-      </w:r>
-    </w:p>
-    <w:p>
-      <w:pPr>
-        <w:pStyle w:val="Normal"/>
-        <w:bidi w:val="0"/>
-        <w:jc w:val="left"/>
-        <w:rPr/>
-      </w:pPr>
-      <w:r>
-        <w:rPr/>
+        <w:jc w:val="both"/>
+        <w:rPr>
+          <w:rFonts w:ascii="Liberation Sans" w:hAnsi="Liberation Sans"/>
+          <w:color w:val="000000"/>
+          <w:sz w:val="26"/>
+          <w:szCs w:val="26"/>
+        </w:rPr>
+      </w:pPr>
+      <w:r>
         <w:drawing>
-          <wp:anchor behindDoc="0" distT="0" distB="0" distL="0" distR="0" simplePos="0" locked="0" layoutInCell="1" allowOverlap="1" relativeHeight="11">
+          <wp:anchor behindDoc="0" distT="0" distB="0" distL="0" distR="0" simplePos="0" locked="0" layoutInCell="1" allowOverlap="1" relativeHeight="9">
             <wp:simplePos x="0" y="0"/>
             <wp:positionH relativeFrom="column">
               <wp:posOffset>262890</wp:posOffset>
             </wp:positionH>
             <wp:positionV relativeFrom="paragraph">
-              <wp:posOffset>101600</wp:posOffset>
+              <wp:posOffset>933450</wp:posOffset>
             </wp:positionV>
             <wp:extent cx="5867400" cy="5039995"/>
             <wp:effectExtent l="0" t="0" r="0" b="0"/>
             <wp:wrapSquare wrapText="largest"/>
-            <wp:docPr id="15" name="Imagen11" descr=""/>
+            <wp:docPr id="14" name="Imagen11" descr=""/>
             <wp:cNvGraphicFramePr>
               <a:graphicFrameLocks xmlns:a="http://schemas.openxmlformats.org/drawingml/2006/main" noChangeAspect="1"/>
             </wp:cNvGraphicFramePr>
@@ -2285,13 +2112,13 @@
               <a:graphicData uri="http://schemas.openxmlformats.org/drawingml/2006/picture">
                 <pic:pic xmlns:pic="http://schemas.openxmlformats.org/drawingml/2006/picture">
                   <pic:nvPicPr>
-                    <pic:cNvPr id="15" name="Imagen11" descr=""/>
+                    <pic:cNvPr id="14" name="Imagen11" descr=""/>
                     <pic:cNvPicPr>
                       <a:picLocks noChangeAspect="1" noChangeArrowheads="1"/>
                     </pic:cNvPicPr>
                   </pic:nvPicPr>
                   <pic:blipFill>
-                    <a:blip r:embed="rId16"/>
+                    <a:blip r:embed="rId15"/>
                     <a:srcRect l="0" t="0" r="0" b="19938"/>
                     <a:stretch>
                       <a:fillRect/>
@@ -2312,6 +2139,92 @@
           </wp:anchor>
         </w:drawing>
       </w:r>
+      <w:r>
+        <w:rPr>
+          <w:rFonts w:ascii="Liberation Sans" w:hAnsi="Liberation Sans"/>
+          <w:b w:val="false"/>
+          <w:i w:val="false"/>
+          <w:caps w:val="false"/>
+          <w:smallCaps w:val="false"/>
+          <w:color w:val="000000"/>
+          <w:spacing w:val="0"/>
+          <w:sz w:val="26"/>
+          <w:szCs w:val="26"/>
+        </w:rPr>
+        <w:t>C</w:t>
+      </w:r>
+      <w:r>
+        <w:rPr>
+          <w:rFonts w:ascii="Liberation Sans" w:hAnsi="Liberation Sans"/>
+          <w:b w:val="false"/>
+          <w:i w:val="false"/>
+          <w:caps w:val="false"/>
+          <w:smallCaps w:val="false"/>
+          <w:color w:val="000000"/>
+          <w:spacing w:val="0"/>
+          <w:sz w:val="26"/>
+          <w:szCs w:val="26"/>
+        </w:rPr>
+        <w:t xml:space="preserve">opiar a la máquina virtual el archivo descargado anteriormente, desempacarlo y copiar </w:t>
+      </w:r>
+      <w:r>
+        <w:rPr>
+          <w:rFonts w:ascii="Liberation Sans" w:hAnsi="Liberation Sans"/>
+          <w:b/>
+          <w:bCs/>
+          <w:i w:val="false"/>
+          <w:caps w:val="false"/>
+          <w:smallCaps w:val="false"/>
+          <w:color w:val="000000"/>
+          <w:spacing w:val="0"/>
+          <w:sz w:val="26"/>
+          <w:szCs w:val="26"/>
+        </w:rPr>
+        <w:t>todos</w:t>
+      </w:r>
+      <w:r>
+        <w:rPr>
+          <w:rFonts w:ascii="Liberation Sans" w:hAnsi="Liberation Sans"/>
+          <w:b w:val="false"/>
+          <w:i w:val="false"/>
+          <w:caps w:val="false"/>
+          <w:smallCaps w:val="false"/>
+          <w:color w:val="000000"/>
+          <w:spacing w:val="0"/>
+          <w:sz w:val="26"/>
+          <w:szCs w:val="26"/>
+        </w:rPr>
+        <w:t xml:space="preserve"> los archivos con extensión “.jar” de </w:t>
+      </w:r>
+      <w:r>
+        <w:rPr>
+          <w:rFonts w:ascii="Liberation Sans" w:hAnsi="Liberation Sans"/>
+          <w:b/>
+          <w:bCs/>
+          <w:i w:val="false"/>
+          <w:caps w:val="false"/>
+          <w:smallCaps w:val="false"/>
+          <w:color w:val="000000"/>
+          <w:spacing w:val="0"/>
+          <w:sz w:val="26"/>
+          <w:szCs w:val="26"/>
+        </w:rPr>
+        <w:t>todos</w:t>
+      </w:r>
+      <w:r>
+        <w:rPr>
+          <w:rFonts w:ascii="Liberation Sans" w:hAnsi="Liberation Sans"/>
+          <w:b w:val="false"/>
+          <w:i w:val="false"/>
+          <w:caps w:val="false"/>
+          <w:smallCaps w:val="false"/>
+          <w:color w:val="000000"/>
+          <w:spacing w:val="0"/>
+          <w:sz w:val="26"/>
+          <w:szCs w:val="26"/>
+        </w:rPr>
+        <w:t xml:space="preserve"> los directorios desempacados, al directorio "lib" de Tomcat.</w:t>
+      </w:r>
     </w:p>
     <w:p>
       <w:pPr>
@@ -2337,96 +2250,11 @@
           <w:sz w:val="26"/>
           <w:szCs w:val="26"/>
         </w:rPr>
-        <w:t xml:space="preserve">Copiar a la máquina virtual el archivo descargado anteriormente, desempacarlo y copiar </w:t>
-      </w:r>
-      <w:r>
-        <w:rPr>
-          <w:rFonts w:ascii="Liberation Sans" w:hAnsi="Liberation Sans"/>
-          <w:b/>
-          <w:bCs/>
-          <w:i w:val="false"/>
-          <w:caps w:val="false"/>
-          <w:smallCaps w:val="false"/>
-          <w:color w:val="000000"/>
-          <w:spacing w:val="0"/>
-          <w:sz w:val="26"/>
-          <w:szCs w:val="26"/>
-        </w:rPr>
-        <w:t>todos</w:t>
-      </w:r>
-      <w:r>
-        <w:rPr>
-          <w:rFonts w:ascii="Liberation Sans" w:hAnsi="Liberation Sans"/>
-          <w:b w:val="false"/>
-          <w:i w:val="false"/>
-          <w:caps w:val="false"/>
-          <w:smallCaps w:val="false"/>
-          <w:color w:val="000000"/>
-          <w:spacing w:val="0"/>
-          <w:sz w:val="26"/>
-          <w:szCs w:val="26"/>
-        </w:rPr>
-        <w:t xml:space="preserve"> los archivos con extensión “.jar” de </w:t>
-      </w:r>
-      <w:r>
-        <w:rPr>
-          <w:rFonts w:ascii="Liberation Sans" w:hAnsi="Liberation Sans"/>
-          <w:b/>
-          <w:bCs/>
-          <w:i w:val="false"/>
-          <w:caps w:val="false"/>
-          <w:smallCaps w:val="false"/>
-          <w:color w:val="000000"/>
-          <w:spacing w:val="0"/>
-          <w:sz w:val="26"/>
-          <w:szCs w:val="26"/>
-        </w:rPr>
-        <w:t>todos</w:t>
-      </w:r>
-      <w:r>
-        <w:rPr>
-          <w:rFonts w:ascii="Liberation Sans" w:hAnsi="Liberation Sans"/>
-          <w:b w:val="false"/>
-          <w:i w:val="false"/>
-          <w:caps w:val="false"/>
-          <w:smallCaps w:val="false"/>
-          <w:color w:val="000000"/>
-          <w:spacing w:val="0"/>
-          <w:sz w:val="26"/>
-          <w:szCs w:val="26"/>
-        </w:rPr>
-        <w:t xml:space="preserve"> los directorios desempacados, al directorio "lib" de Tomcat.</w:t>
-      </w:r>
-    </w:p>
-    <w:p>
-      <w:pPr>
-        <w:pStyle w:val="Normal"/>
-        <w:bidi w:val="0"/>
-        <w:jc w:val="both"/>
-        <w:rPr>
-          <w:rFonts w:ascii="Liberation Sans" w:hAnsi="Liberation Sans"/>
-          <w:color w:val="000000"/>
-          <w:sz w:val="26"/>
-          <w:szCs w:val="26"/>
-        </w:rPr>
-      </w:pPr>
-      <w:r>
-        <w:rPr>
-          <w:rFonts w:ascii="Liberation Sans" w:hAnsi="Liberation Sans"/>
-          <w:b w:val="false"/>
-          <w:i w:val="false"/>
-          <w:caps w:val="false"/>
-          <w:smallCaps w:val="false"/>
-          <w:color w:val="000000"/>
-          <w:spacing w:val="0"/>
-          <w:sz w:val="26"/>
-          <w:szCs w:val="26"/>
-        </w:rPr>
         <w:t xml:space="preserve">Para lo anterior, nos ubicamos en la carpeta que se descomprimió y nos ubicamos en cada carpeta para escribir el comando mv *.jar /home/luis/apache-tomcat-8.5.60/lib/ </w:t>
       </w:r>
       <w:r>
         <w:drawing>
-          <wp:anchor behindDoc="0" distT="0" distB="0" distL="0" distR="0" simplePos="0" locked="0" layoutInCell="1" allowOverlap="1" relativeHeight="55">
+          <wp:anchor behindDoc="0" distT="0" distB="0" distL="0" distR="0" simplePos="0" locked="0" layoutInCell="1" allowOverlap="1" relativeHeight="53">
             <wp:simplePos x="0" y="0"/>
             <wp:positionH relativeFrom="column">
               <wp:posOffset>28575</wp:posOffset>
@@ -2437,7 +2265,7 @@
             <wp:extent cx="6332220" cy="2087880"/>
             <wp:effectExtent l="0" t="0" r="0" b="0"/>
             <wp:wrapSquare wrapText="largest"/>
-            <wp:docPr id="16" name="Imagen3" descr=""/>
+            <wp:docPr id="15" name="Imagen3" descr=""/>
             <wp:cNvGraphicFramePr>
               <a:graphicFrameLocks xmlns:a="http://schemas.openxmlformats.org/drawingml/2006/main" noChangeAspect="1"/>
             </wp:cNvGraphicFramePr>
@@ -2445,13 +2273,13 @@
               <a:graphicData uri="http://schemas.openxmlformats.org/drawingml/2006/picture">
                 <pic:pic xmlns:pic="http://schemas.openxmlformats.org/drawingml/2006/picture">
                   <pic:nvPicPr>
-                    <pic:cNvPr id="16" name="Imagen3" descr=""/>
+                    <pic:cNvPr id="15" name="Imagen3" descr=""/>
                     <pic:cNvPicPr>
                       <a:picLocks noChangeAspect="1" noChangeArrowheads="1"/>
                     </pic:cNvPicPr>
                   </pic:nvPicPr>
                   <pic:blipFill>
-                    <a:blip r:embed="rId17"/>
+                    <a:blip r:embed="rId16"/>
                     <a:stretch>
                       <a:fillRect/>
                     </a:stretch>
@@ -2573,7 +2401,7 @@
           <w:i w:val="false"/>
         </w:rPr>
         <w:drawing>
-          <wp:anchor behindDoc="0" distT="0" distB="0" distL="0" distR="0" simplePos="0" locked="0" layoutInCell="1" allowOverlap="1" relativeHeight="13">
+          <wp:anchor behindDoc="0" distT="0" distB="0" distL="0" distR="0" simplePos="0" locked="0" layoutInCell="1" allowOverlap="1" relativeHeight="11">
             <wp:simplePos x="0" y="0"/>
             <wp:positionH relativeFrom="column">
               <wp:align>center</wp:align>
@@ -2584,7 +2412,7 @@
             <wp:extent cx="6332220" cy="495935"/>
             <wp:effectExtent l="0" t="0" r="0" b="0"/>
             <wp:wrapSquare wrapText="largest"/>
-            <wp:docPr id="17" name="Imagen14" descr=""/>
+            <wp:docPr id="16" name="Imagen14" descr=""/>
             <wp:cNvGraphicFramePr>
               <a:graphicFrameLocks xmlns:a="http://schemas.openxmlformats.org/drawingml/2006/main" noChangeAspect="1"/>
             </wp:cNvGraphicFramePr>
@@ -2592,13 +2420,13 @@
               <a:graphicData uri="http://schemas.openxmlformats.org/drawingml/2006/picture">
                 <pic:pic xmlns:pic="http://schemas.openxmlformats.org/drawingml/2006/picture">
                   <pic:nvPicPr>
-                    <pic:cNvPr id="17" name="Imagen14" descr=""/>
+                    <pic:cNvPr id="16" name="Imagen14" descr=""/>
                     <pic:cNvPicPr>
                       <a:picLocks noChangeAspect="1" noChangeArrowheads="1"/>
                     </pic:cNvPicPr>
                   </pic:nvPicPr>
                   <pic:blipFill>
-                    <a:blip r:embed="rId18"/>
+                    <a:blip r:embed="rId17"/>
                     <a:stretch>
                       <a:fillRect/>
                     </a:stretch>
@@ -2685,7 +2513,7 @@
         </w:rPr>
         <w:t xml:space="preserve">wget </w:t>
       </w:r>
-      <w:hyperlink r:id="rId19">
+      <w:hyperlink r:id="rId18">
         <w:r>
           <w:rPr>
             <w:rStyle w:val="EnlacedeInternet"/>
@@ -2737,7 +2565,7 @@
           <w:szCs w:val="26"/>
         </w:rPr>
         <w:drawing>
-          <wp:anchor behindDoc="0" distT="0" distB="0" distL="0" distR="0" simplePos="0" locked="0" layoutInCell="1" allowOverlap="1" relativeHeight="12">
+          <wp:anchor behindDoc="0" distT="0" distB="0" distL="0" distR="0" simplePos="0" locked="0" layoutInCell="1" allowOverlap="1" relativeHeight="10">
             <wp:simplePos x="0" y="0"/>
             <wp:positionH relativeFrom="column">
               <wp:posOffset>403860</wp:posOffset>
@@ -2748,7 +2576,7 @@
             <wp:extent cx="5524500" cy="561975"/>
             <wp:effectExtent l="0" t="0" r="0" b="0"/>
             <wp:wrapSquare wrapText="largest"/>
-            <wp:docPr id="18" name="Imagen13" descr=""/>
+            <wp:docPr id="17" name="Imagen13" descr=""/>
             <wp:cNvGraphicFramePr>
               <a:graphicFrameLocks xmlns:a="http://schemas.openxmlformats.org/drawingml/2006/main" noChangeAspect="1"/>
             </wp:cNvGraphicFramePr>
@@ -2756,13 +2584,13 @@
               <a:graphicData uri="http://schemas.openxmlformats.org/drawingml/2006/picture">
                 <pic:pic xmlns:pic="http://schemas.openxmlformats.org/drawingml/2006/picture">
                   <pic:nvPicPr>
-                    <pic:cNvPr id="18" name="Imagen13" descr=""/>
+                    <pic:cNvPr id="17" name="Imagen13" descr=""/>
                     <pic:cNvPicPr>
                       <a:picLocks noChangeAspect="1" noChangeArrowheads="1"/>
                     </pic:cNvPicPr>
                   </pic:nvPicPr>
                   <pic:blipFill>
-                    <a:blip r:embed="rId20"/>
+                    <a:blip r:embed="rId19"/>
                     <a:stretch>
                       <a:fillRect/>
                     </a:stretch>
@@ -2799,7 +2627,7 @@
         </w:rPr>
         <w:t xml:space="preserve">Para descargar el conector JDBC DE MySQL escribimos el comando wget </w:t>
       </w:r>
-      <w:hyperlink r:id="rId21">
+      <w:hyperlink r:id="rId20">
         <w:r>
           <w:rPr>
             <w:rStyle w:val="EnlacedeInternet"/>
@@ -2865,7 +2693,7 @@
           <w:sz w:val="24"/>
         </w:rPr>
         <w:drawing>
-          <wp:anchor behindDoc="0" distT="0" distB="0" distL="0" distR="0" simplePos="0" locked="0" layoutInCell="1" allowOverlap="1" relativeHeight="14">
+          <wp:anchor behindDoc="0" distT="0" distB="0" distL="0" distR="0" simplePos="0" locked="0" layoutInCell="1" allowOverlap="1" relativeHeight="12">
             <wp:simplePos x="0" y="0"/>
             <wp:positionH relativeFrom="column">
               <wp:posOffset>0</wp:posOffset>
@@ -2876,7 +2704,7 @@
             <wp:extent cx="6332220" cy="497840"/>
             <wp:effectExtent l="0" t="0" r="0" b="0"/>
             <wp:wrapSquare wrapText="largest"/>
-            <wp:docPr id="19" name="Imagen15" descr=""/>
+            <wp:docPr id="18" name="Imagen15" descr=""/>
             <wp:cNvGraphicFramePr>
               <a:graphicFrameLocks xmlns:a="http://schemas.openxmlformats.org/drawingml/2006/main" noChangeAspect="1"/>
             </wp:cNvGraphicFramePr>
@@ -2884,13 +2712,13 @@
               <a:graphicData uri="http://schemas.openxmlformats.org/drawingml/2006/picture">
                 <pic:pic xmlns:pic="http://schemas.openxmlformats.org/drawingml/2006/picture">
                   <pic:nvPicPr>
-                    <pic:cNvPr id="19" name="Imagen15" descr=""/>
+                    <pic:cNvPr id="18" name="Imagen15" descr=""/>
                     <pic:cNvPicPr>
                       <a:picLocks noChangeAspect="1" noChangeArrowheads="1"/>
                     </pic:cNvPicPr>
                   </pic:nvPicPr>
                   <pic:blipFill>
-                    <a:blip r:embed="rId22"/>
+                    <a:blip r:embed="rId21"/>
                     <a:stretch>
                       <a:fillRect/>
                     </a:stretch>
@@ -3183,7 +3011,7 @@
           <w:sz w:val="24"/>
         </w:rPr>
         <w:drawing>
-          <wp:anchor behindDoc="0" distT="0" distB="0" distL="0" distR="0" simplePos="0" locked="0" layoutInCell="1" allowOverlap="1" relativeHeight="15">
+          <wp:anchor behindDoc="0" distT="0" distB="0" distL="0" distR="0" simplePos="0" locked="0" layoutInCell="1" allowOverlap="1" relativeHeight="13">
             <wp:simplePos x="0" y="0"/>
             <wp:positionH relativeFrom="column">
               <wp:posOffset>0</wp:posOffset>
@@ -3194,7 +3022,7 @@
             <wp:extent cx="6332220" cy="1435100"/>
             <wp:effectExtent l="0" t="0" r="0" b="0"/>
             <wp:wrapSquare wrapText="largest"/>
-            <wp:docPr id="20" name="Imagen16" descr=""/>
+            <wp:docPr id="19" name="Imagen16" descr=""/>
             <wp:cNvGraphicFramePr>
               <a:graphicFrameLocks xmlns:a="http://schemas.openxmlformats.org/drawingml/2006/main" noChangeAspect="1"/>
             </wp:cNvGraphicFramePr>
@@ -3202,13 +3030,13 @@
               <a:graphicData uri="http://schemas.openxmlformats.org/drawingml/2006/picture">
                 <pic:pic xmlns:pic="http://schemas.openxmlformats.org/drawingml/2006/picture">
                   <pic:nvPicPr>
-                    <pic:cNvPr id="20" name="Imagen16" descr=""/>
+                    <pic:cNvPr id="19" name="Imagen16" descr=""/>
                     <pic:cNvPicPr>
                       <a:picLocks noChangeAspect="1" noChangeArrowheads="1"/>
                     </pic:cNvPicPr>
                   </pic:nvPicPr>
                   <pic:blipFill>
-                    <a:blip r:embed="rId23"/>
+                    <a:blip r:embed="rId22"/>
                     <a:stretch>
                       <a:fillRect/>
                     </a:stretch>
@@ -3397,7 +3225,7 @@
           <w:spacing w:val="0"/>
         </w:rPr>
         <w:drawing>
-          <wp:anchor behindDoc="0" distT="0" distB="0" distL="0" distR="0" simplePos="0" locked="0" layoutInCell="1" allowOverlap="1" relativeHeight="16">
+          <wp:anchor behindDoc="0" distT="0" distB="0" distL="0" distR="0" simplePos="0" locked="0" layoutInCell="1" allowOverlap="1" relativeHeight="14">
             <wp:simplePos x="0" y="0"/>
             <wp:positionH relativeFrom="column">
               <wp:posOffset>0</wp:posOffset>
@@ -3408,7 +3236,7 @@
             <wp:extent cx="6332220" cy="1734820"/>
             <wp:effectExtent l="0" t="0" r="0" b="0"/>
             <wp:wrapSquare wrapText="largest"/>
-            <wp:docPr id="21" name="Imagen17" descr=""/>
+            <wp:docPr id="20" name="Imagen17" descr=""/>
             <wp:cNvGraphicFramePr>
               <a:graphicFrameLocks xmlns:a="http://schemas.openxmlformats.org/drawingml/2006/main" noChangeAspect="1"/>
             </wp:cNvGraphicFramePr>
@@ -3416,13 +3244,13 @@
               <a:graphicData uri="http://schemas.openxmlformats.org/drawingml/2006/picture">
                 <pic:pic xmlns:pic="http://schemas.openxmlformats.org/drawingml/2006/picture">
                   <pic:nvPicPr>
-                    <pic:cNvPr id="21" name="Imagen17" descr=""/>
+                    <pic:cNvPr id="20" name="Imagen17" descr=""/>
                     <pic:cNvPicPr>
                       <a:picLocks noChangeAspect="1" noChangeArrowheads="1"/>
                     </pic:cNvPicPr>
                   </pic:nvPicPr>
                   <pic:blipFill>
-                    <a:blip r:embed="rId24"/>
+                    <a:blip r:embed="rId23"/>
                     <a:stretch>
                       <a:fillRect/>
                     </a:stretch>
@@ -3442,7 +3270,7 @@
           </wp:anchor>
         </w:drawing>
         <w:drawing>
-          <wp:anchor behindDoc="0" distT="0" distB="0" distL="0" distR="0" simplePos="0" locked="0" layoutInCell="1" allowOverlap="1" relativeHeight="17">
+          <wp:anchor behindDoc="0" distT="0" distB="0" distL="0" distR="0" simplePos="0" locked="0" layoutInCell="1" allowOverlap="1" relativeHeight="15">
             <wp:simplePos x="0" y="0"/>
             <wp:positionH relativeFrom="column">
               <wp:posOffset>-21590</wp:posOffset>
@@ -3453,7 +3281,7 @@
             <wp:extent cx="6332220" cy="1289685"/>
             <wp:effectExtent l="0" t="0" r="0" b="0"/>
             <wp:wrapSquare wrapText="largest"/>
-            <wp:docPr id="22" name="Imagen18" descr=""/>
+            <wp:docPr id="21" name="Imagen18" descr=""/>
             <wp:cNvGraphicFramePr>
               <a:graphicFrameLocks xmlns:a="http://schemas.openxmlformats.org/drawingml/2006/main" noChangeAspect="1"/>
             </wp:cNvGraphicFramePr>
@@ -3461,13 +3289,13 @@
               <a:graphicData uri="http://schemas.openxmlformats.org/drawingml/2006/picture">
                 <pic:pic xmlns:pic="http://schemas.openxmlformats.org/drawingml/2006/picture">
                   <pic:nvPicPr>
-                    <pic:cNvPr id="22" name="Imagen18" descr=""/>
+                    <pic:cNvPr id="21" name="Imagen18" descr=""/>
                     <pic:cNvPicPr>
                       <a:picLocks noChangeAspect="1" noChangeArrowheads="1"/>
                     </pic:cNvPicPr>
                   </pic:nvPicPr>
                   <pic:blipFill>
-                    <a:blip r:embed="rId25"/>
+                    <a:blip r:embed="rId24"/>
                     <a:stretch>
                       <a:fillRect/>
                     </a:stretch>
@@ -4098,7 +3926,7 @@
       </w:pPr>
       <w:r>
         <w:drawing>
-          <wp:anchor behindDoc="0" distT="0" distB="0" distL="0" distR="0" simplePos="0" locked="0" layoutInCell="1" allowOverlap="1" relativeHeight="18">
+          <wp:anchor behindDoc="0" distT="0" distB="0" distL="0" distR="0" simplePos="0" locked="0" layoutInCell="1" allowOverlap="1" relativeHeight="16">
             <wp:simplePos x="0" y="0"/>
             <wp:positionH relativeFrom="column">
               <wp:align>center</wp:align>
@@ -4109,7 +3937,7 @@
             <wp:extent cx="6332220" cy="2270760"/>
             <wp:effectExtent l="0" t="0" r="0" b="0"/>
             <wp:wrapSquare wrapText="largest"/>
-            <wp:docPr id="23" name="Imagen19" descr=""/>
+            <wp:docPr id="22" name="Imagen19" descr=""/>
             <wp:cNvGraphicFramePr>
               <a:graphicFrameLocks xmlns:a="http://schemas.openxmlformats.org/drawingml/2006/main" noChangeAspect="1"/>
             </wp:cNvGraphicFramePr>
@@ -4117,13 +3945,13 @@
               <a:graphicData uri="http://schemas.openxmlformats.org/drawingml/2006/picture">
                 <pic:pic xmlns:pic="http://schemas.openxmlformats.org/drawingml/2006/picture">
                   <pic:nvPicPr>
-                    <pic:cNvPr id="23" name="Imagen19" descr=""/>
+                    <pic:cNvPr id="22" name="Imagen19" descr=""/>
                     <pic:cNvPicPr>
                       <a:picLocks noChangeAspect="1" noChangeArrowheads="1"/>
                     </pic:cNvPicPr>
                   </pic:nvPicPr>
                   <pic:blipFill>
-                    <a:blip r:embed="rId26"/>
+                    <a:blip r:embed="rId25"/>
                     <a:stretch>
                       <a:fillRect/>
                     </a:stretch>
@@ -4214,7 +4042,7 @@
       </w:r>
       <w:r>
         <w:drawing>
-          <wp:anchor behindDoc="0" distT="0" distB="0" distL="0" distR="0" simplePos="0" locked="0" layoutInCell="1" allowOverlap="1" relativeHeight="19">
+          <wp:anchor behindDoc="0" distT="0" distB="0" distL="0" distR="0" simplePos="0" locked="0" layoutInCell="1" allowOverlap="1" relativeHeight="17">
             <wp:simplePos x="0" y="0"/>
             <wp:positionH relativeFrom="column">
               <wp:posOffset>0</wp:posOffset>
@@ -4225,7 +4053,7 @@
             <wp:extent cx="6332220" cy="1222375"/>
             <wp:effectExtent l="0" t="0" r="0" b="0"/>
             <wp:wrapSquare wrapText="largest"/>
-            <wp:docPr id="24" name="Imagen20" descr=""/>
+            <wp:docPr id="23" name="Imagen20" descr=""/>
             <wp:cNvGraphicFramePr>
               <a:graphicFrameLocks xmlns:a="http://schemas.openxmlformats.org/drawingml/2006/main" noChangeAspect="1"/>
             </wp:cNvGraphicFramePr>
@@ -4233,13 +4061,13 @@
               <a:graphicData uri="http://schemas.openxmlformats.org/drawingml/2006/picture">
                 <pic:pic xmlns:pic="http://schemas.openxmlformats.org/drawingml/2006/picture">
                   <pic:nvPicPr>
-                    <pic:cNvPr id="24" name="Imagen20" descr=""/>
+                    <pic:cNvPr id="23" name="Imagen20" descr=""/>
                     <pic:cNvPicPr>
                       <a:picLocks noChangeAspect="1" noChangeArrowheads="1"/>
                     </pic:cNvPicPr>
                   </pic:nvPicPr>
                   <pic:blipFill>
-                    <a:blip r:embed="rId27"/>
+                    <a:blip r:embed="rId26"/>
                     <a:stretch>
                       <a:fillRect/>
                     </a:stretch>
@@ -4388,7 +4216,7 @@
           <w:szCs w:val="26"/>
         </w:rPr>
         <w:drawing>
-          <wp:anchor behindDoc="0" distT="0" distB="0" distL="0" distR="0" simplePos="0" locked="0" layoutInCell="1" allowOverlap="1" relativeHeight="20">
+          <wp:anchor behindDoc="0" distT="0" distB="0" distL="0" distR="0" simplePos="0" locked="0" layoutInCell="1" allowOverlap="1" relativeHeight="18">
             <wp:simplePos x="0" y="0"/>
             <wp:positionH relativeFrom="column">
               <wp:posOffset>1556385</wp:posOffset>
@@ -4399,7 +4227,7 @@
             <wp:extent cx="3219450" cy="723900"/>
             <wp:effectExtent l="0" t="0" r="0" b="0"/>
             <wp:wrapSquare wrapText="largest"/>
-            <wp:docPr id="25" name="Imagen21" descr=""/>
+            <wp:docPr id="24" name="Imagen21" descr=""/>
             <wp:cNvGraphicFramePr>
               <a:graphicFrameLocks xmlns:a="http://schemas.openxmlformats.org/drawingml/2006/main" noChangeAspect="1"/>
             </wp:cNvGraphicFramePr>
@@ -4407,13 +4235,13 @@
               <a:graphicData uri="http://schemas.openxmlformats.org/drawingml/2006/picture">
                 <pic:pic xmlns:pic="http://schemas.openxmlformats.org/drawingml/2006/picture">
                   <pic:nvPicPr>
-                    <pic:cNvPr id="25" name="Imagen21" descr=""/>
+                    <pic:cNvPr id="24" name="Imagen21" descr=""/>
                     <pic:cNvPicPr>
                       <a:picLocks noChangeAspect="1" noChangeArrowheads="1"/>
                     </pic:cNvPicPr>
                   </pic:nvPicPr>
                   <pic:blipFill>
-                    <a:blip r:embed="rId28"/>
+                    <a:blip r:embed="rId27"/>
                     <a:stretch>
                       <a:fillRect/>
                     </a:stretch>
@@ -4568,7 +4396,7 @@
       </w:pPr>
       <w:r>
         <w:drawing>
-          <wp:anchor behindDoc="0" distT="0" distB="0" distL="0" distR="0" simplePos="0" locked="0" layoutInCell="1" allowOverlap="1" relativeHeight="21">
+          <wp:anchor behindDoc="0" distT="0" distB="0" distL="0" distR="0" simplePos="0" locked="0" layoutInCell="1" allowOverlap="1" relativeHeight="19">
             <wp:simplePos x="0" y="0"/>
             <wp:positionH relativeFrom="column">
               <wp:posOffset>1199515</wp:posOffset>
@@ -4579,7 +4407,7 @@
             <wp:extent cx="3933825" cy="542925"/>
             <wp:effectExtent l="0" t="0" r="0" b="0"/>
             <wp:wrapSquare wrapText="largest"/>
-            <wp:docPr id="26" name="Imagen22" descr=""/>
+            <wp:docPr id="25" name="Imagen22" descr=""/>
             <wp:cNvGraphicFramePr>
               <a:graphicFrameLocks xmlns:a="http://schemas.openxmlformats.org/drawingml/2006/main" noChangeAspect="1"/>
             </wp:cNvGraphicFramePr>
@@ -4587,13 +4415,13 @@
               <a:graphicData uri="http://schemas.openxmlformats.org/drawingml/2006/picture">
                 <pic:pic xmlns:pic="http://schemas.openxmlformats.org/drawingml/2006/picture">
                   <pic:nvPicPr>
-                    <pic:cNvPr id="26" name="Imagen22" descr=""/>
+                    <pic:cNvPr id="25" name="Imagen22" descr=""/>
                     <pic:cNvPicPr>
                       <a:picLocks noChangeAspect="1" noChangeArrowheads="1"/>
                     </pic:cNvPicPr>
                   </pic:nvPicPr>
                   <pic:blipFill>
-                    <a:blip r:embed="rId29"/>
+                    <a:blip r:embed="rId28"/>
                     <a:stretch>
                       <a:fillRect/>
                     </a:stretch>
@@ -5080,7 +4908,7 @@
       </w:pPr>
       <w:r>
         <w:drawing>
-          <wp:anchor behindDoc="0" distT="0" distB="0" distL="0" distR="0" simplePos="0" locked="0" layoutInCell="1" allowOverlap="1" relativeHeight="22">
+          <wp:anchor behindDoc="0" distT="0" distB="0" distL="0" distR="0" simplePos="0" locked="0" layoutInCell="1" allowOverlap="1" relativeHeight="20">
             <wp:simplePos x="0" y="0"/>
             <wp:positionH relativeFrom="column">
               <wp:align>center</wp:align>
@@ -5091,7 +4919,7 @@
             <wp:extent cx="6332220" cy="3536315"/>
             <wp:effectExtent l="0" t="0" r="0" b="0"/>
             <wp:wrapSquare wrapText="largest"/>
-            <wp:docPr id="27" name="Imagen24" descr=""/>
+            <wp:docPr id="26" name="Imagen24" descr=""/>
             <wp:cNvGraphicFramePr>
               <a:graphicFrameLocks xmlns:a="http://schemas.openxmlformats.org/drawingml/2006/main" noChangeAspect="1"/>
             </wp:cNvGraphicFramePr>
@@ -5099,13 +4927,13 @@
               <a:graphicData uri="http://schemas.openxmlformats.org/drawingml/2006/picture">
                 <pic:pic xmlns:pic="http://schemas.openxmlformats.org/drawingml/2006/picture">
                   <pic:nvPicPr>
-                    <pic:cNvPr id="27" name="Imagen24" descr=""/>
+                    <pic:cNvPr id="26" name="Imagen24" descr=""/>
                     <pic:cNvPicPr>
                       <a:picLocks noChangeAspect="1" noChangeArrowheads="1"/>
                     </pic:cNvPicPr>
                   </pic:nvPicPr>
                   <pic:blipFill>
-                    <a:blip r:embed="rId30"/>
+                    <a:blip r:embed="rId29"/>
                     <a:stretch>
                       <a:fillRect/>
                     </a:stretch>
@@ -5401,7 +5229,7 @@
           <w:sz w:val="24"/>
         </w:rPr>
         <w:drawing>
-          <wp:anchor behindDoc="0" distT="0" distB="0" distL="0" distR="0" simplePos="0" locked="0" layoutInCell="1" allowOverlap="1" relativeHeight="23">
+          <wp:anchor behindDoc="0" distT="0" distB="0" distL="0" distR="0" simplePos="0" locked="0" layoutInCell="1" allowOverlap="1" relativeHeight="21">
             <wp:simplePos x="0" y="0"/>
             <wp:positionH relativeFrom="column">
               <wp:align>center</wp:align>
@@ -5412,7 +5240,7 @@
             <wp:extent cx="6332220" cy="3236595"/>
             <wp:effectExtent l="0" t="0" r="0" b="0"/>
             <wp:wrapSquare wrapText="largest"/>
-            <wp:docPr id="28" name="Imagen23" descr=""/>
+            <wp:docPr id="27" name="Imagen23" descr=""/>
             <wp:cNvGraphicFramePr>
               <a:graphicFrameLocks xmlns:a="http://schemas.openxmlformats.org/drawingml/2006/main" noChangeAspect="1"/>
             </wp:cNvGraphicFramePr>
@@ -5420,13 +5248,13 @@
               <a:graphicData uri="http://schemas.openxmlformats.org/drawingml/2006/picture">
                 <pic:pic xmlns:pic="http://schemas.openxmlformats.org/drawingml/2006/picture">
                   <pic:nvPicPr>
-                    <pic:cNvPr id="28" name="Imagen23" descr=""/>
+                    <pic:cNvPr id="27" name="Imagen23" descr=""/>
                     <pic:cNvPicPr>
                       <a:picLocks noChangeAspect="1" noChangeArrowheads="1"/>
                     </pic:cNvPicPr>
                   </pic:nvPicPr>
                   <pic:blipFill>
-                    <a:blip r:embed="rId31"/>
+                    <a:blip r:embed="rId30"/>
                     <a:stretch>
                       <a:fillRect/>
                     </a:stretch>
@@ -6026,7 +5854,7 @@
       </w:pPr>
       <w:r>
         <w:drawing>
-          <wp:anchor behindDoc="0" distT="0" distB="0" distL="0" distR="0" simplePos="0" locked="0" layoutInCell="1" allowOverlap="1" relativeHeight="24">
+          <wp:anchor behindDoc="0" distT="0" distB="0" distL="0" distR="0" simplePos="0" locked="0" layoutInCell="1" allowOverlap="1" relativeHeight="22">
             <wp:simplePos x="0" y="0"/>
             <wp:positionH relativeFrom="column">
               <wp:posOffset>685800</wp:posOffset>
@@ -6037,7 +5865,7 @@
             <wp:extent cx="4686300" cy="3762375"/>
             <wp:effectExtent l="0" t="0" r="0" b="0"/>
             <wp:wrapSquare wrapText="largest"/>
-            <wp:docPr id="29" name="Imagen25" descr=""/>
+            <wp:docPr id="28" name="Imagen25" descr=""/>
             <wp:cNvGraphicFramePr>
               <a:graphicFrameLocks xmlns:a="http://schemas.openxmlformats.org/drawingml/2006/main" noChangeAspect="1"/>
             </wp:cNvGraphicFramePr>
@@ -6045,13 +5873,13 @@
               <a:graphicData uri="http://schemas.openxmlformats.org/drawingml/2006/picture">
                 <pic:pic xmlns:pic="http://schemas.openxmlformats.org/drawingml/2006/picture">
                   <pic:nvPicPr>
-                    <pic:cNvPr id="29" name="Imagen25" descr=""/>
+                    <pic:cNvPr id="28" name="Imagen25" descr=""/>
                     <pic:cNvPicPr>
                       <a:picLocks noChangeAspect="1" noChangeArrowheads="1"/>
                     </pic:cNvPicPr>
                   </pic:nvPicPr>
                   <pic:blipFill>
-                    <a:blip r:embed="rId32"/>
+                    <a:blip r:embed="rId31"/>
                     <a:stretch>
                       <a:fillRect/>
                     </a:stretch>
@@ -6800,7 +6628,7 @@
       </w:pPr>
       <w:r>
         <w:drawing>
-          <wp:anchor behindDoc="0" distT="0" distB="0" distL="0" distR="0" simplePos="0" locked="0" layoutInCell="1" allowOverlap="1" relativeHeight="25">
+          <wp:anchor behindDoc="0" distT="0" distB="0" distL="0" distR="0" simplePos="0" locked="0" layoutInCell="1" allowOverlap="1" relativeHeight="23">
             <wp:simplePos x="0" y="0"/>
             <wp:positionH relativeFrom="column">
               <wp:align>center</wp:align>
@@ -6811,7 +6639,7 @@
             <wp:extent cx="6332220" cy="1797050"/>
             <wp:effectExtent l="0" t="0" r="0" b="0"/>
             <wp:wrapSquare wrapText="largest"/>
-            <wp:docPr id="30" name="Imagen26" descr=""/>
+            <wp:docPr id="29" name="Imagen26" descr=""/>
             <wp:cNvGraphicFramePr>
               <a:graphicFrameLocks xmlns:a="http://schemas.openxmlformats.org/drawingml/2006/main" noChangeAspect="1"/>
             </wp:cNvGraphicFramePr>
@@ -6819,13 +6647,13 @@
               <a:graphicData uri="http://schemas.openxmlformats.org/drawingml/2006/picture">
                 <pic:pic xmlns:pic="http://schemas.openxmlformats.org/drawingml/2006/picture">
                   <pic:nvPicPr>
-                    <pic:cNvPr id="30" name="Imagen26" descr=""/>
+                    <pic:cNvPr id="29" name="Imagen26" descr=""/>
                     <pic:cNvPicPr>
                       <a:picLocks noChangeAspect="1" noChangeArrowheads="1"/>
                     </pic:cNvPicPr>
                   </pic:nvPicPr>
                   <pic:blipFill>
-                    <a:blip r:embed="rId33"/>
+                    <a:blip r:embed="rId32"/>
                     <a:stretch>
                       <a:fillRect/>
                     </a:stretch>
@@ -6900,7 +6728,7 @@
         </w:rPr>
         <w:t>Descargar desempacar los archivos. Para más comodidad se subieron los archivos a mi repositorio personal de gitHub, de donde descargaremos el repositorio para poder usar los archivos ‘</w:t>
       </w:r>
-      <w:hyperlink r:id="rId34">
+      <w:hyperlink r:id="rId33">
         <w:r>
           <w:rPr>
             <w:rStyle w:val="EnlacedeInternet"/>
@@ -6935,7 +6763,7 @@
         </w:rPr>
         <w:t xml:space="preserve">p’, ‘Prueba.html’, ‘usuario_sin_foto.png’ y ‘WSClient.js’. Todo esto con wget </w:t>
       </w:r>
-      <w:hyperlink r:id="rId35">
+      <w:hyperlink r:id="rId34">
         <w:r>
           <w:rPr>
             <w:rStyle w:val="EnlacedeInternet"/>
@@ -6987,7 +6815,7 @@
       </w:pPr>
       <w:r>
         <w:drawing>
-          <wp:anchor behindDoc="0" distT="0" distB="0" distL="0" distR="0" simplePos="0" locked="0" layoutInCell="1" allowOverlap="1" relativeHeight="26">
+          <wp:anchor behindDoc="0" distT="0" distB="0" distL="0" distR="0" simplePos="0" locked="0" layoutInCell="1" allowOverlap="1" relativeHeight="24">
             <wp:simplePos x="0" y="0"/>
             <wp:positionH relativeFrom="column">
               <wp:align>center</wp:align>
@@ -6998,7 +6826,7 @@
             <wp:extent cx="6332220" cy="794385"/>
             <wp:effectExtent l="0" t="0" r="0" b="0"/>
             <wp:wrapSquare wrapText="largest"/>
-            <wp:docPr id="31" name="Imagen27" descr=""/>
+            <wp:docPr id="30" name="Imagen27" descr=""/>
             <wp:cNvGraphicFramePr>
               <a:graphicFrameLocks xmlns:a="http://schemas.openxmlformats.org/drawingml/2006/main" noChangeAspect="1"/>
             </wp:cNvGraphicFramePr>
@@ -7006,13 +6834,13 @@
               <a:graphicData uri="http://schemas.openxmlformats.org/drawingml/2006/picture">
                 <pic:pic xmlns:pic="http://schemas.openxmlformats.org/drawingml/2006/picture">
                   <pic:nvPicPr>
-                    <pic:cNvPr id="31" name="Imagen27" descr=""/>
+                    <pic:cNvPr id="30" name="Imagen27" descr=""/>
                     <pic:cNvPicPr>
                       <a:picLocks noChangeAspect="1" noChangeArrowheads="1"/>
                     </pic:cNvPicPr>
                   </pic:nvPicPr>
                   <pic:blipFill>
-                    <a:blip r:embed="rId36"/>
+                    <a:blip r:embed="rId35"/>
                     <a:stretch>
                       <a:fillRect/>
                     </a:stretch>
@@ -7165,7 +6993,7 @@
         </w:rPr>
         <w:t xml:space="preserve">Cambiar al directorio dónde se desempacó el archivo </w:t>
       </w:r>
-      <w:hyperlink r:id="rId37">
+      <w:hyperlink r:id="rId36">
         <w:r>
           <w:rPr>
             <w:rStyle w:val="EnlacedeInternet"/>
@@ -7231,7 +7059,7 @@
       </w:pPr>
       <w:r>
         <w:drawing>
-          <wp:anchor behindDoc="0" distT="0" distB="0" distL="0" distR="0" simplePos="0" locked="0" layoutInCell="1" allowOverlap="1" relativeHeight="27">
+          <wp:anchor behindDoc="0" distT="0" distB="0" distL="0" distR="0" simplePos="0" locked="0" layoutInCell="1" allowOverlap="1" relativeHeight="25">
             <wp:simplePos x="0" y="0"/>
             <wp:positionH relativeFrom="column">
               <wp:align>center</wp:align>
@@ -7242,7 +7070,7 @@
             <wp:extent cx="5219700" cy="3124200"/>
             <wp:effectExtent l="0" t="0" r="0" b="0"/>
             <wp:wrapSquare wrapText="largest"/>
-            <wp:docPr id="32" name="Imagen28" descr=""/>
+            <wp:docPr id="31" name="Imagen28" descr=""/>
             <wp:cNvGraphicFramePr>
               <a:graphicFrameLocks xmlns:a="http://schemas.openxmlformats.org/drawingml/2006/main" noChangeAspect="1"/>
             </wp:cNvGraphicFramePr>
@@ -7250,13 +7078,13 @@
               <a:graphicData uri="http://schemas.openxmlformats.org/drawingml/2006/picture">
                 <pic:pic xmlns:pic="http://schemas.openxmlformats.org/drawingml/2006/picture">
                   <pic:nvPicPr>
-                    <pic:cNvPr id="32" name="Imagen28" descr=""/>
+                    <pic:cNvPr id="31" name="Imagen28" descr=""/>
                     <pic:cNvPicPr>
                       <a:picLocks noChangeAspect="1" noChangeArrowheads="1"/>
                     </pic:cNvPicPr>
                   </pic:nvPicPr>
                   <pic:blipFill>
-                    <a:blip r:embed="rId38"/>
+                    <a:blip r:embed="rId37"/>
                     <a:stretch>
                       <a:fillRect/>
                     </a:stretch>
@@ -7366,7 +7194,7 @@
       </w:pPr>
       <w:r>
         <w:drawing>
-          <wp:anchor behindDoc="0" distT="0" distB="0" distL="0" distR="0" simplePos="0" locked="0" layoutInCell="1" allowOverlap="1" relativeHeight="28">
+          <wp:anchor behindDoc="0" distT="0" distB="0" distL="0" distR="0" simplePos="0" locked="0" layoutInCell="1" allowOverlap="1" relativeHeight="26">
             <wp:simplePos x="0" y="0"/>
             <wp:positionH relativeFrom="column">
               <wp:align>center</wp:align>
@@ -7377,7 +7205,7 @@
             <wp:extent cx="6332220" cy="459740"/>
             <wp:effectExtent l="0" t="0" r="0" b="0"/>
             <wp:wrapSquare wrapText="largest"/>
-            <wp:docPr id="33" name="Imagen29" descr=""/>
+            <wp:docPr id="32" name="Imagen29" descr=""/>
             <wp:cNvGraphicFramePr>
               <a:graphicFrameLocks xmlns:a="http://schemas.openxmlformats.org/drawingml/2006/main" noChangeAspect="1"/>
             </wp:cNvGraphicFramePr>
@@ -7385,13 +7213,13 @@
               <a:graphicData uri="http://schemas.openxmlformats.org/drawingml/2006/picture">
                 <pic:pic xmlns:pic="http://schemas.openxmlformats.org/drawingml/2006/picture">
                   <pic:nvPicPr>
-                    <pic:cNvPr id="33" name="Imagen29" descr=""/>
+                    <pic:cNvPr id="32" name="Imagen29" descr=""/>
                     <pic:cNvPicPr>
                       <a:picLocks noChangeAspect="1" noChangeArrowheads="1"/>
                     </pic:cNvPicPr>
                   </pic:nvPicPr>
                   <pic:blipFill>
-                    <a:blip r:embed="rId39"/>
+                    <a:blip r:embed="rId38"/>
                     <a:stretch>
                       <a:fillRect/>
                     </a:stretch>
@@ -7529,7 +7357,7 @@
       </w:pPr>
       <w:r>
         <w:drawing>
-          <wp:anchor behindDoc="0" distT="0" distB="0" distL="0" distR="0" simplePos="0" locked="0" layoutInCell="1" allowOverlap="1" relativeHeight="29">
+          <wp:anchor behindDoc="0" distT="0" distB="0" distL="0" distR="0" simplePos="0" locked="0" layoutInCell="1" allowOverlap="1" relativeHeight="27">
             <wp:simplePos x="0" y="0"/>
             <wp:positionH relativeFrom="column">
               <wp:align>center</wp:align>
@@ -7540,7 +7368,7 @@
             <wp:extent cx="6332220" cy="1624965"/>
             <wp:effectExtent l="0" t="0" r="0" b="0"/>
             <wp:wrapSquare wrapText="largest"/>
-            <wp:docPr id="34" name="Imagen30" descr=""/>
+            <wp:docPr id="33" name="Imagen30" descr=""/>
             <wp:cNvGraphicFramePr>
               <a:graphicFrameLocks xmlns:a="http://schemas.openxmlformats.org/drawingml/2006/main" noChangeAspect="1"/>
             </wp:cNvGraphicFramePr>
@@ -7548,13 +7376,13 @@
               <a:graphicData uri="http://schemas.openxmlformats.org/drawingml/2006/picture">
                 <pic:pic xmlns:pic="http://schemas.openxmlformats.org/drawingml/2006/picture">
                   <pic:nvPicPr>
-                    <pic:cNvPr id="34" name="Imagen30" descr=""/>
+                    <pic:cNvPr id="33" name="Imagen30" descr=""/>
                     <pic:cNvPicPr>
                       <a:picLocks noChangeAspect="1" noChangeArrowheads="1"/>
                     </pic:cNvPicPr>
                   </pic:nvPicPr>
                   <pic:blipFill>
-                    <a:blip r:embed="rId40"/>
+                    <a:blip r:embed="rId39"/>
                     <a:stretch>
                       <a:fillRect/>
                     </a:stretch>
@@ -7737,7 +7565,7 @@
       </w:pPr>
       <w:r>
         <w:drawing>
-          <wp:anchor behindDoc="0" distT="0" distB="0" distL="0" distR="0" simplePos="0" locked="0" layoutInCell="1" allowOverlap="1" relativeHeight="30">
+          <wp:anchor behindDoc="0" distT="0" distB="0" distL="0" distR="0" simplePos="0" locked="0" layoutInCell="1" allowOverlap="1" relativeHeight="28">
             <wp:simplePos x="0" y="0"/>
             <wp:positionH relativeFrom="column">
               <wp:align>center</wp:align>
@@ -7748,7 +7576,7 @@
             <wp:extent cx="6332220" cy="2475230"/>
             <wp:effectExtent l="0" t="0" r="0" b="0"/>
             <wp:wrapSquare wrapText="largest"/>
-            <wp:docPr id="35" name="Imagen31" descr=""/>
+            <wp:docPr id="34" name="Imagen31" descr=""/>
             <wp:cNvGraphicFramePr>
               <a:graphicFrameLocks xmlns:a="http://schemas.openxmlformats.org/drawingml/2006/main" noChangeAspect="1"/>
             </wp:cNvGraphicFramePr>
@@ -7756,13 +7584,13 @@
               <a:graphicData uri="http://schemas.openxmlformats.org/drawingml/2006/picture">
                 <pic:pic xmlns:pic="http://schemas.openxmlformats.org/drawingml/2006/picture">
                   <pic:nvPicPr>
-                    <pic:cNvPr id="35" name="Imagen31" descr=""/>
+                    <pic:cNvPr id="34" name="Imagen31" descr=""/>
                     <pic:cNvPicPr>
                       <a:picLocks noChangeAspect="1" noChangeArrowheads="1"/>
                     </pic:cNvPicPr>
                   </pic:nvPicPr>
                   <pic:blipFill>
-                    <a:blip r:embed="rId41"/>
+                    <a:blip r:embed="rId40"/>
                     <a:stretch>
                       <a:fillRect/>
                     </a:stretch>
@@ -7900,7 +7728,7 @@
           <w:sz w:val="24"/>
         </w:rPr>
         <w:drawing>
-          <wp:anchor behindDoc="0" distT="0" distB="0" distL="0" distR="0" simplePos="0" locked="0" layoutInCell="1" allowOverlap="1" relativeHeight="31">
+          <wp:anchor behindDoc="0" distT="0" distB="0" distL="0" distR="0" simplePos="0" locked="0" layoutInCell="1" allowOverlap="1" relativeHeight="29">
             <wp:simplePos x="0" y="0"/>
             <wp:positionH relativeFrom="column">
               <wp:posOffset>619125</wp:posOffset>
@@ -7911,7 +7739,7 @@
             <wp:extent cx="4912995" cy="2280285"/>
             <wp:effectExtent l="0" t="0" r="0" b="0"/>
             <wp:wrapSquare wrapText="largest"/>
-            <wp:docPr id="36" name="Imagen32" descr=""/>
+            <wp:docPr id="35" name="Imagen32" descr=""/>
             <wp:cNvGraphicFramePr>
               <a:graphicFrameLocks xmlns:a="http://schemas.openxmlformats.org/drawingml/2006/main" noChangeAspect="1"/>
             </wp:cNvGraphicFramePr>
@@ -7919,13 +7747,13 @@
               <a:graphicData uri="http://schemas.openxmlformats.org/drawingml/2006/picture">
                 <pic:pic xmlns:pic="http://schemas.openxmlformats.org/drawingml/2006/picture">
                   <pic:nvPicPr>
-                    <pic:cNvPr id="36" name="Imagen32" descr=""/>
+                    <pic:cNvPr id="35" name="Imagen32" descr=""/>
                     <pic:cNvPicPr>
                       <a:picLocks noChangeAspect="1" noChangeArrowheads="1"/>
                     </pic:cNvPicPr>
                   </pic:nvPicPr>
                   <pic:blipFill>
-                    <a:blip r:embed="rId42"/>
+                    <a:blip r:embed="rId41"/>
                     <a:stretch>
                       <a:fillRect/>
                     </a:stretch>
@@ -8332,7 +8160,7 @@
         </w:rPr>
         <w:t xml:space="preserve">Copiar el archivo </w:t>
       </w:r>
-      <w:hyperlink r:id="rId43">
+      <w:hyperlink r:id="rId42">
         <w:r>
           <w:rPr>
             <w:rStyle w:val="EnlacedeInternet"/>
@@ -8434,7 +8262,7 @@
       </w:pPr>
       <w:r>
         <w:drawing>
-          <wp:anchor behindDoc="0" distT="0" distB="0" distL="0" distR="0" simplePos="0" locked="0" layoutInCell="1" allowOverlap="1" relativeHeight="32">
+          <wp:anchor behindDoc="0" distT="0" distB="0" distL="0" distR="0" simplePos="0" locked="0" layoutInCell="1" allowOverlap="1" relativeHeight="30">
             <wp:simplePos x="0" y="0"/>
             <wp:positionH relativeFrom="column">
               <wp:posOffset>28575</wp:posOffset>
@@ -8445,7 +8273,7 @@
             <wp:extent cx="6332220" cy="3559810"/>
             <wp:effectExtent l="0" t="0" r="0" b="0"/>
             <wp:wrapSquare wrapText="largest"/>
-            <wp:docPr id="37" name="Imagen33" descr=""/>
+            <wp:docPr id="36" name="Imagen33" descr=""/>
             <wp:cNvGraphicFramePr>
               <a:graphicFrameLocks xmlns:a="http://schemas.openxmlformats.org/drawingml/2006/main" noChangeAspect="1"/>
             </wp:cNvGraphicFramePr>
@@ -8453,13 +8281,13 @@
               <a:graphicData uri="http://schemas.openxmlformats.org/drawingml/2006/picture">
                 <pic:pic xmlns:pic="http://schemas.openxmlformats.org/drawingml/2006/picture">
                   <pic:nvPicPr>
-                    <pic:cNvPr id="37" name="Imagen33" descr=""/>
+                    <pic:cNvPr id="36" name="Imagen33" descr=""/>
                     <pic:cNvPicPr>
                       <a:picLocks noChangeAspect="1" noChangeArrowheads="1"/>
                     </pic:cNvPicPr>
                   </pic:nvPicPr>
                   <pic:blipFill>
-                    <a:blip r:embed="rId44"/>
+                    <a:blip r:embed="rId43"/>
                     <a:stretch>
                       <a:fillRect/>
                     </a:stretch>
@@ -8516,7 +8344,7 @@
         </w:rPr>
         <w:t>:8080/</w:t>
       </w:r>
-      <w:hyperlink r:id="rId45">
+      <w:hyperlink r:id="rId44">
         <w:r>
           <w:rPr>
             <w:rStyle w:val="EnlacedeInternet"/>
@@ -8549,7 +8377,7 @@
         </w:rPr>
         <w:t xml:space="preserve">Copiar el archivo </w:t>
       </w:r>
-      <w:hyperlink r:id="rId46">
+      <w:hyperlink r:id="rId45">
         <w:r>
           <w:rPr>
             <w:rStyle w:val="EnlacedeInternet"/>
@@ -8597,7 +8425,7 @@
         </w:rPr>
         <w:t xml:space="preserve">Copiar el archivo </w:t>
       </w:r>
-      <w:hyperlink r:id="rId47">
+      <w:hyperlink r:id="rId46">
         <w:r>
           <w:rPr>
             <w:rStyle w:val="EnlacedeInternet"/>
@@ -8644,7 +8472,7 @@
       <w:r>
         <w:rPr/>
         <w:drawing>
-          <wp:anchor behindDoc="0" distT="0" distB="0" distL="0" distR="0" simplePos="0" locked="0" layoutInCell="1" allowOverlap="1" relativeHeight="41">
+          <wp:anchor behindDoc="0" distT="0" distB="0" distL="0" distR="0" simplePos="0" locked="0" layoutInCell="1" allowOverlap="1" relativeHeight="39">
             <wp:simplePos x="0" y="0"/>
             <wp:positionH relativeFrom="column">
               <wp:align>center</wp:align>
@@ -8655,7 +8483,7 @@
             <wp:extent cx="6332220" cy="614045"/>
             <wp:effectExtent l="0" t="0" r="0" b="0"/>
             <wp:wrapSquare wrapText="largest"/>
-            <wp:docPr id="38" name="Imagen34" descr=""/>
+            <wp:docPr id="37" name="Imagen34" descr=""/>
             <wp:cNvGraphicFramePr>
               <a:graphicFrameLocks xmlns:a="http://schemas.openxmlformats.org/drawingml/2006/main" noChangeAspect="1"/>
             </wp:cNvGraphicFramePr>
@@ -8663,13 +8491,13 @@
               <a:graphicData uri="http://schemas.openxmlformats.org/drawingml/2006/picture">
                 <pic:pic xmlns:pic="http://schemas.openxmlformats.org/drawingml/2006/picture">
                   <pic:nvPicPr>
-                    <pic:cNvPr id="38" name="Imagen34" descr=""/>
+                    <pic:cNvPr id="37" name="Imagen34" descr=""/>
                     <pic:cNvPicPr>
                       <a:picLocks noChangeAspect="1" noChangeArrowheads="1"/>
                     </pic:cNvPicPr>
                   </pic:nvPicPr>
                   <pic:blipFill>
-                    <a:blip r:embed="rId48"/>
+                    <a:blip r:embed="rId47"/>
                     <a:stretch>
                       <a:fillRect/>
                     </a:stretch>
@@ -8748,7 +8576,7 @@
         </w:rPr>
         <w:t>:8080/</w:t>
       </w:r>
-      <w:hyperlink r:id="rId49">
+      <w:hyperlink r:id="rId48">
         <w:r>
           <w:rPr>
             <w:rStyle w:val="EnlacedeInternet"/>
@@ -8777,7 +8605,7 @@
       </w:pPr>
       <w:r>
         <w:drawing>
-          <wp:anchor behindDoc="0" distT="0" distB="0" distL="0" distR="0" simplePos="0" locked="0" layoutInCell="1" allowOverlap="1" relativeHeight="33">
+          <wp:anchor behindDoc="0" distT="0" distB="0" distL="0" distR="0" simplePos="0" locked="0" layoutInCell="1" allowOverlap="1" relativeHeight="31">
             <wp:simplePos x="0" y="0"/>
             <wp:positionH relativeFrom="column">
               <wp:align>center</wp:align>
@@ -8788,7 +8616,7 @@
             <wp:extent cx="6332220" cy="3559810"/>
             <wp:effectExtent l="0" t="0" r="0" b="0"/>
             <wp:wrapSquare wrapText="largest"/>
-            <wp:docPr id="39" name="Imagen35" descr=""/>
+            <wp:docPr id="38" name="Imagen35" descr=""/>
             <wp:cNvGraphicFramePr>
               <a:graphicFrameLocks xmlns:a="http://schemas.openxmlformats.org/drawingml/2006/main" noChangeAspect="1"/>
             </wp:cNvGraphicFramePr>
@@ -8796,7 +8624,80 @@
               <a:graphicData uri="http://schemas.openxmlformats.org/drawingml/2006/picture">
                 <pic:pic xmlns:pic="http://schemas.openxmlformats.org/drawingml/2006/picture">
                   <pic:nvPicPr>
-                    <pic:cNvPr id="39" name="Imagen35" descr=""/>
+                    <pic:cNvPr id="38" name="Imagen35" descr=""/>
+                    <pic:cNvPicPr>
+                      <a:picLocks noChangeAspect="1" noChangeArrowheads="1"/>
+                    </pic:cNvPicPr>
+                  </pic:nvPicPr>
+                  <pic:blipFill>
+                    <a:blip r:embed="rId49"/>
+                    <a:stretch>
+                      <a:fillRect/>
+                    </a:stretch>
+                  </pic:blipFill>
+                  <pic:spPr bwMode="auto">
+                    <a:xfrm>
+                      <a:off x="0" y="0"/>
+                      <a:ext cx="6332220" cy="3559810"/>
+                    </a:xfrm>
+                    <a:prstGeom prst="rect">
+                      <a:avLst/>
+                    </a:prstGeom>
+                  </pic:spPr>
+                </pic:pic>
+              </a:graphicData>
+            </a:graphic>
+          </wp:anchor>
+        </w:drawing>
+      </w:r>
+      <w:r>
+        <w:rPr>
+          <w:color w:val="000000"/>
+          <w:sz w:val="26"/>
+          <w:szCs w:val="26"/>
+        </w:rPr>
+        <w:t>D</w:t>
+      </w:r>
+      <w:r>
+        <w:rPr>
+          <w:color w:val="000000"/>
+          <w:sz w:val="26"/>
+          <w:szCs w:val="26"/>
+        </w:rPr>
+        <w:t>ar clic en el botón “Alta usuario” para dar de alta un nuevo usuario. Capturar los campos y dar clic en el botón “Alta”.</w:t>
+      </w:r>
+    </w:p>
+    <w:p>
+      <w:pPr>
+        <w:pStyle w:val="Cuerpodetexto"/>
+        <w:bidi w:val="0"/>
+        <w:spacing w:before="0" w:after="140"/>
+        <w:jc w:val="left"/>
+        <w:rPr/>
+      </w:pPr>
+      <w:r>
+        <w:rPr/>
+        <w:drawing>
+          <wp:anchor behindDoc="0" distT="0" distB="0" distL="0" distR="0" simplePos="0" locked="0" layoutInCell="1" allowOverlap="1" relativeHeight="32">
+            <wp:simplePos x="0" y="0"/>
+            <wp:positionH relativeFrom="column">
+              <wp:align>center</wp:align>
+            </wp:positionH>
+            <wp:positionV relativeFrom="paragraph">
+              <wp:posOffset>635</wp:posOffset>
+            </wp:positionV>
+            <wp:extent cx="6332220" cy="3559810"/>
+            <wp:effectExtent l="0" t="0" r="0" b="0"/>
+            <wp:wrapSquare wrapText="largest"/>
+            <wp:docPr id="39" name="Imagen36" descr=""/>
+            <wp:cNvGraphicFramePr>
+              <a:graphicFrameLocks xmlns:a="http://schemas.openxmlformats.org/drawingml/2006/main" noChangeAspect="1"/>
+            </wp:cNvGraphicFramePr>
+            <a:graphic xmlns:a="http://schemas.openxmlformats.org/drawingml/2006/main">
+              <a:graphicData uri="http://schemas.openxmlformats.org/drawingml/2006/picture">
+                <pic:pic xmlns:pic="http://schemas.openxmlformats.org/drawingml/2006/picture">
+                  <pic:nvPicPr>
+                    <pic:cNvPr id="39" name="Imagen36" descr=""/>
                     <pic:cNvPicPr>
                       <a:picLocks noChangeAspect="1" noChangeArrowheads="1"/>
                     </pic:cNvPicPr>
@@ -8822,35 +8723,40 @@
           </wp:anchor>
         </w:drawing>
       </w:r>
-      <w:r>
-        <w:rPr>
-          <w:color w:val="000000"/>
-          <w:sz w:val="26"/>
-          <w:szCs w:val="26"/>
-        </w:rPr>
-        <w:t>D</w:t>
-      </w:r>
-      <w:r>
-        <w:rPr>
-          <w:color w:val="000000"/>
-          <w:sz w:val="26"/>
-          <w:szCs w:val="26"/>
-        </w:rPr>
-        <w:t>ar clic en el botón “Alta usuario” para dar de alta un nuevo usuario. Capturar los campos y dar clic en el botón “Alta”.</w:t>
-      </w:r>
     </w:p>
     <w:p>
       <w:pPr>
         <w:pStyle w:val="Cuerpodetexto"/>
         <w:bidi w:val="0"/>
         <w:spacing w:before="0" w:after="140"/>
-        <w:jc w:val="left"/>
+        <w:jc w:val="both"/>
+        <w:rPr>
+          <w:color w:val="000000"/>
+          <w:sz w:val="26"/>
+          <w:szCs w:val="26"/>
+        </w:rPr>
+      </w:pPr>
+      <w:r>
+        <w:rPr>
+          <w:color w:val="000000"/>
+          <w:sz w:val="26"/>
+          <w:szCs w:val="26"/>
+        </w:rPr>
+        <w:t>Intentar dar de alta otro usuario con el mismo email (se deberá mostrar una ventana de error indicando que el email ya existe).</w:t>
+      </w:r>
+    </w:p>
+    <w:p>
+      <w:pPr>
+        <w:pStyle w:val="Cuerpodetexto"/>
+        <w:bidi w:val="0"/>
+        <w:spacing w:before="0" w:after="140"/>
+        <w:jc w:val="both"/>
         <w:rPr/>
       </w:pPr>
       <w:r>
         <w:rPr/>
         <w:drawing>
-          <wp:anchor behindDoc="0" distT="0" distB="0" distL="0" distR="0" simplePos="0" locked="0" layoutInCell="1" allowOverlap="1" relativeHeight="34">
+          <wp:anchor behindDoc="0" distT="0" distB="0" distL="0" distR="0" simplePos="0" locked="0" layoutInCell="1" allowOverlap="1" relativeHeight="33">
             <wp:simplePos x="0" y="0"/>
             <wp:positionH relativeFrom="column">
               <wp:align>center</wp:align>
@@ -8861,7 +8767,7 @@
             <wp:extent cx="6332220" cy="3559810"/>
             <wp:effectExtent l="0" t="0" r="0" b="0"/>
             <wp:wrapSquare wrapText="largest"/>
-            <wp:docPr id="40" name="Imagen36" descr=""/>
+            <wp:docPr id="40" name="Imagen37" descr=""/>
             <wp:cNvGraphicFramePr>
               <a:graphicFrameLocks xmlns:a="http://schemas.openxmlformats.org/drawingml/2006/main" noChangeAspect="1"/>
             </wp:cNvGraphicFramePr>
@@ -8869,7 +8775,7 @@
               <a:graphicData uri="http://schemas.openxmlformats.org/drawingml/2006/picture">
                 <pic:pic xmlns:pic="http://schemas.openxmlformats.org/drawingml/2006/picture">
                   <pic:nvPicPr>
-                    <pic:cNvPr id="40" name="Imagen36" descr=""/>
+                    <pic:cNvPr id="40" name="Imagen37" descr=""/>
                     <pic:cNvPicPr>
                       <a:picLocks noChangeAspect="1" noChangeArrowheads="1"/>
                     </pic:cNvPicPr>
@@ -8914,7 +8820,7 @@
           <w:sz w:val="26"/>
           <w:szCs w:val="26"/>
         </w:rPr>
-        <w:t>Intentar dar de alta otro usuario con el mismo email (se deberá mostrar una ventana de error indicando que el email ya existe).</w:t>
+        <w:t>Dar clic en el botón “Consulta usuario” para consultar el usuario dado de alta en el paso anterior Capturar el email y dar clic en el botón “Consulta”,</w:t>
       </w:r>
     </w:p>
     <w:p>
@@ -8928,7 +8834,7 @@
       <w:r>
         <w:rPr/>
         <w:drawing>
-          <wp:anchor behindDoc="0" distT="0" distB="0" distL="0" distR="0" simplePos="0" locked="0" layoutInCell="1" allowOverlap="1" relativeHeight="35">
+          <wp:anchor behindDoc="0" distT="0" distB="0" distL="0" distR="0" simplePos="0" locked="0" layoutInCell="1" allowOverlap="1" relativeHeight="34">
             <wp:simplePos x="0" y="0"/>
             <wp:positionH relativeFrom="column">
               <wp:align>center</wp:align>
@@ -8939,7 +8845,7 @@
             <wp:extent cx="6332220" cy="3559810"/>
             <wp:effectExtent l="0" t="0" r="0" b="0"/>
             <wp:wrapSquare wrapText="largest"/>
-            <wp:docPr id="41" name="Imagen37" descr=""/>
+            <wp:docPr id="41" name="Imagen38" descr=""/>
             <wp:cNvGraphicFramePr>
               <a:graphicFrameLocks xmlns:a="http://schemas.openxmlformats.org/drawingml/2006/main" noChangeAspect="1"/>
             </wp:cNvGraphicFramePr>
@@ -8947,7 +8853,7 @@
               <a:graphicData uri="http://schemas.openxmlformats.org/drawingml/2006/picture">
                 <pic:pic xmlns:pic="http://schemas.openxmlformats.org/drawingml/2006/picture">
                   <pic:nvPicPr>
-                    <pic:cNvPr id="41" name="Imagen37" descr=""/>
+                    <pic:cNvPr id="41" name="Imagen38" descr=""/>
                     <pic:cNvPicPr>
                       <a:picLocks noChangeAspect="1" noChangeArrowheads="1"/>
                     </pic:cNvPicPr>
@@ -8992,7 +8898,7 @@
           <w:sz w:val="26"/>
           <w:szCs w:val="26"/>
         </w:rPr>
-        <w:t>Dar clic en el botón “Consulta usuario” para consultar el usuario dado de alta en el paso anterior Capturar el email y dar clic en el botón “Consulta”,</w:t>
+        <w:t>Modificar algún dato del usuario y dar clic en el botón “Modifica”:</w:t>
       </w:r>
     </w:p>
     <w:p>
@@ -9001,12 +8907,13 @@
         <w:bidi w:val="0"/>
         <w:spacing w:before="0" w:after="140"/>
         <w:jc w:val="both"/>
-        <w:rPr/>
-      </w:pPr>
-      <w:r>
-        <w:rPr/>
+        <w:rPr>
+          <w:color w:val="000000"/>
+        </w:rPr>
+      </w:pPr>
+      <w:r>
         <w:drawing>
-          <wp:anchor behindDoc="0" distT="0" distB="0" distL="0" distR="0" simplePos="0" locked="0" layoutInCell="1" allowOverlap="1" relativeHeight="36">
+          <wp:anchor behindDoc="0" distT="0" distB="0" distL="0" distR="0" simplePos="0" locked="0" layoutInCell="1" allowOverlap="1" relativeHeight="35">
             <wp:simplePos x="0" y="0"/>
             <wp:positionH relativeFrom="column">
               <wp:align>center</wp:align>
@@ -9017,7 +8924,7 @@
             <wp:extent cx="6332220" cy="3559810"/>
             <wp:effectExtent l="0" t="0" r="0" b="0"/>
             <wp:wrapSquare wrapText="largest"/>
-            <wp:docPr id="42" name="Imagen38" descr=""/>
+            <wp:docPr id="42" name="Imagen39" descr=""/>
             <wp:cNvGraphicFramePr>
               <a:graphicFrameLocks xmlns:a="http://schemas.openxmlformats.org/drawingml/2006/main" noChangeAspect="1"/>
             </wp:cNvGraphicFramePr>
@@ -9025,7 +8932,7 @@
               <a:graphicData uri="http://schemas.openxmlformats.org/drawingml/2006/picture">
                 <pic:pic xmlns:pic="http://schemas.openxmlformats.org/drawingml/2006/picture">
                   <pic:nvPicPr>
-                    <pic:cNvPr id="42" name="Imagen38" descr=""/>
+                    <pic:cNvPr id="42" name="Imagen39" descr=""/>
                     <pic:cNvPicPr>
                       <a:picLocks noChangeAspect="1" noChangeArrowheads="1"/>
                     </pic:cNvPicPr>
@@ -9051,6 +8958,22 @@
           </wp:anchor>
         </w:drawing>
       </w:r>
+      <w:r>
+        <w:rPr>
+          <w:color w:val="000000"/>
+          <w:sz w:val="26"/>
+          <w:szCs w:val="26"/>
+        </w:rPr>
+        <w:t>R</w:t>
+      </w:r>
+      <w:r>
+        <w:rPr>
+          <w:color w:val="000000"/>
+          <w:sz w:val="26"/>
+          <w:szCs w:val="26"/>
+        </w:rPr>
+        <w:t>ecargar la página actual y consultar el usuario modificado, para verificar que la modificación se realizó.</w:t>
+      </w:r>
     </w:p>
     <w:p>
       <w:pPr>
@@ -9058,34 +8981,12 @@
         <w:bidi w:val="0"/>
         <w:spacing w:before="0" w:after="140"/>
         <w:jc w:val="both"/>
-        <w:rPr>
-          <w:color w:val="000000"/>
-          <w:sz w:val="26"/>
-          <w:szCs w:val="26"/>
-        </w:rPr>
-      </w:pPr>
-      <w:r>
-        <w:rPr>
-          <w:color w:val="000000"/>
-          <w:sz w:val="26"/>
-          <w:szCs w:val="26"/>
-        </w:rPr>
-        <w:t>Modificar algún dato del usuario y dar clic en el botón “Modifica”:</w:t>
-      </w:r>
-    </w:p>
-    <w:p>
-      <w:pPr>
-        <w:pStyle w:val="Cuerpodetexto"/>
-        <w:bidi w:val="0"/>
-        <w:spacing w:before="0" w:after="140"/>
-        <w:jc w:val="both"/>
-        <w:rPr>
-          <w:color w:val="000000"/>
-        </w:rPr>
-      </w:pPr>
-      <w:r>
+        <w:rPr/>
+      </w:pPr>
+      <w:r>
+        <w:rPr/>
         <w:drawing>
-          <wp:anchor behindDoc="0" distT="0" distB="0" distL="0" distR="0" simplePos="0" locked="0" layoutInCell="1" allowOverlap="1" relativeHeight="37">
+          <wp:anchor behindDoc="0" distT="0" distB="0" distL="0" distR="0" simplePos="0" locked="0" layoutInCell="1" allowOverlap="1" relativeHeight="36">
             <wp:simplePos x="0" y="0"/>
             <wp:positionH relativeFrom="column">
               <wp:align>center</wp:align>
@@ -9096,7 +8997,7 @@
             <wp:extent cx="6332220" cy="3559810"/>
             <wp:effectExtent l="0" t="0" r="0" b="0"/>
             <wp:wrapSquare wrapText="largest"/>
-            <wp:docPr id="43" name="Imagen39" descr=""/>
+            <wp:docPr id="43" name="Imagen40" descr=""/>
             <wp:cNvGraphicFramePr>
               <a:graphicFrameLocks xmlns:a="http://schemas.openxmlformats.org/drawingml/2006/main" noChangeAspect="1"/>
             </wp:cNvGraphicFramePr>
@@ -9104,7 +9005,7 @@
               <a:graphicData uri="http://schemas.openxmlformats.org/drawingml/2006/picture">
                 <pic:pic xmlns:pic="http://schemas.openxmlformats.org/drawingml/2006/picture">
                   <pic:nvPicPr>
-                    <pic:cNvPr id="43" name="Imagen39" descr=""/>
+                    <pic:cNvPr id="43" name="Imagen40" descr=""/>
                     <pic:cNvPicPr>
                       <a:picLocks noChangeAspect="1" noChangeArrowheads="1"/>
                     </pic:cNvPicPr>
@@ -9130,22 +9031,6 @@
           </wp:anchor>
         </w:drawing>
       </w:r>
-      <w:r>
-        <w:rPr>
-          <w:color w:val="000000"/>
-          <w:sz w:val="26"/>
-          <w:szCs w:val="26"/>
-        </w:rPr>
-        <w:t>R</w:t>
-      </w:r>
-      <w:r>
-        <w:rPr>
-          <w:color w:val="000000"/>
-          <w:sz w:val="26"/>
-          <w:szCs w:val="26"/>
-        </w:rPr>
-        <w:t>ecargar la página actual y consultar el usuario modificado, para verificar que la modificación se realizó.</w:t>
-      </w:r>
     </w:p>
     <w:p>
       <w:pPr>
@@ -9153,12 +9038,38 @@
         <w:bidi w:val="0"/>
         <w:spacing w:before="0" w:after="140"/>
         <w:jc w:val="both"/>
-        <w:rPr/>
-      </w:pPr>
-      <w:r>
-        <w:rPr/>
+        <w:rPr>
+          <w:rFonts w:ascii="Liberation Serif" w:hAnsi="Liberation Serif"/>
+          <w:color w:val="000000"/>
+          <w:sz w:val="26"/>
+          <w:szCs w:val="26"/>
+        </w:rPr>
+      </w:pPr>
+      <w:r>
+        <w:rPr>
+          <w:color w:val="000000"/>
+          <w:sz w:val="26"/>
+          <w:szCs w:val="26"/>
+        </w:rPr>
+        <w:t>Dar clic en el botón “Borra usuario” para borrar el usuario. Capturar el email del usuario a borrar y dar clic en el botón “Consulta”.</w:t>
+      </w:r>
+    </w:p>
+    <w:p>
+      <w:pPr>
+        <w:pStyle w:val="Cuerpodetexto"/>
+        <w:bidi w:val="0"/>
+        <w:spacing w:before="0" w:after="140"/>
+        <w:jc w:val="both"/>
+        <w:rPr>
+          <w:rFonts w:ascii="Liberation Sans" w:hAnsi="Liberation Sans"/>
+          <w:color w:val="000000"/>
+          <w:sz w:val="26"/>
+          <w:szCs w:val="26"/>
+        </w:rPr>
+      </w:pPr>
+      <w:r>
         <w:drawing>
-          <wp:anchor behindDoc="0" distT="0" distB="0" distL="0" distR="0" simplePos="0" locked="0" layoutInCell="1" allowOverlap="1" relativeHeight="38">
+          <wp:anchor behindDoc="0" distT="0" distB="0" distL="0" distR="0" simplePos="0" locked="0" layoutInCell="1" allowOverlap="1" relativeHeight="37">
             <wp:simplePos x="0" y="0"/>
             <wp:positionH relativeFrom="column">
               <wp:align>center</wp:align>
@@ -9169,7 +9080,7 @@
             <wp:extent cx="6332220" cy="3559810"/>
             <wp:effectExtent l="0" t="0" r="0" b="0"/>
             <wp:wrapSquare wrapText="largest"/>
-            <wp:docPr id="44" name="Imagen40" descr=""/>
+            <wp:docPr id="44" name="Imagen41" descr=""/>
             <wp:cNvGraphicFramePr>
               <a:graphicFrameLocks xmlns:a="http://schemas.openxmlformats.org/drawingml/2006/main" noChangeAspect="1"/>
             </wp:cNvGraphicFramePr>
@@ -9177,7 +9088,7 @@
               <a:graphicData uri="http://schemas.openxmlformats.org/drawingml/2006/picture">
                 <pic:pic xmlns:pic="http://schemas.openxmlformats.org/drawingml/2006/picture">
                   <pic:nvPicPr>
-                    <pic:cNvPr id="44" name="Imagen40" descr=""/>
+                    <pic:cNvPr id="44" name="Imagen41" descr=""/>
                     <pic:cNvPicPr>
                       <a:picLocks noChangeAspect="1" noChangeArrowheads="1"/>
                     </pic:cNvPicPr>
@@ -9202,46 +9113,8 @@
             </a:graphic>
           </wp:anchor>
         </w:drawing>
-      </w:r>
-    </w:p>
-    <w:p>
-      <w:pPr>
-        <w:pStyle w:val="Cuerpodetexto"/>
-        <w:bidi w:val="0"/>
-        <w:spacing w:before="0" w:after="140"/>
-        <w:jc w:val="both"/>
-        <w:rPr>
-          <w:rFonts w:ascii="Liberation Serif" w:hAnsi="Liberation Serif"/>
-          <w:color w:val="000000"/>
-          <w:sz w:val="26"/>
-          <w:szCs w:val="26"/>
-        </w:rPr>
-      </w:pPr>
-      <w:r>
-        <w:rPr>
-          <w:color w:val="000000"/>
-          <w:sz w:val="26"/>
-          <w:szCs w:val="26"/>
-        </w:rPr>
-        <w:t>Dar clic en el botón “Borra usuario” para borrar el usuario. Capturar el email del usuario a borrar y dar clic en el botón “Consulta”.</w:t>
-      </w:r>
-    </w:p>
-    <w:p>
-      <w:pPr>
-        <w:pStyle w:val="Cuerpodetexto"/>
-        <w:bidi w:val="0"/>
-        <w:spacing w:before="0" w:after="140"/>
-        <w:jc w:val="both"/>
-        <w:rPr>
-          <w:rFonts w:ascii="Liberation Sans" w:hAnsi="Liberation Sans"/>
-          <w:color w:val="000000"/>
-          <w:sz w:val="26"/>
-          <w:szCs w:val="26"/>
-        </w:rPr>
-      </w:pPr>
-      <w:r>
         <w:drawing>
-          <wp:anchor behindDoc="0" distT="0" distB="0" distL="0" distR="0" simplePos="0" locked="0" layoutInCell="1" allowOverlap="1" relativeHeight="39">
+          <wp:anchor behindDoc="0" distT="0" distB="0" distL="0" distR="0" simplePos="0" locked="0" layoutInCell="1" allowOverlap="1" relativeHeight="38">
             <wp:simplePos x="0" y="0"/>
             <wp:positionH relativeFrom="column">
               <wp:align>center</wp:align>
@@ -9252,7 +9125,7 @@
             <wp:extent cx="6332220" cy="3559810"/>
             <wp:effectExtent l="0" t="0" r="0" b="0"/>
             <wp:wrapSquare wrapText="largest"/>
-            <wp:docPr id="45" name="Imagen41" descr=""/>
+            <wp:docPr id="45" name="Imagen42" descr=""/>
             <wp:cNvGraphicFramePr>
               <a:graphicFrameLocks xmlns:a="http://schemas.openxmlformats.org/drawingml/2006/main" noChangeAspect="1"/>
             </wp:cNvGraphicFramePr>
@@ -9260,7 +9133,7 @@
               <a:graphicData uri="http://schemas.openxmlformats.org/drawingml/2006/picture">
                 <pic:pic xmlns:pic="http://schemas.openxmlformats.org/drawingml/2006/picture">
                   <pic:nvPicPr>
-                    <pic:cNvPr id="45" name="Imagen41" descr=""/>
+                    <pic:cNvPr id="45" name="Imagen42" descr=""/>
                     <pic:cNvPicPr>
                       <a:picLocks noChangeAspect="1" noChangeArrowheads="1"/>
                     </pic:cNvPicPr>
@@ -9285,119 +9158,74 @@
             </a:graphic>
           </wp:anchor>
         </w:drawing>
+      </w:r>
+      <w:r>
+        <w:rPr>
+          <w:rFonts w:ascii="Liberation Sans" w:hAnsi="Liberation Sans"/>
+          <w:b w:val="false"/>
+          <w:bCs/>
+          <w:i w:val="false"/>
+          <w:caps w:val="false"/>
+          <w:smallCaps w:val="false"/>
+          <w:color w:val="000000"/>
+          <w:spacing w:val="0"/>
+          <w:sz w:val="26"/>
+          <w:szCs w:val="26"/>
+        </w:rPr>
+        <w:t>H</w:t>
+      </w:r>
+      <w:r>
+        <w:rPr>
+          <w:rFonts w:ascii="Liberation Sans" w:hAnsi="Liberation Sans"/>
+          <w:b w:val="false"/>
+          <w:bCs/>
+          <w:i w:val="false"/>
+          <w:caps w:val="false"/>
+          <w:smallCaps w:val="false"/>
+          <w:color w:val="000000"/>
+          <w:spacing w:val="0"/>
+          <w:sz w:val="26"/>
+          <w:szCs w:val="26"/>
+        </w:rPr>
+        <w:t>aciéndo las mismas pruebas desde un teléfono móvil.</w:t>
+      </w:r>
+    </w:p>
+    <w:p>
+      <w:pPr>
+        <w:pStyle w:val="Cuerpodetexto"/>
+        <w:bidi w:val="0"/>
+        <w:spacing w:before="0" w:after="140"/>
+        <w:jc w:val="both"/>
+        <w:rPr>
+          <w:rFonts w:ascii="apple-system;BlinkMacSystemFont;Segoe UI;Roboto;Helvetica Neue;Arial;Noto Sans;sans-serif;Apple Color Emoji;Segoe UI Emoji;Segoe UI Symbol;Noto Color Emoji" w:hAnsi="apple-system;BlinkMacSystemFont;Segoe UI;Roboto;Helvetica Neue;Arial;Noto Sans;sans-serif;Apple Color Emoji;Segoe UI Emoji;Segoe UI Symbol;Noto Color Emoji"/>
+          <w:b/>
+          <w:b/>
+          <w:bCs/>
+          <w:i w:val="false"/>
+          <w:i w:val="false"/>
+          <w:caps w:val="false"/>
+          <w:smallCaps w:val="false"/>
+          <w:color w:val="373A3C"/>
+          <w:spacing w:val="0"/>
+          <w:sz w:val="24"/>
+          <w:szCs w:val="32"/>
+        </w:rPr>
+      </w:pPr>
+      <w:r>
+        <w:rPr>
+          <w:rFonts w:ascii="apple-system;BlinkMacSystemFont;Segoe UI;Roboto;Helvetica Neue;Arial;Noto Sans;sans-serif;Apple Color Emoji;Segoe UI Emoji;Segoe UI Symbol;Noto Color Emoji" w:hAnsi="apple-system;BlinkMacSystemFont;Segoe UI;Roboto;Helvetica Neue;Arial;Noto Sans;sans-serif;Apple Color Emoji;Segoe UI Emoji;Segoe UI Symbol;Noto Color Emoji"/>
+          <w:b/>
+          <w:bCs/>
+          <w:i w:val="false"/>
+          <w:caps w:val="false"/>
+          <w:smallCaps w:val="false"/>
+          <w:color w:val="373A3C"/>
+          <w:spacing w:val="0"/>
+          <w:sz w:val="24"/>
+          <w:szCs w:val="32"/>
+        </w:rPr>
         <w:drawing>
           <wp:anchor behindDoc="0" distT="0" distB="0" distL="0" distR="0" simplePos="0" locked="0" layoutInCell="1" allowOverlap="1" relativeHeight="40">
-            <wp:simplePos x="0" y="0"/>
-            <wp:positionH relativeFrom="column">
-              <wp:align>center</wp:align>
-            </wp:positionH>
-            <wp:positionV relativeFrom="paragraph">
-              <wp:posOffset>635</wp:posOffset>
-            </wp:positionV>
-            <wp:extent cx="6332220" cy="3559810"/>
-            <wp:effectExtent l="0" t="0" r="0" b="0"/>
-            <wp:wrapSquare wrapText="largest"/>
-            <wp:docPr id="46" name="Imagen42" descr=""/>
-            <wp:cNvGraphicFramePr>
-              <a:graphicFrameLocks xmlns:a="http://schemas.openxmlformats.org/drawingml/2006/main" noChangeAspect="1"/>
-            </wp:cNvGraphicFramePr>
-            <a:graphic xmlns:a="http://schemas.openxmlformats.org/drawingml/2006/main">
-              <a:graphicData uri="http://schemas.openxmlformats.org/drawingml/2006/picture">
-                <pic:pic xmlns:pic="http://schemas.openxmlformats.org/drawingml/2006/picture">
-                  <pic:nvPicPr>
-                    <pic:cNvPr id="46" name="Imagen42" descr=""/>
-                    <pic:cNvPicPr>
-                      <a:picLocks noChangeAspect="1" noChangeArrowheads="1"/>
-                    </pic:cNvPicPr>
-                  </pic:nvPicPr>
-                  <pic:blipFill>
-                    <a:blip r:embed="rId57"/>
-                    <a:stretch>
-                      <a:fillRect/>
-                    </a:stretch>
-                  </pic:blipFill>
-                  <pic:spPr bwMode="auto">
-                    <a:xfrm>
-                      <a:off x="0" y="0"/>
-                      <a:ext cx="6332220" cy="3559810"/>
-                    </a:xfrm>
-                    <a:prstGeom prst="rect">
-                      <a:avLst/>
-                    </a:prstGeom>
-                  </pic:spPr>
-                </pic:pic>
-              </a:graphicData>
-            </a:graphic>
-          </wp:anchor>
-        </w:drawing>
-      </w:r>
-      <w:r>
-        <w:rPr>
-          <w:rFonts w:ascii="Liberation Sans" w:hAnsi="Liberation Sans"/>
-          <w:b w:val="false"/>
-          <w:bCs/>
-          <w:i w:val="false"/>
-          <w:caps w:val="false"/>
-          <w:smallCaps w:val="false"/>
-          <w:color w:val="000000"/>
-          <w:spacing w:val="0"/>
-          <w:sz w:val="26"/>
-          <w:szCs w:val="26"/>
-        </w:rPr>
-        <w:t>H</w:t>
-      </w:r>
-      <w:r>
-        <w:rPr>
-          <w:rFonts w:ascii="Liberation Sans" w:hAnsi="Liberation Sans"/>
-          <w:b w:val="false"/>
-          <w:bCs/>
-          <w:i w:val="false"/>
-          <w:caps w:val="false"/>
-          <w:smallCaps w:val="false"/>
-          <w:color w:val="000000"/>
-          <w:spacing w:val="0"/>
-          <w:sz w:val="26"/>
-          <w:szCs w:val="26"/>
-        </w:rPr>
-        <w:t>aciéndo las mismas pruebas desde un teléfono móvil.</w:t>
-      </w:r>
-    </w:p>
-    <w:p>
-      <w:pPr>
-        <w:pStyle w:val="Cuerpodetexto"/>
-        <w:bidi w:val="0"/>
-        <w:spacing w:before="0" w:after="140"/>
-        <w:jc w:val="both"/>
-        <w:rPr>
-          <w:rFonts w:ascii="apple-system;BlinkMacSystemFont;Segoe UI;Roboto;Helvetica Neue;Arial;Noto Sans;sans-serif;Apple Color Emoji;Segoe UI Emoji;Segoe UI Symbol;Noto Color Emoji" w:hAnsi="apple-system;BlinkMacSystemFont;Segoe UI;Roboto;Helvetica Neue;Arial;Noto Sans;sans-serif;Apple Color Emoji;Segoe UI Emoji;Segoe UI Symbol;Noto Color Emoji"/>
-          <w:b/>
-          <w:b/>
-          <w:bCs/>
-          <w:i w:val="false"/>
-          <w:i w:val="false"/>
-          <w:caps w:val="false"/>
-          <w:smallCaps w:val="false"/>
-          <w:color w:val="373A3C"/>
-          <w:spacing w:val="0"/>
-          <w:sz w:val="24"/>
-          <w:szCs w:val="32"/>
-        </w:rPr>
-      </w:pPr>
-      <w:r>
-        <w:rPr>
-          <w:rFonts w:ascii="apple-system;BlinkMacSystemFont;Segoe UI;Roboto;Helvetica Neue;Arial;Noto Sans;sans-serif;Apple Color Emoji;Segoe UI Emoji;Segoe UI Symbol;Noto Color Emoji" w:hAnsi="apple-system;BlinkMacSystemFont;Segoe UI;Roboto;Helvetica Neue;Arial;Noto Sans;sans-serif;Apple Color Emoji;Segoe UI Emoji;Segoe UI Symbol;Noto Color Emoji"/>
-          <w:b/>
-          <w:bCs/>
-          <w:i w:val="false"/>
-          <w:caps w:val="false"/>
-          <w:smallCaps w:val="false"/>
-          <w:color w:val="373A3C"/>
-          <w:spacing w:val="0"/>
-          <w:sz w:val="24"/>
-          <w:szCs w:val="32"/>
-        </w:rPr>
-        <w:drawing>
-          <wp:anchor behindDoc="0" distT="0" distB="0" distL="0" distR="0" simplePos="0" locked="0" layoutInCell="1" allowOverlap="1" relativeHeight="42">
             <wp:simplePos x="0" y="0"/>
             <wp:positionH relativeFrom="column">
               <wp:posOffset>112395</wp:posOffset>
@@ -9408,7 +9236,7 @@
             <wp:extent cx="2086610" cy="4407535"/>
             <wp:effectExtent l="0" t="0" r="0" b="0"/>
             <wp:wrapSquare wrapText="largest"/>
-            <wp:docPr id="47" name="Imagen43" descr=""/>
+            <wp:docPr id="46" name="Imagen43" descr=""/>
             <wp:cNvGraphicFramePr>
               <a:graphicFrameLocks xmlns:a="http://schemas.openxmlformats.org/drawingml/2006/main" noChangeAspect="1"/>
             </wp:cNvGraphicFramePr>
@@ -9416,13 +9244,13 @@
               <a:graphicData uri="http://schemas.openxmlformats.org/drawingml/2006/picture">
                 <pic:pic xmlns:pic="http://schemas.openxmlformats.org/drawingml/2006/picture">
                   <pic:nvPicPr>
-                    <pic:cNvPr id="47" name="Imagen43" descr=""/>
+                    <pic:cNvPr id="46" name="Imagen43" descr=""/>
                     <pic:cNvPicPr>
                       <a:picLocks noChangeAspect="1" noChangeArrowheads="1"/>
                     </pic:cNvPicPr>
                   </pic:nvPicPr>
                   <pic:blipFill>
-                    <a:blip r:embed="rId58"/>
+                    <a:blip r:embed="rId57"/>
                     <a:stretch>
                       <a:fillRect/>
                     </a:stretch>
@@ -9442,7 +9270,7 @@
           </wp:anchor>
         </w:drawing>
         <w:drawing>
-          <wp:anchor behindDoc="0" distT="0" distB="0" distL="0" distR="0" simplePos="0" locked="0" layoutInCell="1" allowOverlap="1" relativeHeight="43">
+          <wp:anchor behindDoc="0" distT="0" distB="0" distL="0" distR="0" simplePos="0" locked="0" layoutInCell="1" allowOverlap="1" relativeHeight="41">
             <wp:simplePos x="0" y="0"/>
             <wp:positionH relativeFrom="column">
               <wp:posOffset>4271010</wp:posOffset>
@@ -9453,7 +9281,7 @@
             <wp:extent cx="2069465" cy="4370070"/>
             <wp:effectExtent l="0" t="0" r="0" b="0"/>
             <wp:wrapSquare wrapText="largest"/>
-            <wp:docPr id="48" name="Imagen44" descr=""/>
+            <wp:docPr id="47" name="Imagen44" descr=""/>
             <wp:cNvGraphicFramePr>
               <a:graphicFrameLocks xmlns:a="http://schemas.openxmlformats.org/drawingml/2006/main" noChangeAspect="1"/>
             </wp:cNvGraphicFramePr>
@@ -9461,13 +9289,13 @@
               <a:graphicData uri="http://schemas.openxmlformats.org/drawingml/2006/picture">
                 <pic:pic xmlns:pic="http://schemas.openxmlformats.org/drawingml/2006/picture">
                   <pic:nvPicPr>
-                    <pic:cNvPr id="48" name="Imagen44" descr=""/>
+                    <pic:cNvPr id="47" name="Imagen44" descr=""/>
                     <pic:cNvPicPr>
                       <a:picLocks noChangeAspect="1" noChangeArrowheads="1"/>
                     </pic:cNvPicPr>
                   </pic:nvPicPr>
                   <pic:blipFill>
-                    <a:blip r:embed="rId59"/>
+                    <a:blip r:embed="rId58"/>
                     <a:stretch>
                       <a:fillRect/>
                     </a:stretch>
@@ -9487,7 +9315,7 @@
           </wp:anchor>
         </w:drawing>
         <w:drawing>
-          <wp:anchor behindDoc="0" distT="0" distB="0" distL="0" distR="0" simplePos="0" locked="0" layoutInCell="1" allowOverlap="1" relativeHeight="44">
+          <wp:anchor behindDoc="0" distT="0" distB="0" distL="0" distR="0" simplePos="0" locked="0" layoutInCell="1" allowOverlap="1" relativeHeight="42">
             <wp:simplePos x="0" y="0"/>
             <wp:positionH relativeFrom="column">
               <wp:posOffset>2198370</wp:posOffset>
@@ -9498,7 +9326,7 @@
             <wp:extent cx="2073275" cy="4378960"/>
             <wp:effectExtent l="0" t="0" r="0" b="0"/>
             <wp:wrapSquare wrapText="largest"/>
-            <wp:docPr id="49" name="Imagen46" descr=""/>
+            <wp:docPr id="48" name="Imagen46" descr=""/>
             <wp:cNvGraphicFramePr>
               <a:graphicFrameLocks xmlns:a="http://schemas.openxmlformats.org/drawingml/2006/main" noChangeAspect="1"/>
             </wp:cNvGraphicFramePr>
@@ -9506,13 +9334,13 @@
               <a:graphicData uri="http://schemas.openxmlformats.org/drawingml/2006/picture">
                 <pic:pic xmlns:pic="http://schemas.openxmlformats.org/drawingml/2006/picture">
                   <pic:nvPicPr>
-                    <pic:cNvPr id="49" name="Imagen46" descr=""/>
+                    <pic:cNvPr id="48" name="Imagen46" descr=""/>
                     <pic:cNvPicPr>
                       <a:picLocks noChangeAspect="1" noChangeArrowheads="1"/>
                     </pic:cNvPicPr>
                   </pic:nvPicPr>
                   <pic:blipFill>
-                    <a:blip r:embed="rId60"/>
+                    <a:blip r:embed="rId59"/>
                     <a:stretch>
                       <a:fillRect/>
                     </a:stretch>
@@ -9567,487 +9395,19 @@
           <w:sz w:val="24"/>
           <w:szCs w:val="32"/>
         </w:rPr>
-      </w:r>
-    </w:p>
-    <w:p>
-      <w:pPr>
-        <w:pStyle w:val="Cuerpodetexto"/>
-        <w:bidi w:val="0"/>
-        <w:spacing w:before="0" w:after="140"/>
-        <w:jc w:val="both"/>
-        <w:rPr>
-          <w:rFonts w:ascii="apple-system;BlinkMacSystemFont;Segoe UI;Roboto;Helvetica Neue;Arial;Noto Sans;sans-serif;Apple Color Emoji;Segoe UI Emoji;Segoe UI Symbol;Noto Color Emoji" w:hAnsi="apple-system;BlinkMacSystemFont;Segoe UI;Roboto;Helvetica Neue;Arial;Noto Sans;sans-serif;Apple Color Emoji;Segoe UI Emoji;Segoe UI Symbol;Noto Color Emoji"/>
-          <w:b/>
-          <w:b/>
-          <w:bCs/>
-          <w:i w:val="false"/>
-          <w:i w:val="false"/>
-          <w:caps w:val="false"/>
-          <w:smallCaps w:val="false"/>
-          <w:color w:val="373A3C"/>
-          <w:spacing w:val="0"/>
-          <w:sz w:val="24"/>
-          <w:szCs w:val="32"/>
-        </w:rPr>
-      </w:pPr>
-      <w:r>
-        <w:rPr>
-          <w:rFonts w:ascii="apple-system;BlinkMacSystemFont;Segoe UI;Roboto;Helvetica Neue;Arial;Noto Sans;sans-serif;Apple Color Emoji;Segoe UI Emoji;Segoe UI Symbol;Noto Color Emoji" w:hAnsi="apple-system;BlinkMacSystemFont;Segoe UI;Roboto;Helvetica Neue;Arial;Noto Sans;sans-serif;Apple Color Emoji;Segoe UI Emoji;Segoe UI Symbol;Noto Color Emoji"/>
-          <w:b/>
-          <w:bCs/>
-          <w:i w:val="false"/>
-          <w:caps w:val="false"/>
-          <w:smallCaps w:val="false"/>
-          <w:color w:val="373A3C"/>
-          <w:spacing w:val="0"/>
-          <w:sz w:val="24"/>
-          <w:szCs w:val="32"/>
-        </w:rPr>
-      </w:r>
-    </w:p>
-    <w:p>
-      <w:pPr>
-        <w:pStyle w:val="Cuerpodetexto"/>
-        <w:bidi w:val="0"/>
-        <w:spacing w:before="0" w:after="140"/>
-        <w:jc w:val="both"/>
-        <w:rPr>
-          <w:rFonts w:ascii="apple-system;BlinkMacSystemFont;Segoe UI;Roboto;Helvetica Neue;Arial;Noto Sans;sans-serif;Apple Color Emoji;Segoe UI Emoji;Segoe UI Symbol;Noto Color Emoji" w:hAnsi="apple-system;BlinkMacSystemFont;Segoe UI;Roboto;Helvetica Neue;Arial;Noto Sans;sans-serif;Apple Color Emoji;Segoe UI Emoji;Segoe UI Symbol;Noto Color Emoji"/>
-          <w:b/>
-          <w:b/>
-          <w:bCs/>
-          <w:i w:val="false"/>
-          <w:i w:val="false"/>
-          <w:caps w:val="false"/>
-          <w:smallCaps w:val="false"/>
-          <w:color w:val="373A3C"/>
-          <w:spacing w:val="0"/>
-          <w:sz w:val="24"/>
-          <w:szCs w:val="32"/>
-        </w:rPr>
-      </w:pPr>
-      <w:r>
-        <w:rPr>
-          <w:rFonts w:ascii="apple-system;BlinkMacSystemFont;Segoe UI;Roboto;Helvetica Neue;Arial;Noto Sans;sans-serif;Apple Color Emoji;Segoe UI Emoji;Segoe UI Symbol;Noto Color Emoji" w:hAnsi="apple-system;BlinkMacSystemFont;Segoe UI;Roboto;Helvetica Neue;Arial;Noto Sans;sans-serif;Apple Color Emoji;Segoe UI Emoji;Segoe UI Symbol;Noto Color Emoji"/>
-          <w:b/>
-          <w:bCs/>
-          <w:i w:val="false"/>
-          <w:caps w:val="false"/>
-          <w:smallCaps w:val="false"/>
-          <w:color w:val="373A3C"/>
-          <w:spacing w:val="0"/>
-          <w:sz w:val="24"/>
-          <w:szCs w:val="32"/>
-        </w:rPr>
-      </w:r>
-    </w:p>
-    <w:p>
-      <w:pPr>
-        <w:pStyle w:val="Cuerpodetexto"/>
-        <w:bidi w:val="0"/>
-        <w:spacing w:before="0" w:after="140"/>
-        <w:jc w:val="both"/>
-        <w:rPr>
-          <w:rFonts w:ascii="apple-system;BlinkMacSystemFont;Segoe UI;Roboto;Helvetica Neue;Arial;Noto Sans;sans-serif;Apple Color Emoji;Segoe UI Emoji;Segoe UI Symbol;Noto Color Emoji" w:hAnsi="apple-system;BlinkMacSystemFont;Segoe UI;Roboto;Helvetica Neue;Arial;Noto Sans;sans-serif;Apple Color Emoji;Segoe UI Emoji;Segoe UI Symbol;Noto Color Emoji"/>
-          <w:b/>
-          <w:b/>
-          <w:bCs/>
-          <w:i w:val="false"/>
-          <w:i w:val="false"/>
-          <w:caps w:val="false"/>
-          <w:smallCaps w:val="false"/>
-          <w:color w:val="373A3C"/>
-          <w:spacing w:val="0"/>
-          <w:sz w:val="24"/>
-          <w:szCs w:val="32"/>
-        </w:rPr>
-      </w:pPr>
-      <w:r>
-        <w:rPr>
-          <w:rFonts w:ascii="apple-system;BlinkMacSystemFont;Segoe UI;Roboto;Helvetica Neue;Arial;Noto Sans;sans-serif;Apple Color Emoji;Segoe UI Emoji;Segoe UI Symbol;Noto Color Emoji" w:hAnsi="apple-system;BlinkMacSystemFont;Segoe UI;Roboto;Helvetica Neue;Arial;Noto Sans;sans-serif;Apple Color Emoji;Segoe UI Emoji;Segoe UI Symbol;Noto Color Emoji"/>
-          <w:b/>
-          <w:bCs/>
-          <w:i w:val="false"/>
-          <w:caps w:val="false"/>
-          <w:smallCaps w:val="false"/>
-          <w:color w:val="373A3C"/>
-          <w:spacing w:val="0"/>
-          <w:sz w:val="24"/>
-          <w:szCs w:val="32"/>
-        </w:rPr>
-      </w:r>
-    </w:p>
-    <w:p>
-      <w:pPr>
-        <w:pStyle w:val="Cuerpodetexto"/>
-        <w:bidi w:val="0"/>
-        <w:spacing w:before="0" w:after="140"/>
-        <w:jc w:val="both"/>
-        <w:rPr>
-          <w:rFonts w:ascii="apple-system;BlinkMacSystemFont;Segoe UI;Roboto;Helvetica Neue;Arial;Noto Sans;sans-serif;Apple Color Emoji;Segoe UI Emoji;Segoe UI Symbol;Noto Color Emoji" w:hAnsi="apple-system;BlinkMacSystemFont;Segoe UI;Roboto;Helvetica Neue;Arial;Noto Sans;sans-serif;Apple Color Emoji;Segoe UI Emoji;Segoe UI Symbol;Noto Color Emoji"/>
-          <w:b/>
-          <w:b/>
-          <w:bCs/>
-          <w:i w:val="false"/>
-          <w:i w:val="false"/>
-          <w:caps w:val="false"/>
-          <w:smallCaps w:val="false"/>
-          <w:color w:val="373A3C"/>
-          <w:spacing w:val="0"/>
-          <w:sz w:val="24"/>
-          <w:szCs w:val="32"/>
-        </w:rPr>
-      </w:pPr>
-      <w:r>
-        <w:rPr>
-          <w:rFonts w:ascii="apple-system;BlinkMacSystemFont;Segoe UI;Roboto;Helvetica Neue;Arial;Noto Sans;sans-serif;Apple Color Emoji;Segoe UI Emoji;Segoe UI Symbol;Noto Color Emoji" w:hAnsi="apple-system;BlinkMacSystemFont;Segoe UI;Roboto;Helvetica Neue;Arial;Noto Sans;sans-serif;Apple Color Emoji;Segoe UI Emoji;Segoe UI Symbol;Noto Color Emoji"/>
-          <w:b/>
-          <w:bCs/>
-          <w:i w:val="false"/>
-          <w:caps w:val="false"/>
-          <w:smallCaps w:val="false"/>
-          <w:color w:val="373A3C"/>
-          <w:spacing w:val="0"/>
-          <w:sz w:val="24"/>
-          <w:szCs w:val="32"/>
-        </w:rPr>
-      </w:r>
-    </w:p>
-    <w:p>
-      <w:pPr>
-        <w:pStyle w:val="Cuerpodetexto"/>
-        <w:bidi w:val="0"/>
-        <w:spacing w:before="0" w:after="140"/>
-        <w:jc w:val="both"/>
-        <w:rPr>
-          <w:rFonts w:ascii="apple-system;BlinkMacSystemFont;Segoe UI;Roboto;Helvetica Neue;Arial;Noto Sans;sans-serif;Apple Color Emoji;Segoe UI Emoji;Segoe UI Symbol;Noto Color Emoji" w:hAnsi="apple-system;BlinkMacSystemFont;Segoe UI;Roboto;Helvetica Neue;Arial;Noto Sans;sans-serif;Apple Color Emoji;Segoe UI Emoji;Segoe UI Symbol;Noto Color Emoji"/>
-          <w:b/>
-          <w:b/>
-          <w:bCs/>
-          <w:i w:val="false"/>
-          <w:i w:val="false"/>
-          <w:caps w:val="false"/>
-          <w:smallCaps w:val="false"/>
-          <w:color w:val="373A3C"/>
-          <w:spacing w:val="0"/>
-          <w:sz w:val="24"/>
-          <w:szCs w:val="32"/>
-        </w:rPr>
-      </w:pPr>
-      <w:r>
-        <w:rPr>
-          <w:rFonts w:ascii="apple-system;BlinkMacSystemFont;Segoe UI;Roboto;Helvetica Neue;Arial;Noto Sans;sans-serif;Apple Color Emoji;Segoe UI Emoji;Segoe UI Symbol;Noto Color Emoji" w:hAnsi="apple-system;BlinkMacSystemFont;Segoe UI;Roboto;Helvetica Neue;Arial;Noto Sans;sans-serif;Apple Color Emoji;Segoe UI Emoji;Segoe UI Symbol;Noto Color Emoji"/>
-          <w:b/>
-          <w:bCs/>
-          <w:i w:val="false"/>
-          <w:caps w:val="false"/>
-          <w:smallCaps w:val="false"/>
-          <w:color w:val="373A3C"/>
-          <w:spacing w:val="0"/>
-          <w:sz w:val="24"/>
-          <w:szCs w:val="32"/>
-        </w:rPr>
-      </w:r>
-    </w:p>
-    <w:p>
-      <w:pPr>
-        <w:pStyle w:val="Cuerpodetexto"/>
-        <w:bidi w:val="0"/>
-        <w:spacing w:before="0" w:after="140"/>
-        <w:jc w:val="both"/>
-        <w:rPr>
-          <w:rFonts w:ascii="apple-system;BlinkMacSystemFont;Segoe UI;Roboto;Helvetica Neue;Arial;Noto Sans;sans-serif;Apple Color Emoji;Segoe UI Emoji;Segoe UI Symbol;Noto Color Emoji" w:hAnsi="apple-system;BlinkMacSystemFont;Segoe UI;Roboto;Helvetica Neue;Arial;Noto Sans;sans-serif;Apple Color Emoji;Segoe UI Emoji;Segoe UI Symbol;Noto Color Emoji"/>
-          <w:b/>
-          <w:b/>
-          <w:bCs/>
-          <w:i w:val="false"/>
-          <w:i w:val="false"/>
-          <w:caps w:val="false"/>
-          <w:smallCaps w:val="false"/>
-          <w:color w:val="373A3C"/>
-          <w:spacing w:val="0"/>
-          <w:sz w:val="24"/>
-          <w:szCs w:val="32"/>
-        </w:rPr>
-      </w:pPr>
-      <w:r>
-        <w:rPr>
-          <w:rFonts w:ascii="apple-system;BlinkMacSystemFont;Segoe UI;Roboto;Helvetica Neue;Arial;Noto Sans;sans-serif;Apple Color Emoji;Segoe UI Emoji;Segoe UI Symbol;Noto Color Emoji" w:hAnsi="apple-system;BlinkMacSystemFont;Segoe UI;Roboto;Helvetica Neue;Arial;Noto Sans;sans-serif;Apple Color Emoji;Segoe UI Emoji;Segoe UI Symbol;Noto Color Emoji"/>
-          <w:b/>
-          <w:bCs/>
-          <w:i w:val="false"/>
-          <w:caps w:val="false"/>
-          <w:smallCaps w:val="false"/>
-          <w:color w:val="373A3C"/>
-          <w:spacing w:val="0"/>
-          <w:sz w:val="24"/>
-          <w:szCs w:val="32"/>
-        </w:rPr>
-      </w:r>
-    </w:p>
-    <w:p>
-      <w:pPr>
-        <w:pStyle w:val="Cuerpodetexto"/>
-        <w:bidi w:val="0"/>
-        <w:spacing w:before="0" w:after="140"/>
-        <w:jc w:val="both"/>
-        <w:rPr>
-          <w:rFonts w:ascii="apple-system;BlinkMacSystemFont;Segoe UI;Roboto;Helvetica Neue;Arial;Noto Sans;sans-serif;Apple Color Emoji;Segoe UI Emoji;Segoe UI Symbol;Noto Color Emoji" w:hAnsi="apple-system;BlinkMacSystemFont;Segoe UI;Roboto;Helvetica Neue;Arial;Noto Sans;sans-serif;Apple Color Emoji;Segoe UI Emoji;Segoe UI Symbol;Noto Color Emoji"/>
-          <w:b/>
-          <w:b/>
-          <w:bCs/>
-          <w:i w:val="false"/>
-          <w:i w:val="false"/>
-          <w:caps w:val="false"/>
-          <w:smallCaps w:val="false"/>
-          <w:color w:val="373A3C"/>
-          <w:spacing w:val="0"/>
-          <w:sz w:val="24"/>
-          <w:szCs w:val="32"/>
-        </w:rPr>
-      </w:pPr>
-      <w:r>
-        <w:rPr>
-          <w:rFonts w:ascii="apple-system;BlinkMacSystemFont;Segoe UI;Roboto;Helvetica Neue;Arial;Noto Sans;sans-serif;Apple Color Emoji;Segoe UI Emoji;Segoe UI Symbol;Noto Color Emoji" w:hAnsi="apple-system;BlinkMacSystemFont;Segoe UI;Roboto;Helvetica Neue;Arial;Noto Sans;sans-serif;Apple Color Emoji;Segoe UI Emoji;Segoe UI Symbol;Noto Color Emoji"/>
-          <w:b/>
-          <w:bCs/>
-          <w:i w:val="false"/>
-          <w:caps w:val="false"/>
-          <w:smallCaps w:val="false"/>
-          <w:color w:val="373A3C"/>
-          <w:spacing w:val="0"/>
-          <w:sz w:val="24"/>
-          <w:szCs w:val="32"/>
-        </w:rPr>
-      </w:r>
-    </w:p>
-    <w:p>
-      <w:pPr>
-        <w:pStyle w:val="Cuerpodetexto"/>
-        <w:bidi w:val="0"/>
-        <w:spacing w:before="0" w:after="140"/>
-        <w:jc w:val="both"/>
-        <w:rPr>
-          <w:rFonts w:ascii="apple-system;BlinkMacSystemFont;Segoe UI;Roboto;Helvetica Neue;Arial;Noto Sans;sans-serif;Apple Color Emoji;Segoe UI Emoji;Segoe UI Symbol;Noto Color Emoji" w:hAnsi="apple-system;BlinkMacSystemFont;Segoe UI;Roboto;Helvetica Neue;Arial;Noto Sans;sans-serif;Apple Color Emoji;Segoe UI Emoji;Segoe UI Symbol;Noto Color Emoji"/>
-          <w:b/>
-          <w:b/>
-          <w:bCs/>
-          <w:i w:val="false"/>
-          <w:i w:val="false"/>
-          <w:caps w:val="false"/>
-          <w:smallCaps w:val="false"/>
-          <w:color w:val="373A3C"/>
-          <w:spacing w:val="0"/>
-          <w:sz w:val="24"/>
-          <w:szCs w:val="32"/>
-        </w:rPr>
-      </w:pPr>
-      <w:r>
-        <w:rPr>
-          <w:rFonts w:ascii="apple-system;BlinkMacSystemFont;Segoe UI;Roboto;Helvetica Neue;Arial;Noto Sans;sans-serif;Apple Color Emoji;Segoe UI Emoji;Segoe UI Symbol;Noto Color Emoji" w:hAnsi="apple-system;BlinkMacSystemFont;Segoe UI;Roboto;Helvetica Neue;Arial;Noto Sans;sans-serif;Apple Color Emoji;Segoe UI Emoji;Segoe UI Symbol;Noto Color Emoji"/>
-          <w:b/>
-          <w:bCs/>
-          <w:i w:val="false"/>
-          <w:caps w:val="false"/>
-          <w:smallCaps w:val="false"/>
-          <w:color w:val="373A3C"/>
-          <w:spacing w:val="0"/>
-          <w:sz w:val="24"/>
-          <w:szCs w:val="32"/>
-        </w:rPr>
-      </w:r>
-    </w:p>
-    <w:p>
-      <w:pPr>
-        <w:pStyle w:val="Cuerpodetexto"/>
-        <w:bidi w:val="0"/>
-        <w:spacing w:before="0" w:after="140"/>
-        <w:jc w:val="both"/>
-        <w:rPr>
-          <w:rFonts w:ascii="apple-system;BlinkMacSystemFont;Segoe UI;Roboto;Helvetica Neue;Arial;Noto Sans;sans-serif;Apple Color Emoji;Segoe UI Emoji;Segoe UI Symbol;Noto Color Emoji" w:hAnsi="apple-system;BlinkMacSystemFont;Segoe UI;Roboto;Helvetica Neue;Arial;Noto Sans;sans-serif;Apple Color Emoji;Segoe UI Emoji;Segoe UI Symbol;Noto Color Emoji"/>
-          <w:b/>
-          <w:b/>
-          <w:bCs/>
-          <w:i w:val="false"/>
-          <w:i w:val="false"/>
-          <w:caps w:val="false"/>
-          <w:smallCaps w:val="false"/>
-          <w:color w:val="373A3C"/>
-          <w:spacing w:val="0"/>
-          <w:sz w:val="24"/>
-          <w:szCs w:val="32"/>
-        </w:rPr>
-      </w:pPr>
-      <w:r>
-        <w:rPr>
-          <w:rFonts w:ascii="apple-system;BlinkMacSystemFont;Segoe UI;Roboto;Helvetica Neue;Arial;Noto Sans;sans-serif;Apple Color Emoji;Segoe UI Emoji;Segoe UI Symbol;Noto Color Emoji" w:hAnsi="apple-system;BlinkMacSystemFont;Segoe UI;Roboto;Helvetica Neue;Arial;Noto Sans;sans-serif;Apple Color Emoji;Segoe UI Emoji;Segoe UI Symbol;Noto Color Emoji"/>
-          <w:b/>
-          <w:bCs/>
-          <w:i w:val="false"/>
-          <w:caps w:val="false"/>
-          <w:smallCaps w:val="false"/>
-          <w:color w:val="373A3C"/>
-          <w:spacing w:val="0"/>
-          <w:sz w:val="24"/>
-          <w:szCs w:val="32"/>
-        </w:rPr>
-      </w:r>
-    </w:p>
-    <w:p>
-      <w:pPr>
-        <w:pStyle w:val="Cuerpodetexto"/>
-        <w:bidi w:val="0"/>
-        <w:spacing w:before="0" w:after="140"/>
-        <w:jc w:val="both"/>
-        <w:rPr>
-          <w:rFonts w:ascii="apple-system;BlinkMacSystemFont;Segoe UI;Roboto;Helvetica Neue;Arial;Noto Sans;sans-serif;Apple Color Emoji;Segoe UI Emoji;Segoe UI Symbol;Noto Color Emoji" w:hAnsi="apple-system;BlinkMacSystemFont;Segoe UI;Roboto;Helvetica Neue;Arial;Noto Sans;sans-serif;Apple Color Emoji;Segoe UI Emoji;Segoe UI Symbol;Noto Color Emoji"/>
-          <w:b/>
-          <w:b/>
-          <w:bCs/>
-          <w:i w:val="false"/>
-          <w:i w:val="false"/>
-          <w:caps w:val="false"/>
-          <w:smallCaps w:val="false"/>
-          <w:color w:val="373A3C"/>
-          <w:spacing w:val="0"/>
-          <w:sz w:val="24"/>
-          <w:szCs w:val="32"/>
-        </w:rPr>
-      </w:pPr>
-      <w:r>
-        <w:rPr>
-          <w:rFonts w:ascii="apple-system;BlinkMacSystemFont;Segoe UI;Roboto;Helvetica Neue;Arial;Noto Sans;sans-serif;Apple Color Emoji;Segoe UI Emoji;Segoe UI Symbol;Noto Color Emoji" w:hAnsi="apple-system;BlinkMacSystemFont;Segoe UI;Roboto;Helvetica Neue;Arial;Noto Sans;sans-serif;Apple Color Emoji;Segoe UI Emoji;Segoe UI Symbol;Noto Color Emoji"/>
-          <w:b/>
-          <w:bCs/>
-          <w:i w:val="false"/>
-          <w:caps w:val="false"/>
-          <w:smallCaps w:val="false"/>
-          <w:color w:val="373A3C"/>
-          <w:spacing w:val="0"/>
-          <w:sz w:val="24"/>
-          <w:szCs w:val="32"/>
-        </w:rPr>
-      </w:r>
-    </w:p>
-    <w:p>
-      <w:pPr>
-        <w:pStyle w:val="Cuerpodetexto"/>
-        <w:bidi w:val="0"/>
-        <w:spacing w:before="0" w:after="140"/>
-        <w:jc w:val="both"/>
-        <w:rPr>
-          <w:rFonts w:ascii="apple-system;BlinkMacSystemFont;Segoe UI;Roboto;Helvetica Neue;Arial;Noto Sans;sans-serif;Apple Color Emoji;Segoe UI Emoji;Segoe UI Symbol;Noto Color Emoji" w:hAnsi="apple-system;BlinkMacSystemFont;Segoe UI;Roboto;Helvetica Neue;Arial;Noto Sans;sans-serif;Apple Color Emoji;Segoe UI Emoji;Segoe UI Symbol;Noto Color Emoji"/>
-          <w:b/>
-          <w:b/>
-          <w:bCs/>
-          <w:i w:val="false"/>
-          <w:i w:val="false"/>
-          <w:caps w:val="false"/>
-          <w:smallCaps w:val="false"/>
-          <w:color w:val="373A3C"/>
-          <w:spacing w:val="0"/>
-          <w:sz w:val="24"/>
-          <w:szCs w:val="32"/>
-        </w:rPr>
-      </w:pPr>
-      <w:r>
-        <w:rPr>
-          <w:rFonts w:ascii="apple-system;BlinkMacSystemFont;Segoe UI;Roboto;Helvetica Neue;Arial;Noto Sans;sans-serif;Apple Color Emoji;Segoe UI Emoji;Segoe UI Symbol;Noto Color Emoji" w:hAnsi="apple-system;BlinkMacSystemFont;Segoe UI;Roboto;Helvetica Neue;Arial;Noto Sans;sans-serif;Apple Color Emoji;Segoe UI Emoji;Segoe UI Symbol;Noto Color Emoji"/>
-          <w:b/>
-          <w:bCs/>
-          <w:i w:val="false"/>
-          <w:caps w:val="false"/>
-          <w:smallCaps w:val="false"/>
-          <w:color w:val="373A3C"/>
-          <w:spacing w:val="0"/>
-          <w:sz w:val="24"/>
-          <w:szCs w:val="32"/>
-        </w:rPr>
-      </w:r>
-    </w:p>
-    <w:p>
-      <w:pPr>
-        <w:pStyle w:val="Cuerpodetexto"/>
-        <w:bidi w:val="0"/>
-        <w:spacing w:before="0" w:after="140"/>
-        <w:jc w:val="both"/>
-        <w:rPr>
-          <w:rFonts w:ascii="apple-system;BlinkMacSystemFont;Segoe UI;Roboto;Helvetica Neue;Arial;Noto Sans;sans-serif;Apple Color Emoji;Segoe UI Emoji;Segoe UI Symbol;Noto Color Emoji" w:hAnsi="apple-system;BlinkMacSystemFont;Segoe UI;Roboto;Helvetica Neue;Arial;Noto Sans;sans-serif;Apple Color Emoji;Segoe UI Emoji;Segoe UI Symbol;Noto Color Emoji"/>
-          <w:b/>
-          <w:b/>
-          <w:bCs/>
-          <w:i w:val="false"/>
-          <w:i w:val="false"/>
-          <w:caps w:val="false"/>
-          <w:smallCaps w:val="false"/>
-          <w:color w:val="373A3C"/>
-          <w:spacing w:val="0"/>
-          <w:sz w:val="24"/>
-          <w:szCs w:val="32"/>
-        </w:rPr>
-      </w:pPr>
-      <w:r>
-        <w:rPr>
-          <w:rFonts w:ascii="apple-system;BlinkMacSystemFont;Segoe UI;Roboto;Helvetica Neue;Arial;Noto Sans;sans-serif;Apple Color Emoji;Segoe UI Emoji;Segoe UI Symbol;Noto Color Emoji" w:hAnsi="apple-system;BlinkMacSystemFont;Segoe UI;Roboto;Helvetica Neue;Arial;Noto Sans;sans-serif;Apple Color Emoji;Segoe UI Emoji;Segoe UI Symbol;Noto Color Emoji"/>
-          <w:b/>
-          <w:bCs/>
-          <w:i w:val="false"/>
-          <w:caps w:val="false"/>
-          <w:smallCaps w:val="false"/>
-          <w:color w:val="373A3C"/>
-          <w:spacing w:val="0"/>
-          <w:sz w:val="24"/>
-          <w:szCs w:val="32"/>
-        </w:rPr>
-      </w:r>
-    </w:p>
-    <w:p>
-      <w:pPr>
-        <w:pStyle w:val="Cuerpodetexto"/>
-        <w:bidi w:val="0"/>
-        <w:spacing w:before="0" w:after="140"/>
-        <w:jc w:val="both"/>
-        <w:rPr>
-          <w:rFonts w:ascii="apple-system;BlinkMacSystemFont;Segoe UI;Roboto;Helvetica Neue;Arial;Noto Sans;sans-serif;Apple Color Emoji;Segoe UI Emoji;Segoe UI Symbol;Noto Color Emoji" w:hAnsi="apple-system;BlinkMacSystemFont;Segoe UI;Roboto;Helvetica Neue;Arial;Noto Sans;sans-serif;Apple Color Emoji;Segoe UI Emoji;Segoe UI Symbol;Noto Color Emoji"/>
-          <w:b/>
-          <w:b/>
-          <w:bCs/>
-          <w:i w:val="false"/>
-          <w:i w:val="false"/>
-          <w:caps w:val="false"/>
-          <w:smallCaps w:val="false"/>
-          <w:color w:val="373A3C"/>
-          <w:spacing w:val="0"/>
-          <w:sz w:val="24"/>
-          <w:szCs w:val="32"/>
-        </w:rPr>
-      </w:pPr>
-      <w:r>
-        <w:rPr>
-          <w:rFonts w:ascii="apple-system;BlinkMacSystemFont;Segoe UI;Roboto;Helvetica Neue;Arial;Noto Sans;sans-serif;Apple Color Emoji;Segoe UI Emoji;Segoe UI Symbol;Noto Color Emoji" w:hAnsi="apple-system;BlinkMacSystemFont;Segoe UI;Roboto;Helvetica Neue;Arial;Noto Sans;sans-serif;Apple Color Emoji;Segoe UI Emoji;Segoe UI Symbol;Noto Color Emoji"/>
-          <w:b/>
-          <w:bCs/>
-          <w:i w:val="false"/>
-          <w:caps w:val="false"/>
-          <w:smallCaps w:val="false"/>
-          <w:color w:val="373A3C"/>
-          <w:spacing w:val="0"/>
-          <w:sz w:val="24"/>
-          <w:szCs w:val="32"/>
-        </w:rPr>
         <w:drawing>
-          <wp:anchor behindDoc="0" distT="0" distB="0" distL="0" distR="0" simplePos="0" locked="0" layoutInCell="1" allowOverlap="1" relativeHeight="45">
+          <wp:anchor behindDoc="0" distT="0" distB="0" distL="0" distR="0" simplePos="0" locked="0" layoutInCell="1" allowOverlap="1" relativeHeight="43">
             <wp:simplePos x="0" y="0"/>
             <wp:positionH relativeFrom="column">
               <wp:posOffset>2077085</wp:posOffset>
             </wp:positionH>
             <wp:positionV relativeFrom="paragraph">
-              <wp:posOffset>64770</wp:posOffset>
+              <wp:posOffset>20955</wp:posOffset>
             </wp:positionV>
             <wp:extent cx="2068195" cy="4368800"/>
             <wp:effectExtent l="0" t="0" r="0" b="0"/>
             <wp:wrapSquare wrapText="largest"/>
-            <wp:docPr id="50" name="Imagen47" descr=""/>
+            <wp:docPr id="49" name="Imagen47" descr=""/>
             <wp:cNvGraphicFramePr>
               <a:graphicFrameLocks xmlns:a="http://schemas.openxmlformats.org/drawingml/2006/main" noChangeAspect="1"/>
             </wp:cNvGraphicFramePr>
@@ -10055,13 +9415,13 @@
               <a:graphicData uri="http://schemas.openxmlformats.org/drawingml/2006/picture">
                 <pic:pic xmlns:pic="http://schemas.openxmlformats.org/drawingml/2006/picture">
                   <pic:nvPicPr>
-                    <pic:cNvPr id="50" name="Imagen47" descr=""/>
+                    <pic:cNvPr id="49" name="Imagen47" descr=""/>
                     <pic:cNvPicPr>
                       <a:picLocks noChangeAspect="1" noChangeArrowheads="1"/>
                     </pic:cNvPicPr>
                   </pic:nvPicPr>
                   <pic:blipFill>
-                    <a:blip r:embed="rId61"/>
+                    <a:blip r:embed="rId60"/>
                     <a:stretch>
                       <a:fillRect/>
                     </a:stretch>
@@ -10081,18 +9441,18 @@
           </wp:anchor>
         </w:drawing>
         <w:drawing>
-          <wp:anchor behindDoc="0" distT="0" distB="0" distL="0" distR="0" simplePos="0" locked="0" layoutInCell="1" allowOverlap="1" relativeHeight="46">
+          <wp:anchor behindDoc="0" distT="0" distB="0" distL="0" distR="0" simplePos="0" locked="0" layoutInCell="1" allowOverlap="1" relativeHeight="44">
             <wp:simplePos x="0" y="0"/>
             <wp:positionH relativeFrom="column">
               <wp:posOffset>4144645</wp:posOffset>
             </wp:positionH>
             <wp:positionV relativeFrom="paragraph">
-              <wp:posOffset>64770</wp:posOffset>
+              <wp:posOffset>20955</wp:posOffset>
             </wp:positionV>
             <wp:extent cx="2074545" cy="4381500"/>
             <wp:effectExtent l="0" t="0" r="0" b="0"/>
             <wp:wrapSquare wrapText="largest"/>
-            <wp:docPr id="51" name="Imagen48" descr=""/>
+            <wp:docPr id="50" name="Imagen48" descr=""/>
             <wp:cNvGraphicFramePr>
               <a:graphicFrameLocks xmlns:a="http://schemas.openxmlformats.org/drawingml/2006/main" noChangeAspect="1"/>
             </wp:cNvGraphicFramePr>
@@ -10100,13 +9460,13 @@
               <a:graphicData uri="http://schemas.openxmlformats.org/drawingml/2006/picture">
                 <pic:pic xmlns:pic="http://schemas.openxmlformats.org/drawingml/2006/picture">
                   <pic:nvPicPr>
-                    <pic:cNvPr id="51" name="Imagen48" descr=""/>
+                    <pic:cNvPr id="50" name="Imagen48" descr=""/>
                     <pic:cNvPicPr>
                       <a:picLocks noChangeAspect="1" noChangeArrowheads="1"/>
                     </pic:cNvPicPr>
                   </pic:nvPicPr>
                   <pic:blipFill>
-                    <a:blip r:embed="rId62"/>
+                    <a:blip r:embed="rId61"/>
                     <a:stretch>
                       <a:fillRect/>
                     </a:stretch>
@@ -10126,18 +9486,18 @@
           </wp:anchor>
         </w:drawing>
         <w:drawing>
-          <wp:anchor behindDoc="0" distT="0" distB="0" distL="0" distR="0" simplePos="0" locked="0" layoutInCell="1" allowOverlap="1" relativeHeight="47">
+          <wp:anchor behindDoc="0" distT="0" distB="0" distL="0" distR="0" simplePos="0" locked="0" layoutInCell="1" allowOverlap="1" relativeHeight="45">
             <wp:simplePos x="0" y="0"/>
             <wp:positionH relativeFrom="column">
               <wp:posOffset>9525</wp:posOffset>
             </wp:positionH>
             <wp:positionV relativeFrom="paragraph">
-              <wp:posOffset>64770</wp:posOffset>
+              <wp:posOffset>20955</wp:posOffset>
             </wp:positionV>
             <wp:extent cx="2068195" cy="4368800"/>
             <wp:effectExtent l="0" t="0" r="0" b="0"/>
             <wp:wrapSquare wrapText="largest"/>
-            <wp:docPr id="52" name="Imagen49" descr=""/>
+            <wp:docPr id="51" name="Imagen49" descr=""/>
             <wp:cNvGraphicFramePr>
               <a:graphicFrameLocks xmlns:a="http://schemas.openxmlformats.org/drawingml/2006/main" noChangeAspect="1"/>
             </wp:cNvGraphicFramePr>
@@ -10145,13 +9505,13 @@
               <a:graphicData uri="http://schemas.openxmlformats.org/drawingml/2006/picture">
                 <pic:pic xmlns:pic="http://schemas.openxmlformats.org/drawingml/2006/picture">
                   <pic:nvPicPr>
-                    <pic:cNvPr id="52" name="Imagen49" descr=""/>
+                    <pic:cNvPr id="51" name="Imagen49" descr=""/>
                     <pic:cNvPicPr>
                       <a:picLocks noChangeAspect="1" noChangeArrowheads="1"/>
                     </pic:cNvPicPr>
                   </pic:nvPicPr>
                   <pic:blipFill>
-                    <a:blip r:embed="rId63"/>
+                    <a:blip r:embed="rId62"/>
                     <a:stretch>
                       <a:fillRect/>
                     </a:stretch>
@@ -10619,6 +9979,7 @@
           <w:i w:val="false"/>
           <w:caps w:val="false"/>
           <w:smallCaps w:val="false"/>
+          <w:color w:val="373A3C"/>
           <w:spacing w:val="0"/>
           <w:sz w:val="24"/>
           <w:szCs w:val="32"/>
@@ -10632,6 +9993,7 @@
           <w:i w:val="false"/>
           <w:caps w:val="false"/>
           <w:smallCaps w:val="false"/>
+          <w:color w:val="373A3C"/>
           <w:spacing w:val="0"/>
           <w:sz w:val="24"/>
           <w:szCs w:val="32"/>
@@ -10653,6 +10015,7 @@
           <w:i w:val="false"/>
           <w:caps w:val="false"/>
           <w:smallCaps w:val="false"/>
+          <w:color w:val="373A3C"/>
           <w:spacing w:val="0"/>
           <w:sz w:val="24"/>
           <w:szCs w:val="32"/>
@@ -10666,6 +10029,7 @@
           <w:i w:val="false"/>
           <w:caps w:val="false"/>
           <w:smallCaps w:val="false"/>
+          <w:color w:val="373A3C"/>
           <w:spacing w:val="0"/>
           <w:sz w:val="24"/>
           <w:szCs w:val="32"/>
@@ -10687,6 +10051,7 @@
           <w:i w:val="false"/>
           <w:caps w:val="false"/>
           <w:smallCaps w:val="false"/>
+          <w:color w:val="373A3C"/>
           <w:spacing w:val="0"/>
           <w:sz w:val="24"/>
           <w:szCs w:val="32"/>
@@ -10700,12 +10065,475 @@
           <w:i w:val="false"/>
           <w:caps w:val="false"/>
           <w:smallCaps w:val="false"/>
+          <w:color w:val="373A3C"/>
           <w:spacing w:val="0"/>
           <w:sz w:val="24"/>
           <w:szCs w:val="32"/>
         </w:rPr>
+      </w:r>
+    </w:p>
+    <w:p>
+      <w:pPr>
+        <w:pStyle w:val="Cuerpodetexto"/>
+        <w:bidi w:val="0"/>
+        <w:spacing w:before="0" w:after="140"/>
+        <w:jc w:val="both"/>
+        <w:rPr>
+          <w:rFonts w:ascii="apple-system;BlinkMacSystemFont;Segoe UI;Roboto;Helvetica Neue;Arial;Noto Sans;sans-serif;Apple Color Emoji;Segoe UI Emoji;Segoe UI Symbol;Noto Color Emoji" w:hAnsi="apple-system;BlinkMacSystemFont;Segoe UI;Roboto;Helvetica Neue;Arial;Noto Sans;sans-serif;Apple Color Emoji;Segoe UI Emoji;Segoe UI Symbol;Noto Color Emoji"/>
+          <w:b/>
+          <w:b/>
+          <w:bCs/>
+          <w:i w:val="false"/>
+          <w:i w:val="false"/>
+          <w:caps w:val="false"/>
+          <w:smallCaps w:val="false"/>
+          <w:color w:val="373A3C"/>
+          <w:spacing w:val="0"/>
+          <w:sz w:val="24"/>
+          <w:szCs w:val="32"/>
+        </w:rPr>
+      </w:pPr>
+      <w:r>
+        <w:rPr>
+          <w:rFonts w:ascii="apple-system;BlinkMacSystemFont;Segoe UI;Roboto;Helvetica Neue;Arial;Noto Sans;sans-serif;Apple Color Emoji;Segoe UI Emoji;Segoe UI Symbol;Noto Color Emoji" w:hAnsi="apple-system;BlinkMacSystemFont;Segoe UI;Roboto;Helvetica Neue;Arial;Noto Sans;sans-serif;Apple Color Emoji;Segoe UI Emoji;Segoe UI Symbol;Noto Color Emoji"/>
+          <w:b/>
+          <w:bCs/>
+          <w:i w:val="false"/>
+          <w:caps w:val="false"/>
+          <w:smallCaps w:val="false"/>
+          <w:color w:val="373A3C"/>
+          <w:spacing w:val="0"/>
+          <w:sz w:val="24"/>
+          <w:szCs w:val="32"/>
+        </w:rPr>
+      </w:r>
+    </w:p>
+    <w:p>
+      <w:pPr>
+        <w:pStyle w:val="Cuerpodetexto"/>
+        <w:bidi w:val="0"/>
+        <w:spacing w:before="0" w:after="140"/>
+        <w:jc w:val="both"/>
+        <w:rPr>
+          <w:rFonts w:ascii="apple-system;BlinkMacSystemFont;Segoe UI;Roboto;Helvetica Neue;Arial;Noto Sans;sans-serif;Apple Color Emoji;Segoe UI Emoji;Segoe UI Symbol;Noto Color Emoji" w:hAnsi="apple-system;BlinkMacSystemFont;Segoe UI;Roboto;Helvetica Neue;Arial;Noto Sans;sans-serif;Apple Color Emoji;Segoe UI Emoji;Segoe UI Symbol;Noto Color Emoji"/>
+          <w:b/>
+          <w:b/>
+          <w:bCs/>
+          <w:i w:val="false"/>
+          <w:i w:val="false"/>
+          <w:caps w:val="false"/>
+          <w:smallCaps w:val="false"/>
+          <w:color w:val="373A3C"/>
+          <w:spacing w:val="0"/>
+          <w:sz w:val="24"/>
+          <w:szCs w:val="32"/>
+        </w:rPr>
+      </w:pPr>
+      <w:r>
+        <w:rPr>
+          <w:rFonts w:ascii="apple-system;BlinkMacSystemFont;Segoe UI;Roboto;Helvetica Neue;Arial;Noto Sans;sans-serif;Apple Color Emoji;Segoe UI Emoji;Segoe UI Symbol;Noto Color Emoji" w:hAnsi="apple-system;BlinkMacSystemFont;Segoe UI;Roboto;Helvetica Neue;Arial;Noto Sans;sans-serif;Apple Color Emoji;Segoe UI Emoji;Segoe UI Symbol;Noto Color Emoji"/>
+          <w:b/>
+          <w:bCs/>
+          <w:i w:val="false"/>
+          <w:caps w:val="false"/>
+          <w:smallCaps w:val="false"/>
+          <w:color w:val="373A3C"/>
+          <w:spacing w:val="0"/>
+          <w:sz w:val="24"/>
+          <w:szCs w:val="32"/>
+        </w:rPr>
+      </w:r>
+    </w:p>
+    <w:p>
+      <w:pPr>
+        <w:pStyle w:val="Cuerpodetexto"/>
+        <w:bidi w:val="0"/>
+        <w:spacing w:before="0" w:after="140"/>
+        <w:jc w:val="both"/>
+        <w:rPr>
+          <w:rFonts w:ascii="apple-system;BlinkMacSystemFont;Segoe UI;Roboto;Helvetica Neue;Arial;Noto Sans;sans-serif;Apple Color Emoji;Segoe UI Emoji;Segoe UI Symbol;Noto Color Emoji" w:hAnsi="apple-system;BlinkMacSystemFont;Segoe UI;Roboto;Helvetica Neue;Arial;Noto Sans;sans-serif;Apple Color Emoji;Segoe UI Emoji;Segoe UI Symbol;Noto Color Emoji"/>
+          <w:b/>
+          <w:b/>
+          <w:bCs/>
+          <w:i w:val="false"/>
+          <w:i w:val="false"/>
+          <w:caps w:val="false"/>
+          <w:smallCaps w:val="false"/>
+          <w:color w:val="373A3C"/>
+          <w:spacing w:val="0"/>
+          <w:sz w:val="24"/>
+          <w:szCs w:val="32"/>
+        </w:rPr>
+      </w:pPr>
+      <w:r>
+        <w:rPr>
+          <w:rFonts w:ascii="apple-system;BlinkMacSystemFont;Segoe UI;Roboto;Helvetica Neue;Arial;Noto Sans;sans-serif;Apple Color Emoji;Segoe UI Emoji;Segoe UI Symbol;Noto Color Emoji" w:hAnsi="apple-system;BlinkMacSystemFont;Segoe UI;Roboto;Helvetica Neue;Arial;Noto Sans;sans-serif;Apple Color Emoji;Segoe UI Emoji;Segoe UI Symbol;Noto Color Emoji"/>
+          <w:b/>
+          <w:bCs/>
+          <w:i w:val="false"/>
+          <w:caps w:val="false"/>
+          <w:smallCaps w:val="false"/>
+          <w:color w:val="373A3C"/>
+          <w:spacing w:val="0"/>
+          <w:sz w:val="24"/>
+          <w:szCs w:val="32"/>
+        </w:rPr>
+      </w:r>
+    </w:p>
+    <w:p>
+      <w:pPr>
+        <w:pStyle w:val="Cuerpodetexto"/>
+        <w:bidi w:val="0"/>
+        <w:spacing w:before="0" w:after="140"/>
+        <w:jc w:val="both"/>
+        <w:rPr>
+          <w:rFonts w:ascii="apple-system;BlinkMacSystemFont;Segoe UI;Roboto;Helvetica Neue;Arial;Noto Sans;sans-serif;Apple Color Emoji;Segoe UI Emoji;Segoe UI Symbol;Noto Color Emoji" w:hAnsi="apple-system;BlinkMacSystemFont;Segoe UI;Roboto;Helvetica Neue;Arial;Noto Sans;sans-serif;Apple Color Emoji;Segoe UI Emoji;Segoe UI Symbol;Noto Color Emoji"/>
+          <w:b/>
+          <w:b/>
+          <w:bCs/>
+          <w:i w:val="false"/>
+          <w:i w:val="false"/>
+          <w:caps w:val="false"/>
+          <w:smallCaps w:val="false"/>
+          <w:color w:val="373A3C"/>
+          <w:spacing w:val="0"/>
+          <w:sz w:val="24"/>
+          <w:szCs w:val="32"/>
+        </w:rPr>
+      </w:pPr>
+      <w:r>
+        <w:rPr>
+          <w:rFonts w:ascii="apple-system;BlinkMacSystemFont;Segoe UI;Roboto;Helvetica Neue;Arial;Noto Sans;sans-serif;Apple Color Emoji;Segoe UI Emoji;Segoe UI Symbol;Noto Color Emoji" w:hAnsi="apple-system;BlinkMacSystemFont;Segoe UI;Roboto;Helvetica Neue;Arial;Noto Sans;sans-serif;Apple Color Emoji;Segoe UI Emoji;Segoe UI Symbol;Noto Color Emoji"/>
+          <w:b/>
+          <w:bCs/>
+          <w:i w:val="false"/>
+          <w:caps w:val="false"/>
+          <w:smallCaps w:val="false"/>
+          <w:color w:val="373A3C"/>
+          <w:spacing w:val="0"/>
+          <w:sz w:val="24"/>
+          <w:szCs w:val="32"/>
+        </w:rPr>
+      </w:r>
+    </w:p>
+    <w:p>
+      <w:pPr>
+        <w:pStyle w:val="Cuerpodetexto"/>
+        <w:bidi w:val="0"/>
+        <w:spacing w:before="0" w:after="140"/>
+        <w:jc w:val="both"/>
+        <w:rPr>
+          <w:rFonts w:ascii="apple-system;BlinkMacSystemFont;Segoe UI;Roboto;Helvetica Neue;Arial;Noto Sans;sans-serif;Apple Color Emoji;Segoe UI Emoji;Segoe UI Symbol;Noto Color Emoji" w:hAnsi="apple-system;BlinkMacSystemFont;Segoe UI;Roboto;Helvetica Neue;Arial;Noto Sans;sans-serif;Apple Color Emoji;Segoe UI Emoji;Segoe UI Symbol;Noto Color Emoji"/>
+          <w:b/>
+          <w:b/>
+          <w:bCs/>
+          <w:i w:val="false"/>
+          <w:i w:val="false"/>
+          <w:caps w:val="false"/>
+          <w:smallCaps w:val="false"/>
+          <w:color w:val="373A3C"/>
+          <w:spacing w:val="0"/>
+          <w:sz w:val="24"/>
+          <w:szCs w:val="32"/>
+        </w:rPr>
+      </w:pPr>
+      <w:r>
+        <w:rPr>
+          <w:rFonts w:ascii="apple-system;BlinkMacSystemFont;Segoe UI;Roboto;Helvetica Neue;Arial;Noto Sans;sans-serif;Apple Color Emoji;Segoe UI Emoji;Segoe UI Symbol;Noto Color Emoji" w:hAnsi="apple-system;BlinkMacSystemFont;Segoe UI;Roboto;Helvetica Neue;Arial;Noto Sans;sans-serif;Apple Color Emoji;Segoe UI Emoji;Segoe UI Symbol;Noto Color Emoji"/>
+          <w:b/>
+          <w:bCs/>
+          <w:i w:val="false"/>
+          <w:caps w:val="false"/>
+          <w:smallCaps w:val="false"/>
+          <w:color w:val="373A3C"/>
+          <w:spacing w:val="0"/>
+          <w:sz w:val="24"/>
+          <w:szCs w:val="32"/>
+        </w:rPr>
+      </w:r>
+    </w:p>
+    <w:p>
+      <w:pPr>
+        <w:pStyle w:val="Cuerpodetexto"/>
+        <w:bidi w:val="0"/>
+        <w:spacing w:before="0" w:after="140"/>
+        <w:jc w:val="both"/>
+        <w:rPr>
+          <w:rFonts w:ascii="apple-system;BlinkMacSystemFont;Segoe UI;Roboto;Helvetica Neue;Arial;Noto Sans;sans-serif;Apple Color Emoji;Segoe UI Emoji;Segoe UI Symbol;Noto Color Emoji" w:hAnsi="apple-system;BlinkMacSystemFont;Segoe UI;Roboto;Helvetica Neue;Arial;Noto Sans;sans-serif;Apple Color Emoji;Segoe UI Emoji;Segoe UI Symbol;Noto Color Emoji"/>
+          <w:b/>
+          <w:b/>
+          <w:bCs/>
+          <w:i w:val="false"/>
+          <w:i w:val="false"/>
+          <w:caps w:val="false"/>
+          <w:smallCaps w:val="false"/>
+          <w:color w:val="373A3C"/>
+          <w:spacing w:val="0"/>
+          <w:sz w:val="24"/>
+          <w:szCs w:val="32"/>
+        </w:rPr>
+      </w:pPr>
+      <w:r>
+        <w:rPr>
+          <w:rFonts w:ascii="apple-system;BlinkMacSystemFont;Segoe UI;Roboto;Helvetica Neue;Arial;Noto Sans;sans-serif;Apple Color Emoji;Segoe UI Emoji;Segoe UI Symbol;Noto Color Emoji" w:hAnsi="apple-system;BlinkMacSystemFont;Segoe UI;Roboto;Helvetica Neue;Arial;Noto Sans;sans-serif;Apple Color Emoji;Segoe UI Emoji;Segoe UI Symbol;Noto Color Emoji"/>
+          <w:b/>
+          <w:bCs/>
+          <w:i w:val="false"/>
+          <w:caps w:val="false"/>
+          <w:smallCaps w:val="false"/>
+          <w:color w:val="373A3C"/>
+          <w:spacing w:val="0"/>
+          <w:sz w:val="24"/>
+          <w:szCs w:val="32"/>
+        </w:rPr>
+      </w:r>
+    </w:p>
+    <w:p>
+      <w:pPr>
+        <w:pStyle w:val="Cuerpodetexto"/>
+        <w:bidi w:val="0"/>
+        <w:spacing w:before="0" w:after="140"/>
+        <w:jc w:val="both"/>
+        <w:rPr>
+          <w:rFonts w:ascii="apple-system;BlinkMacSystemFont;Segoe UI;Roboto;Helvetica Neue;Arial;Noto Sans;sans-serif;Apple Color Emoji;Segoe UI Emoji;Segoe UI Symbol;Noto Color Emoji" w:hAnsi="apple-system;BlinkMacSystemFont;Segoe UI;Roboto;Helvetica Neue;Arial;Noto Sans;sans-serif;Apple Color Emoji;Segoe UI Emoji;Segoe UI Symbol;Noto Color Emoji"/>
+          <w:b/>
+          <w:b/>
+          <w:bCs/>
+          <w:i w:val="false"/>
+          <w:i w:val="false"/>
+          <w:caps w:val="false"/>
+          <w:smallCaps w:val="false"/>
+          <w:color w:val="373A3C"/>
+          <w:spacing w:val="0"/>
+          <w:sz w:val="24"/>
+          <w:szCs w:val="32"/>
+        </w:rPr>
+      </w:pPr>
+      <w:r>
+        <w:rPr>
+          <w:rFonts w:ascii="apple-system;BlinkMacSystemFont;Segoe UI;Roboto;Helvetica Neue;Arial;Noto Sans;sans-serif;Apple Color Emoji;Segoe UI Emoji;Segoe UI Symbol;Noto Color Emoji" w:hAnsi="apple-system;BlinkMacSystemFont;Segoe UI;Roboto;Helvetica Neue;Arial;Noto Sans;sans-serif;Apple Color Emoji;Segoe UI Emoji;Segoe UI Symbol;Noto Color Emoji"/>
+          <w:b/>
+          <w:bCs/>
+          <w:i w:val="false"/>
+          <w:caps w:val="false"/>
+          <w:smallCaps w:val="false"/>
+          <w:color w:val="373A3C"/>
+          <w:spacing w:val="0"/>
+          <w:sz w:val="24"/>
+          <w:szCs w:val="32"/>
+        </w:rPr>
+      </w:r>
+    </w:p>
+    <w:p>
+      <w:pPr>
+        <w:pStyle w:val="Cuerpodetexto"/>
+        <w:bidi w:val="0"/>
+        <w:spacing w:before="0" w:after="140"/>
+        <w:jc w:val="both"/>
+        <w:rPr>
+          <w:rFonts w:ascii="apple-system;BlinkMacSystemFont;Segoe UI;Roboto;Helvetica Neue;Arial;Noto Sans;sans-serif;Apple Color Emoji;Segoe UI Emoji;Segoe UI Symbol;Noto Color Emoji" w:hAnsi="apple-system;BlinkMacSystemFont;Segoe UI;Roboto;Helvetica Neue;Arial;Noto Sans;sans-serif;Apple Color Emoji;Segoe UI Emoji;Segoe UI Symbol;Noto Color Emoji"/>
+          <w:b/>
+          <w:b/>
+          <w:bCs/>
+          <w:i w:val="false"/>
+          <w:i w:val="false"/>
+          <w:caps w:val="false"/>
+          <w:smallCaps w:val="false"/>
+          <w:color w:val="373A3C"/>
+          <w:spacing w:val="0"/>
+          <w:sz w:val="24"/>
+          <w:szCs w:val="32"/>
+        </w:rPr>
+      </w:pPr>
+      <w:r>
+        <w:rPr>
+          <w:rFonts w:ascii="apple-system;BlinkMacSystemFont;Segoe UI;Roboto;Helvetica Neue;Arial;Noto Sans;sans-serif;Apple Color Emoji;Segoe UI Emoji;Segoe UI Symbol;Noto Color Emoji" w:hAnsi="apple-system;BlinkMacSystemFont;Segoe UI;Roboto;Helvetica Neue;Arial;Noto Sans;sans-serif;Apple Color Emoji;Segoe UI Emoji;Segoe UI Symbol;Noto Color Emoji"/>
+          <w:b/>
+          <w:bCs/>
+          <w:i w:val="false"/>
+          <w:caps w:val="false"/>
+          <w:smallCaps w:val="false"/>
+          <w:color w:val="373A3C"/>
+          <w:spacing w:val="0"/>
+          <w:sz w:val="24"/>
+          <w:szCs w:val="32"/>
+        </w:rPr>
+      </w:r>
+    </w:p>
+    <w:p>
+      <w:pPr>
+        <w:pStyle w:val="Cuerpodetexto"/>
+        <w:bidi w:val="0"/>
+        <w:spacing w:before="0" w:after="140"/>
+        <w:jc w:val="both"/>
+        <w:rPr>
+          <w:rFonts w:ascii="apple-system;BlinkMacSystemFont;Segoe UI;Roboto;Helvetica Neue;Arial;Noto Sans;sans-serif;Apple Color Emoji;Segoe UI Emoji;Segoe UI Symbol;Noto Color Emoji" w:hAnsi="apple-system;BlinkMacSystemFont;Segoe UI;Roboto;Helvetica Neue;Arial;Noto Sans;sans-serif;Apple Color Emoji;Segoe UI Emoji;Segoe UI Symbol;Noto Color Emoji"/>
+          <w:b/>
+          <w:b/>
+          <w:bCs/>
+          <w:i w:val="false"/>
+          <w:i w:val="false"/>
+          <w:caps w:val="false"/>
+          <w:smallCaps w:val="false"/>
+          <w:color w:val="373A3C"/>
+          <w:spacing w:val="0"/>
+          <w:sz w:val="24"/>
+          <w:szCs w:val="32"/>
+        </w:rPr>
+      </w:pPr>
+      <w:r>
+        <w:rPr>
+          <w:rFonts w:ascii="apple-system;BlinkMacSystemFont;Segoe UI;Roboto;Helvetica Neue;Arial;Noto Sans;sans-serif;Apple Color Emoji;Segoe UI Emoji;Segoe UI Symbol;Noto Color Emoji" w:hAnsi="apple-system;BlinkMacSystemFont;Segoe UI;Roboto;Helvetica Neue;Arial;Noto Sans;sans-serif;Apple Color Emoji;Segoe UI Emoji;Segoe UI Symbol;Noto Color Emoji"/>
+          <w:b/>
+          <w:bCs/>
+          <w:i w:val="false"/>
+          <w:caps w:val="false"/>
+          <w:smallCaps w:val="false"/>
+          <w:color w:val="373A3C"/>
+          <w:spacing w:val="0"/>
+          <w:sz w:val="24"/>
+          <w:szCs w:val="32"/>
+        </w:rPr>
+      </w:r>
+    </w:p>
+    <w:p>
+      <w:pPr>
+        <w:pStyle w:val="Cuerpodetexto"/>
+        <w:bidi w:val="0"/>
+        <w:spacing w:before="0" w:after="140"/>
+        <w:jc w:val="both"/>
+        <w:rPr>
+          <w:rFonts w:ascii="apple-system;BlinkMacSystemFont;Segoe UI;Roboto;Helvetica Neue;Arial;Noto Sans;sans-serif;Apple Color Emoji;Segoe UI Emoji;Segoe UI Symbol;Noto Color Emoji" w:hAnsi="apple-system;BlinkMacSystemFont;Segoe UI;Roboto;Helvetica Neue;Arial;Noto Sans;sans-serif;Apple Color Emoji;Segoe UI Emoji;Segoe UI Symbol;Noto Color Emoji"/>
+          <w:b/>
+          <w:b/>
+          <w:bCs/>
+          <w:i w:val="false"/>
+          <w:i w:val="false"/>
+          <w:caps w:val="false"/>
+          <w:smallCaps w:val="false"/>
+          <w:color w:val="373A3C"/>
+          <w:spacing w:val="0"/>
+          <w:sz w:val="24"/>
+          <w:szCs w:val="32"/>
+        </w:rPr>
+      </w:pPr>
+      <w:r>
+        <w:rPr>
+          <w:rFonts w:ascii="apple-system;BlinkMacSystemFont;Segoe UI;Roboto;Helvetica Neue;Arial;Noto Sans;sans-serif;Apple Color Emoji;Segoe UI Emoji;Segoe UI Symbol;Noto Color Emoji" w:hAnsi="apple-system;BlinkMacSystemFont;Segoe UI;Roboto;Helvetica Neue;Arial;Noto Sans;sans-serif;Apple Color Emoji;Segoe UI Emoji;Segoe UI Symbol;Noto Color Emoji"/>
+          <w:b/>
+          <w:bCs/>
+          <w:i w:val="false"/>
+          <w:caps w:val="false"/>
+          <w:smallCaps w:val="false"/>
+          <w:color w:val="373A3C"/>
+          <w:spacing w:val="0"/>
+          <w:sz w:val="24"/>
+          <w:szCs w:val="32"/>
+        </w:rPr>
+      </w:r>
+    </w:p>
+    <w:p>
+      <w:pPr>
+        <w:pStyle w:val="Cuerpodetexto"/>
+        <w:bidi w:val="0"/>
+        <w:spacing w:before="0" w:after="140"/>
+        <w:jc w:val="both"/>
+        <w:rPr>
+          <w:rFonts w:ascii="apple-system;BlinkMacSystemFont;Segoe UI;Roboto;Helvetica Neue;Arial;Noto Sans;sans-serif;Apple Color Emoji;Segoe UI Emoji;Segoe UI Symbol;Noto Color Emoji" w:hAnsi="apple-system;BlinkMacSystemFont;Segoe UI;Roboto;Helvetica Neue;Arial;Noto Sans;sans-serif;Apple Color Emoji;Segoe UI Emoji;Segoe UI Symbol;Noto Color Emoji"/>
+          <w:b/>
+          <w:b/>
+          <w:bCs/>
+          <w:i w:val="false"/>
+          <w:i w:val="false"/>
+          <w:caps w:val="false"/>
+          <w:smallCaps w:val="false"/>
+          <w:spacing w:val="0"/>
+          <w:sz w:val="24"/>
+          <w:szCs w:val="32"/>
+        </w:rPr>
+      </w:pPr>
+      <w:r>
+        <w:rPr>
+          <w:rFonts w:ascii="apple-system;BlinkMacSystemFont;Segoe UI;Roboto;Helvetica Neue;Arial;Noto Sans;sans-serif;Apple Color Emoji;Segoe UI Emoji;Segoe UI Symbol;Noto Color Emoji" w:hAnsi="apple-system;BlinkMacSystemFont;Segoe UI;Roboto;Helvetica Neue;Arial;Noto Sans;sans-serif;Apple Color Emoji;Segoe UI Emoji;Segoe UI Symbol;Noto Color Emoji"/>
+          <w:b/>
+          <w:bCs/>
+          <w:i w:val="false"/>
+          <w:caps w:val="false"/>
+          <w:smallCaps w:val="false"/>
+          <w:spacing w:val="0"/>
+          <w:sz w:val="24"/>
+          <w:szCs w:val="32"/>
+        </w:rPr>
+      </w:r>
+    </w:p>
+    <w:p>
+      <w:pPr>
+        <w:pStyle w:val="Cuerpodetexto"/>
+        <w:bidi w:val="0"/>
+        <w:spacing w:before="0" w:after="140"/>
+        <w:jc w:val="both"/>
+        <w:rPr>
+          <w:rFonts w:ascii="apple-system;BlinkMacSystemFont;Segoe UI;Roboto;Helvetica Neue;Arial;Noto Sans;sans-serif;Apple Color Emoji;Segoe UI Emoji;Segoe UI Symbol;Noto Color Emoji" w:hAnsi="apple-system;BlinkMacSystemFont;Segoe UI;Roboto;Helvetica Neue;Arial;Noto Sans;sans-serif;Apple Color Emoji;Segoe UI Emoji;Segoe UI Symbol;Noto Color Emoji"/>
+          <w:b/>
+          <w:b/>
+          <w:bCs/>
+          <w:i w:val="false"/>
+          <w:i w:val="false"/>
+          <w:caps w:val="false"/>
+          <w:smallCaps w:val="false"/>
+          <w:spacing w:val="0"/>
+          <w:sz w:val="24"/>
+          <w:szCs w:val="32"/>
+        </w:rPr>
+      </w:pPr>
+      <w:r>
+        <w:rPr>
+          <w:rFonts w:ascii="apple-system;BlinkMacSystemFont;Segoe UI;Roboto;Helvetica Neue;Arial;Noto Sans;sans-serif;Apple Color Emoji;Segoe UI Emoji;Segoe UI Symbol;Noto Color Emoji" w:hAnsi="apple-system;BlinkMacSystemFont;Segoe UI;Roboto;Helvetica Neue;Arial;Noto Sans;sans-serif;Apple Color Emoji;Segoe UI Emoji;Segoe UI Symbol;Noto Color Emoji"/>
+          <w:b/>
+          <w:bCs/>
+          <w:i w:val="false"/>
+          <w:caps w:val="false"/>
+          <w:smallCaps w:val="false"/>
+          <w:spacing w:val="0"/>
+          <w:sz w:val="24"/>
+          <w:szCs w:val="32"/>
+        </w:rPr>
+      </w:r>
+    </w:p>
+    <w:p>
+      <w:pPr>
+        <w:pStyle w:val="Cuerpodetexto"/>
+        <w:bidi w:val="0"/>
+        <w:spacing w:before="0" w:after="140"/>
+        <w:jc w:val="both"/>
+        <w:rPr>
+          <w:rFonts w:ascii="apple-system;BlinkMacSystemFont;Segoe UI;Roboto;Helvetica Neue;Arial;Noto Sans;sans-serif;Apple Color Emoji;Segoe UI Emoji;Segoe UI Symbol;Noto Color Emoji" w:hAnsi="apple-system;BlinkMacSystemFont;Segoe UI;Roboto;Helvetica Neue;Arial;Noto Sans;sans-serif;Apple Color Emoji;Segoe UI Emoji;Segoe UI Symbol;Noto Color Emoji"/>
+          <w:b/>
+          <w:b/>
+          <w:bCs/>
+          <w:i w:val="false"/>
+          <w:i w:val="false"/>
+          <w:caps w:val="false"/>
+          <w:smallCaps w:val="false"/>
+          <w:spacing w:val="0"/>
+          <w:sz w:val="24"/>
+          <w:szCs w:val="32"/>
+        </w:rPr>
+      </w:pPr>
+      <w:r>
+        <w:rPr>
+          <w:rFonts w:ascii="apple-system;BlinkMacSystemFont;Segoe UI;Roboto;Helvetica Neue;Arial;Noto Sans;sans-serif;Apple Color Emoji;Segoe UI Emoji;Segoe UI Symbol;Noto Color Emoji" w:hAnsi="apple-system;BlinkMacSystemFont;Segoe UI;Roboto;Helvetica Neue;Arial;Noto Sans;sans-serif;Apple Color Emoji;Segoe UI Emoji;Segoe UI Symbol;Noto Color Emoji"/>
+          <w:b/>
+          <w:bCs/>
+          <w:i w:val="false"/>
+          <w:caps w:val="false"/>
+          <w:smallCaps w:val="false"/>
+          <w:spacing w:val="0"/>
+          <w:sz w:val="24"/>
+          <w:szCs w:val="32"/>
+        </w:rPr>
         <w:drawing>
-          <wp:anchor behindDoc="0" distT="0" distB="0" distL="0" distR="0" simplePos="0" locked="0" layoutInCell="1" allowOverlap="1" relativeHeight="48">
+          <wp:anchor behindDoc="0" distT="0" distB="0" distL="0" distR="0" simplePos="0" locked="0" layoutInCell="1" allowOverlap="1" relativeHeight="46">
             <wp:simplePos x="0" y="0"/>
             <wp:positionH relativeFrom="column">
               <wp:posOffset>2077085</wp:posOffset>
@@ -10716,7 +10544,7 @@
             <wp:extent cx="2065655" cy="4362450"/>
             <wp:effectExtent l="0" t="0" r="0" b="0"/>
             <wp:wrapSquare wrapText="largest"/>
-            <wp:docPr id="53" name="Imagen50" descr=""/>
+            <wp:docPr id="52" name="Imagen50" descr=""/>
             <wp:cNvGraphicFramePr>
               <a:graphicFrameLocks xmlns:a="http://schemas.openxmlformats.org/drawingml/2006/main" noChangeAspect="1"/>
             </wp:cNvGraphicFramePr>
@@ -10724,13 +10552,13 @@
               <a:graphicData uri="http://schemas.openxmlformats.org/drawingml/2006/picture">
                 <pic:pic xmlns:pic="http://schemas.openxmlformats.org/drawingml/2006/picture">
                   <pic:nvPicPr>
-                    <pic:cNvPr id="53" name="Imagen50" descr=""/>
+                    <pic:cNvPr id="52" name="Imagen50" descr=""/>
                     <pic:cNvPicPr>
                       <a:picLocks noChangeAspect="1" noChangeArrowheads="1"/>
                     </pic:cNvPicPr>
                   </pic:nvPicPr>
                   <pic:blipFill>
-                    <a:blip r:embed="rId64"/>
+                    <a:blip r:embed="rId63"/>
                     <a:stretch>
                       <a:fillRect/>
                     </a:stretch>
@@ -10750,7 +10578,7 @@
           </wp:anchor>
         </w:drawing>
         <w:drawing>
-          <wp:anchor behindDoc="0" distT="0" distB="0" distL="0" distR="0" simplePos="0" locked="0" layoutInCell="1" allowOverlap="1" relativeHeight="49">
+          <wp:anchor behindDoc="0" distT="0" distB="0" distL="0" distR="0" simplePos="0" locked="0" layoutInCell="1" allowOverlap="1" relativeHeight="47">
             <wp:simplePos x="0" y="0"/>
             <wp:positionH relativeFrom="column">
               <wp:posOffset>19050</wp:posOffset>
@@ -10761,7 +10589,7 @@
             <wp:extent cx="2068195" cy="4368800"/>
             <wp:effectExtent l="0" t="0" r="0" b="0"/>
             <wp:wrapSquare wrapText="largest"/>
-            <wp:docPr id="54" name="Imagen45" descr=""/>
+            <wp:docPr id="53" name="Imagen45" descr=""/>
             <wp:cNvGraphicFramePr>
               <a:graphicFrameLocks xmlns:a="http://schemas.openxmlformats.org/drawingml/2006/main" noChangeAspect="1"/>
             </wp:cNvGraphicFramePr>
@@ -10769,13 +10597,13 @@
               <a:graphicData uri="http://schemas.openxmlformats.org/drawingml/2006/picture">
                 <pic:pic xmlns:pic="http://schemas.openxmlformats.org/drawingml/2006/picture">
                   <pic:nvPicPr>
-                    <pic:cNvPr id="54" name="Imagen45" descr=""/>
+                    <pic:cNvPr id="53" name="Imagen45" descr=""/>
                     <pic:cNvPicPr>
                       <a:picLocks noChangeAspect="1" noChangeArrowheads="1"/>
                     </pic:cNvPicPr>
                   </pic:nvPicPr>
                   <pic:blipFill>
-                    <a:blip r:embed="rId65"/>
+                    <a:blip r:embed="rId64"/>
                     <a:stretch>
                       <a:fillRect/>
                     </a:stretch>
@@ -10794,448 +10622,6 @@
             </a:graphic>
           </wp:anchor>
         </w:drawing>
-      </w:r>
-    </w:p>
-    <w:p>
-      <w:pPr>
-        <w:pStyle w:val="Cuerpodetexto"/>
-        <w:bidi w:val="0"/>
-        <w:spacing w:before="0" w:after="140"/>
-        <w:jc w:val="both"/>
-        <w:rPr>
-          <w:rFonts w:ascii="apple-system;BlinkMacSystemFont;Segoe UI;Roboto;Helvetica Neue;Arial;Noto Sans;sans-serif;Apple Color Emoji;Segoe UI Emoji;Segoe UI Symbol;Noto Color Emoji" w:hAnsi="apple-system;BlinkMacSystemFont;Segoe UI;Roboto;Helvetica Neue;Arial;Noto Sans;sans-serif;Apple Color Emoji;Segoe UI Emoji;Segoe UI Symbol;Noto Color Emoji"/>
-          <w:b/>
-          <w:b/>
-          <w:bCs/>
-          <w:i w:val="false"/>
-          <w:i w:val="false"/>
-          <w:caps w:val="false"/>
-          <w:smallCaps w:val="false"/>
-          <w:spacing w:val="0"/>
-          <w:sz w:val="24"/>
-          <w:szCs w:val="32"/>
-        </w:rPr>
-      </w:pPr>
-      <w:r>
-        <w:rPr>
-          <w:rFonts w:ascii="apple-system;BlinkMacSystemFont;Segoe UI;Roboto;Helvetica Neue;Arial;Noto Sans;sans-serif;Apple Color Emoji;Segoe UI Emoji;Segoe UI Symbol;Noto Color Emoji" w:hAnsi="apple-system;BlinkMacSystemFont;Segoe UI;Roboto;Helvetica Neue;Arial;Noto Sans;sans-serif;Apple Color Emoji;Segoe UI Emoji;Segoe UI Symbol;Noto Color Emoji"/>
-          <w:b/>
-          <w:bCs/>
-          <w:i w:val="false"/>
-          <w:caps w:val="false"/>
-          <w:smallCaps w:val="false"/>
-          <w:spacing w:val="0"/>
-          <w:sz w:val="24"/>
-          <w:szCs w:val="32"/>
-        </w:rPr>
-      </w:r>
-    </w:p>
-    <w:p>
-      <w:pPr>
-        <w:pStyle w:val="Cuerpodetexto"/>
-        <w:bidi w:val="0"/>
-        <w:spacing w:before="0" w:after="140"/>
-        <w:jc w:val="both"/>
-        <w:rPr>
-          <w:rFonts w:ascii="apple-system;BlinkMacSystemFont;Segoe UI;Roboto;Helvetica Neue;Arial;Noto Sans;sans-serif;Apple Color Emoji;Segoe UI Emoji;Segoe UI Symbol;Noto Color Emoji" w:hAnsi="apple-system;BlinkMacSystemFont;Segoe UI;Roboto;Helvetica Neue;Arial;Noto Sans;sans-serif;Apple Color Emoji;Segoe UI Emoji;Segoe UI Symbol;Noto Color Emoji"/>
-          <w:b/>
-          <w:b/>
-          <w:bCs/>
-          <w:i w:val="false"/>
-          <w:i w:val="false"/>
-          <w:caps w:val="false"/>
-          <w:smallCaps w:val="false"/>
-          <w:spacing w:val="0"/>
-          <w:sz w:val="24"/>
-          <w:szCs w:val="32"/>
-        </w:rPr>
-      </w:pPr>
-      <w:r>
-        <w:rPr>
-          <w:rFonts w:ascii="apple-system;BlinkMacSystemFont;Segoe UI;Roboto;Helvetica Neue;Arial;Noto Sans;sans-serif;Apple Color Emoji;Segoe UI Emoji;Segoe UI Symbol;Noto Color Emoji" w:hAnsi="apple-system;BlinkMacSystemFont;Segoe UI;Roboto;Helvetica Neue;Arial;Noto Sans;sans-serif;Apple Color Emoji;Segoe UI Emoji;Segoe UI Symbol;Noto Color Emoji"/>
-          <w:b/>
-          <w:bCs/>
-          <w:i w:val="false"/>
-          <w:caps w:val="false"/>
-          <w:smallCaps w:val="false"/>
-          <w:spacing w:val="0"/>
-          <w:sz w:val="24"/>
-          <w:szCs w:val="32"/>
-        </w:rPr>
-      </w:r>
-    </w:p>
-    <w:p>
-      <w:pPr>
-        <w:pStyle w:val="Cuerpodetexto"/>
-        <w:bidi w:val="0"/>
-        <w:spacing w:before="0" w:after="140"/>
-        <w:jc w:val="both"/>
-        <w:rPr>
-          <w:rFonts w:ascii="apple-system;BlinkMacSystemFont;Segoe UI;Roboto;Helvetica Neue;Arial;Noto Sans;sans-serif;Apple Color Emoji;Segoe UI Emoji;Segoe UI Symbol;Noto Color Emoji" w:hAnsi="apple-system;BlinkMacSystemFont;Segoe UI;Roboto;Helvetica Neue;Arial;Noto Sans;sans-serif;Apple Color Emoji;Segoe UI Emoji;Segoe UI Symbol;Noto Color Emoji"/>
-          <w:b/>
-          <w:b/>
-          <w:bCs/>
-          <w:i w:val="false"/>
-          <w:i w:val="false"/>
-          <w:caps w:val="false"/>
-          <w:smallCaps w:val="false"/>
-          <w:spacing w:val="0"/>
-          <w:sz w:val="24"/>
-          <w:szCs w:val="32"/>
-        </w:rPr>
-      </w:pPr>
-      <w:r>
-        <w:rPr>
-          <w:rFonts w:ascii="apple-system;BlinkMacSystemFont;Segoe UI;Roboto;Helvetica Neue;Arial;Noto Sans;sans-serif;Apple Color Emoji;Segoe UI Emoji;Segoe UI Symbol;Noto Color Emoji" w:hAnsi="apple-system;BlinkMacSystemFont;Segoe UI;Roboto;Helvetica Neue;Arial;Noto Sans;sans-serif;Apple Color Emoji;Segoe UI Emoji;Segoe UI Symbol;Noto Color Emoji"/>
-          <w:b/>
-          <w:bCs/>
-          <w:i w:val="false"/>
-          <w:caps w:val="false"/>
-          <w:smallCaps w:val="false"/>
-          <w:spacing w:val="0"/>
-          <w:sz w:val="24"/>
-          <w:szCs w:val="32"/>
-        </w:rPr>
-      </w:r>
-    </w:p>
-    <w:p>
-      <w:pPr>
-        <w:pStyle w:val="Cuerpodetexto"/>
-        <w:bidi w:val="0"/>
-        <w:spacing w:before="0" w:after="140"/>
-        <w:jc w:val="both"/>
-        <w:rPr>
-          <w:rFonts w:ascii="apple-system;BlinkMacSystemFont;Segoe UI;Roboto;Helvetica Neue;Arial;Noto Sans;sans-serif;Apple Color Emoji;Segoe UI Emoji;Segoe UI Symbol;Noto Color Emoji" w:hAnsi="apple-system;BlinkMacSystemFont;Segoe UI;Roboto;Helvetica Neue;Arial;Noto Sans;sans-serif;Apple Color Emoji;Segoe UI Emoji;Segoe UI Symbol;Noto Color Emoji"/>
-          <w:b/>
-          <w:b/>
-          <w:bCs/>
-          <w:i w:val="false"/>
-          <w:i w:val="false"/>
-          <w:caps w:val="false"/>
-          <w:smallCaps w:val="false"/>
-          <w:spacing w:val="0"/>
-          <w:sz w:val="24"/>
-          <w:szCs w:val="32"/>
-        </w:rPr>
-      </w:pPr>
-      <w:r>
-        <w:rPr>
-          <w:rFonts w:ascii="apple-system;BlinkMacSystemFont;Segoe UI;Roboto;Helvetica Neue;Arial;Noto Sans;sans-serif;Apple Color Emoji;Segoe UI Emoji;Segoe UI Symbol;Noto Color Emoji" w:hAnsi="apple-system;BlinkMacSystemFont;Segoe UI;Roboto;Helvetica Neue;Arial;Noto Sans;sans-serif;Apple Color Emoji;Segoe UI Emoji;Segoe UI Symbol;Noto Color Emoji"/>
-          <w:b/>
-          <w:bCs/>
-          <w:i w:val="false"/>
-          <w:caps w:val="false"/>
-          <w:smallCaps w:val="false"/>
-          <w:spacing w:val="0"/>
-          <w:sz w:val="24"/>
-          <w:szCs w:val="32"/>
-        </w:rPr>
-      </w:r>
-    </w:p>
-    <w:p>
-      <w:pPr>
-        <w:pStyle w:val="Cuerpodetexto"/>
-        <w:bidi w:val="0"/>
-        <w:spacing w:before="0" w:after="140"/>
-        <w:jc w:val="both"/>
-        <w:rPr>
-          <w:rFonts w:ascii="apple-system;BlinkMacSystemFont;Segoe UI;Roboto;Helvetica Neue;Arial;Noto Sans;sans-serif;Apple Color Emoji;Segoe UI Emoji;Segoe UI Symbol;Noto Color Emoji" w:hAnsi="apple-system;BlinkMacSystemFont;Segoe UI;Roboto;Helvetica Neue;Arial;Noto Sans;sans-serif;Apple Color Emoji;Segoe UI Emoji;Segoe UI Symbol;Noto Color Emoji"/>
-          <w:b/>
-          <w:b/>
-          <w:bCs/>
-          <w:i w:val="false"/>
-          <w:i w:val="false"/>
-          <w:caps w:val="false"/>
-          <w:smallCaps w:val="false"/>
-          <w:spacing w:val="0"/>
-          <w:sz w:val="24"/>
-          <w:szCs w:val="32"/>
-        </w:rPr>
-      </w:pPr>
-      <w:r>
-        <w:rPr>
-          <w:rFonts w:ascii="apple-system;BlinkMacSystemFont;Segoe UI;Roboto;Helvetica Neue;Arial;Noto Sans;sans-serif;Apple Color Emoji;Segoe UI Emoji;Segoe UI Symbol;Noto Color Emoji" w:hAnsi="apple-system;BlinkMacSystemFont;Segoe UI;Roboto;Helvetica Neue;Arial;Noto Sans;sans-serif;Apple Color Emoji;Segoe UI Emoji;Segoe UI Symbol;Noto Color Emoji"/>
-          <w:b/>
-          <w:bCs/>
-          <w:i w:val="false"/>
-          <w:caps w:val="false"/>
-          <w:smallCaps w:val="false"/>
-          <w:spacing w:val="0"/>
-          <w:sz w:val="24"/>
-          <w:szCs w:val="32"/>
-        </w:rPr>
-      </w:r>
-    </w:p>
-    <w:p>
-      <w:pPr>
-        <w:pStyle w:val="Cuerpodetexto"/>
-        <w:bidi w:val="0"/>
-        <w:spacing w:before="0" w:after="140"/>
-        <w:jc w:val="both"/>
-        <w:rPr>
-          <w:rFonts w:ascii="apple-system;BlinkMacSystemFont;Segoe UI;Roboto;Helvetica Neue;Arial;Noto Sans;sans-serif;Apple Color Emoji;Segoe UI Emoji;Segoe UI Symbol;Noto Color Emoji" w:hAnsi="apple-system;BlinkMacSystemFont;Segoe UI;Roboto;Helvetica Neue;Arial;Noto Sans;sans-serif;Apple Color Emoji;Segoe UI Emoji;Segoe UI Symbol;Noto Color Emoji"/>
-          <w:b/>
-          <w:b/>
-          <w:bCs/>
-          <w:i w:val="false"/>
-          <w:i w:val="false"/>
-          <w:caps w:val="false"/>
-          <w:smallCaps w:val="false"/>
-          <w:spacing w:val="0"/>
-          <w:sz w:val="24"/>
-          <w:szCs w:val="32"/>
-        </w:rPr>
-      </w:pPr>
-      <w:r>
-        <w:rPr>
-          <w:rFonts w:ascii="apple-system;BlinkMacSystemFont;Segoe UI;Roboto;Helvetica Neue;Arial;Noto Sans;sans-serif;Apple Color Emoji;Segoe UI Emoji;Segoe UI Symbol;Noto Color Emoji" w:hAnsi="apple-system;BlinkMacSystemFont;Segoe UI;Roboto;Helvetica Neue;Arial;Noto Sans;sans-serif;Apple Color Emoji;Segoe UI Emoji;Segoe UI Symbol;Noto Color Emoji"/>
-          <w:b/>
-          <w:bCs/>
-          <w:i w:val="false"/>
-          <w:caps w:val="false"/>
-          <w:smallCaps w:val="false"/>
-          <w:spacing w:val="0"/>
-          <w:sz w:val="24"/>
-          <w:szCs w:val="32"/>
-        </w:rPr>
-      </w:r>
-    </w:p>
-    <w:p>
-      <w:pPr>
-        <w:pStyle w:val="Cuerpodetexto"/>
-        <w:bidi w:val="0"/>
-        <w:spacing w:before="0" w:after="140"/>
-        <w:jc w:val="both"/>
-        <w:rPr>
-          <w:rFonts w:ascii="apple-system;BlinkMacSystemFont;Segoe UI;Roboto;Helvetica Neue;Arial;Noto Sans;sans-serif;Apple Color Emoji;Segoe UI Emoji;Segoe UI Symbol;Noto Color Emoji" w:hAnsi="apple-system;BlinkMacSystemFont;Segoe UI;Roboto;Helvetica Neue;Arial;Noto Sans;sans-serif;Apple Color Emoji;Segoe UI Emoji;Segoe UI Symbol;Noto Color Emoji"/>
-          <w:b/>
-          <w:b/>
-          <w:bCs/>
-          <w:i w:val="false"/>
-          <w:i w:val="false"/>
-          <w:caps w:val="false"/>
-          <w:smallCaps w:val="false"/>
-          <w:spacing w:val="0"/>
-          <w:sz w:val="24"/>
-          <w:szCs w:val="32"/>
-        </w:rPr>
-      </w:pPr>
-      <w:r>
-        <w:rPr>
-          <w:rFonts w:ascii="apple-system;BlinkMacSystemFont;Segoe UI;Roboto;Helvetica Neue;Arial;Noto Sans;sans-serif;Apple Color Emoji;Segoe UI Emoji;Segoe UI Symbol;Noto Color Emoji" w:hAnsi="apple-system;BlinkMacSystemFont;Segoe UI;Roboto;Helvetica Neue;Arial;Noto Sans;sans-serif;Apple Color Emoji;Segoe UI Emoji;Segoe UI Symbol;Noto Color Emoji"/>
-          <w:b/>
-          <w:bCs/>
-          <w:i w:val="false"/>
-          <w:caps w:val="false"/>
-          <w:smallCaps w:val="false"/>
-          <w:spacing w:val="0"/>
-          <w:sz w:val="24"/>
-          <w:szCs w:val="32"/>
-        </w:rPr>
-      </w:r>
-    </w:p>
-    <w:p>
-      <w:pPr>
-        <w:pStyle w:val="Cuerpodetexto"/>
-        <w:bidi w:val="0"/>
-        <w:spacing w:before="0" w:after="140"/>
-        <w:jc w:val="both"/>
-        <w:rPr>
-          <w:rFonts w:ascii="apple-system;BlinkMacSystemFont;Segoe UI;Roboto;Helvetica Neue;Arial;Noto Sans;sans-serif;Apple Color Emoji;Segoe UI Emoji;Segoe UI Symbol;Noto Color Emoji" w:hAnsi="apple-system;BlinkMacSystemFont;Segoe UI;Roboto;Helvetica Neue;Arial;Noto Sans;sans-serif;Apple Color Emoji;Segoe UI Emoji;Segoe UI Symbol;Noto Color Emoji"/>
-          <w:b/>
-          <w:b/>
-          <w:bCs/>
-          <w:i w:val="false"/>
-          <w:i w:val="false"/>
-          <w:caps w:val="false"/>
-          <w:smallCaps w:val="false"/>
-          <w:spacing w:val="0"/>
-          <w:sz w:val="24"/>
-          <w:szCs w:val="32"/>
-        </w:rPr>
-      </w:pPr>
-      <w:r>
-        <w:rPr>
-          <w:rFonts w:ascii="apple-system;BlinkMacSystemFont;Segoe UI;Roboto;Helvetica Neue;Arial;Noto Sans;sans-serif;Apple Color Emoji;Segoe UI Emoji;Segoe UI Symbol;Noto Color Emoji" w:hAnsi="apple-system;BlinkMacSystemFont;Segoe UI;Roboto;Helvetica Neue;Arial;Noto Sans;sans-serif;Apple Color Emoji;Segoe UI Emoji;Segoe UI Symbol;Noto Color Emoji"/>
-          <w:b/>
-          <w:bCs/>
-          <w:i w:val="false"/>
-          <w:caps w:val="false"/>
-          <w:smallCaps w:val="false"/>
-          <w:spacing w:val="0"/>
-          <w:sz w:val="24"/>
-          <w:szCs w:val="32"/>
-        </w:rPr>
-      </w:r>
-    </w:p>
-    <w:p>
-      <w:pPr>
-        <w:pStyle w:val="Cuerpodetexto"/>
-        <w:bidi w:val="0"/>
-        <w:spacing w:before="0" w:after="140"/>
-        <w:jc w:val="both"/>
-        <w:rPr>
-          <w:rFonts w:ascii="apple-system;BlinkMacSystemFont;Segoe UI;Roboto;Helvetica Neue;Arial;Noto Sans;sans-serif;Apple Color Emoji;Segoe UI Emoji;Segoe UI Symbol;Noto Color Emoji" w:hAnsi="apple-system;BlinkMacSystemFont;Segoe UI;Roboto;Helvetica Neue;Arial;Noto Sans;sans-serif;Apple Color Emoji;Segoe UI Emoji;Segoe UI Symbol;Noto Color Emoji"/>
-          <w:b/>
-          <w:b/>
-          <w:bCs/>
-          <w:i w:val="false"/>
-          <w:i w:val="false"/>
-          <w:caps w:val="false"/>
-          <w:smallCaps w:val="false"/>
-          <w:spacing w:val="0"/>
-          <w:sz w:val="24"/>
-          <w:szCs w:val="32"/>
-        </w:rPr>
-      </w:pPr>
-      <w:r>
-        <w:rPr>
-          <w:rFonts w:ascii="apple-system;BlinkMacSystemFont;Segoe UI;Roboto;Helvetica Neue;Arial;Noto Sans;sans-serif;Apple Color Emoji;Segoe UI Emoji;Segoe UI Symbol;Noto Color Emoji" w:hAnsi="apple-system;BlinkMacSystemFont;Segoe UI;Roboto;Helvetica Neue;Arial;Noto Sans;sans-serif;Apple Color Emoji;Segoe UI Emoji;Segoe UI Symbol;Noto Color Emoji"/>
-          <w:b/>
-          <w:bCs/>
-          <w:i w:val="false"/>
-          <w:caps w:val="false"/>
-          <w:smallCaps w:val="false"/>
-          <w:spacing w:val="0"/>
-          <w:sz w:val="24"/>
-          <w:szCs w:val="32"/>
-        </w:rPr>
-      </w:r>
-    </w:p>
-    <w:p>
-      <w:pPr>
-        <w:pStyle w:val="Cuerpodetexto"/>
-        <w:bidi w:val="0"/>
-        <w:spacing w:before="0" w:after="140"/>
-        <w:jc w:val="both"/>
-        <w:rPr>
-          <w:rFonts w:ascii="apple-system;BlinkMacSystemFont;Segoe UI;Roboto;Helvetica Neue;Arial;Noto Sans;sans-serif;Apple Color Emoji;Segoe UI Emoji;Segoe UI Symbol;Noto Color Emoji" w:hAnsi="apple-system;BlinkMacSystemFont;Segoe UI;Roboto;Helvetica Neue;Arial;Noto Sans;sans-serif;Apple Color Emoji;Segoe UI Emoji;Segoe UI Symbol;Noto Color Emoji"/>
-          <w:b/>
-          <w:b/>
-          <w:bCs/>
-          <w:i w:val="false"/>
-          <w:i w:val="false"/>
-          <w:caps w:val="false"/>
-          <w:smallCaps w:val="false"/>
-          <w:spacing w:val="0"/>
-          <w:sz w:val="24"/>
-          <w:szCs w:val="32"/>
-        </w:rPr>
-      </w:pPr>
-      <w:r>
-        <w:rPr>
-          <w:rFonts w:ascii="apple-system;BlinkMacSystemFont;Segoe UI;Roboto;Helvetica Neue;Arial;Noto Sans;sans-serif;Apple Color Emoji;Segoe UI Emoji;Segoe UI Symbol;Noto Color Emoji" w:hAnsi="apple-system;BlinkMacSystemFont;Segoe UI;Roboto;Helvetica Neue;Arial;Noto Sans;sans-serif;Apple Color Emoji;Segoe UI Emoji;Segoe UI Symbol;Noto Color Emoji"/>
-          <w:b/>
-          <w:bCs/>
-          <w:i w:val="false"/>
-          <w:caps w:val="false"/>
-          <w:smallCaps w:val="false"/>
-          <w:spacing w:val="0"/>
-          <w:sz w:val="24"/>
-          <w:szCs w:val="32"/>
-        </w:rPr>
-      </w:r>
-    </w:p>
-    <w:p>
-      <w:pPr>
-        <w:pStyle w:val="Cuerpodetexto"/>
-        <w:bidi w:val="0"/>
-        <w:spacing w:before="0" w:after="140"/>
-        <w:jc w:val="both"/>
-        <w:rPr>
-          <w:rFonts w:ascii="apple-system;BlinkMacSystemFont;Segoe UI;Roboto;Helvetica Neue;Arial;Noto Sans;sans-serif;Apple Color Emoji;Segoe UI Emoji;Segoe UI Symbol;Noto Color Emoji" w:hAnsi="apple-system;BlinkMacSystemFont;Segoe UI;Roboto;Helvetica Neue;Arial;Noto Sans;sans-serif;Apple Color Emoji;Segoe UI Emoji;Segoe UI Symbol;Noto Color Emoji"/>
-          <w:b/>
-          <w:b/>
-          <w:bCs/>
-          <w:i w:val="false"/>
-          <w:i w:val="false"/>
-          <w:caps w:val="false"/>
-          <w:smallCaps w:val="false"/>
-          <w:spacing w:val="0"/>
-          <w:sz w:val="24"/>
-          <w:szCs w:val="32"/>
-        </w:rPr>
-      </w:pPr>
-      <w:r>
-        <w:rPr>
-          <w:rFonts w:ascii="apple-system;BlinkMacSystemFont;Segoe UI;Roboto;Helvetica Neue;Arial;Noto Sans;sans-serif;Apple Color Emoji;Segoe UI Emoji;Segoe UI Symbol;Noto Color Emoji" w:hAnsi="apple-system;BlinkMacSystemFont;Segoe UI;Roboto;Helvetica Neue;Arial;Noto Sans;sans-serif;Apple Color Emoji;Segoe UI Emoji;Segoe UI Symbol;Noto Color Emoji"/>
-          <w:b/>
-          <w:bCs/>
-          <w:i w:val="false"/>
-          <w:caps w:val="false"/>
-          <w:smallCaps w:val="false"/>
-          <w:spacing w:val="0"/>
-          <w:sz w:val="24"/>
-          <w:szCs w:val="32"/>
-        </w:rPr>
-      </w:r>
-    </w:p>
-    <w:p>
-      <w:pPr>
-        <w:pStyle w:val="Cuerpodetexto"/>
-        <w:bidi w:val="0"/>
-        <w:spacing w:before="0" w:after="140"/>
-        <w:jc w:val="both"/>
-        <w:rPr>
-          <w:rFonts w:ascii="apple-system;BlinkMacSystemFont;Segoe UI;Roboto;Helvetica Neue;Arial;Noto Sans;sans-serif;Apple Color Emoji;Segoe UI Emoji;Segoe UI Symbol;Noto Color Emoji" w:hAnsi="apple-system;BlinkMacSystemFont;Segoe UI;Roboto;Helvetica Neue;Arial;Noto Sans;sans-serif;Apple Color Emoji;Segoe UI Emoji;Segoe UI Symbol;Noto Color Emoji"/>
-          <w:b/>
-          <w:b/>
-          <w:bCs/>
-          <w:i w:val="false"/>
-          <w:i w:val="false"/>
-          <w:caps w:val="false"/>
-          <w:smallCaps w:val="false"/>
-          <w:spacing w:val="0"/>
-          <w:sz w:val="24"/>
-          <w:szCs w:val="32"/>
-        </w:rPr>
-      </w:pPr>
-      <w:r>
-        <w:rPr>
-          <w:rFonts w:ascii="apple-system;BlinkMacSystemFont;Segoe UI;Roboto;Helvetica Neue;Arial;Noto Sans;sans-serif;Apple Color Emoji;Segoe UI Emoji;Segoe UI Symbol;Noto Color Emoji" w:hAnsi="apple-system;BlinkMacSystemFont;Segoe UI;Roboto;Helvetica Neue;Arial;Noto Sans;sans-serif;Apple Color Emoji;Segoe UI Emoji;Segoe UI Symbol;Noto Color Emoji"/>
-          <w:b/>
-          <w:bCs/>
-          <w:i w:val="false"/>
-          <w:caps w:val="false"/>
-          <w:smallCaps w:val="false"/>
-          <w:spacing w:val="0"/>
-          <w:sz w:val="24"/>
-          <w:szCs w:val="32"/>
-        </w:rPr>
-      </w:r>
-    </w:p>
-    <w:p>
-      <w:pPr>
-        <w:pStyle w:val="Cuerpodetexto"/>
-        <w:bidi w:val="0"/>
-        <w:spacing w:before="0" w:after="140"/>
-        <w:jc w:val="both"/>
-        <w:rPr>
-          <w:rFonts w:ascii="apple-system;BlinkMacSystemFont;Segoe UI;Roboto;Helvetica Neue;Arial;Noto Sans;sans-serif;Apple Color Emoji;Segoe UI Emoji;Segoe UI Symbol;Noto Color Emoji" w:hAnsi="apple-system;BlinkMacSystemFont;Segoe UI;Roboto;Helvetica Neue;Arial;Noto Sans;sans-serif;Apple Color Emoji;Segoe UI Emoji;Segoe UI Symbol;Noto Color Emoji"/>
-          <w:b/>
-          <w:b/>
-          <w:bCs/>
-          <w:i w:val="false"/>
-          <w:i w:val="false"/>
-          <w:caps w:val="false"/>
-          <w:smallCaps w:val="false"/>
-          <w:spacing w:val="0"/>
-          <w:sz w:val="24"/>
-          <w:szCs w:val="32"/>
-        </w:rPr>
-      </w:pPr>
-      <w:r>
-        <w:rPr>
-          <w:rFonts w:ascii="apple-system;BlinkMacSystemFont;Segoe UI;Roboto;Helvetica Neue;Arial;Noto Sans;sans-serif;Apple Color Emoji;Segoe UI Emoji;Segoe UI Symbol;Noto Color Emoji" w:hAnsi="apple-system;BlinkMacSystemFont;Segoe UI;Roboto;Helvetica Neue;Arial;Noto Sans;sans-serif;Apple Color Emoji;Segoe UI Emoji;Segoe UI Symbol;Noto Color Emoji"/>
-          <w:b/>
-          <w:bCs/>
-          <w:i w:val="false"/>
-          <w:caps w:val="false"/>
-          <w:smallCaps w:val="false"/>
-          <w:spacing w:val="0"/>
-          <w:sz w:val="24"/>
-          <w:szCs w:val="32"/>
-        </w:rPr>
       </w:r>
     </w:p>
     <w:p>

</xml_diff>